<commit_message>
BA "Methodik und Design" Teil 1 + extended_moore nachbarschaft implementiert
</commit_message>
<xml_diff>
--- a/BA_Rauschecker_v1.0.docx
+++ b/BA_Rauschecker_v1.0.docx
@@ -99,7 +99,7 @@
               <mc:AlternateContent>
                 <mc:Choice Requires="wps">
                   <w:drawing>
-                    <wp:anchor distT="0" distB="0" distL="114300" distR="114300" simplePos="0" relativeHeight="251653120" behindDoc="0" locked="0" layoutInCell="1" allowOverlap="1" wp14:anchorId="34FC13B8" wp14:editId="458D36E9">
+                    <wp:anchor distT="0" distB="0" distL="114300" distR="114300" simplePos="0" relativeHeight="251650048" behindDoc="0" locked="0" layoutInCell="1" allowOverlap="1" wp14:anchorId="34FC13B8" wp14:editId="458D36E9">
                       <wp:simplePos x="0" y="0"/>
                       <wp:positionH relativeFrom="column">
                         <wp:posOffset>1483360</wp:posOffset>
@@ -185,7 +185,7 @@
                       <v:stroke joinstyle="miter"/>
                       <v:path gradientshapeok="t" o:connecttype="rect"/>
                     </v:shapetype>
-                    <v:shape id="Text Box 96" o:spid="_x0000_s1026" type="#_x0000_t202" style="position:absolute;left:0;text-align:left;margin-left:116.8pt;margin-top:18.1pt;width:251.75pt;height:35.95pt;z-index:251653120;visibility:visible;mso-wrap-style:square;mso-width-percent:0;mso-height-percent:200;mso-wrap-distance-left:9pt;mso-wrap-distance-top:0;mso-wrap-distance-right:9pt;mso-wrap-distance-bottom:0;mso-position-horizontal:absolute;mso-position-horizontal-relative:text;mso-position-vertical:absolute;mso-position-vertical-relative:text;mso-width-percent:0;mso-height-percent:200;mso-width-relative:margin;mso-height-relative:margin;v-text-anchor:top" o:gfxdata="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" stroked="f">
+                    <v:shape id="Text Box 96" o:spid="_x0000_s1026" type="#_x0000_t202" style="position:absolute;left:0;text-align:left;margin-left:116.8pt;margin-top:18.1pt;width:251.75pt;height:35.95pt;z-index:251650048;visibility:visible;mso-wrap-style:square;mso-width-percent:0;mso-height-percent:200;mso-wrap-distance-left:9pt;mso-wrap-distance-top:0;mso-wrap-distance-right:9pt;mso-wrap-distance-bottom:0;mso-position-horizontal:absolute;mso-position-horizontal-relative:text;mso-position-vertical:absolute;mso-position-vertical-relative:text;mso-width-percent:0;mso-height-percent:200;mso-width-relative:margin;mso-height-relative:margin;v-text-anchor:top" o:gfxdata="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" stroked="f">
                       <v:textbox style="mso-fit-shape-to-text:t">
                         <w:txbxContent>
                           <w:p>
@@ -293,7 +293,7 @@
               <mc:AlternateContent>
                 <mc:Choice Requires="wps">
                   <w:drawing>
-                    <wp:anchor distT="0" distB="0" distL="114300" distR="114300" simplePos="0" relativeHeight="251656192" behindDoc="0" locked="0" layoutInCell="1" allowOverlap="1" wp14:anchorId="558063E8" wp14:editId="39859E43">
+                    <wp:anchor distT="0" distB="0" distL="114300" distR="114300" simplePos="0" relativeHeight="251654144" behindDoc="0" locked="0" layoutInCell="1" allowOverlap="1" wp14:anchorId="558063E8" wp14:editId="39859E43">
                       <wp:simplePos x="0" y="0"/>
                       <wp:positionH relativeFrom="column">
                         <wp:posOffset>1477783</wp:posOffset>
@@ -375,7 +375,7 @@
                 </mc:Choice>
                 <mc:Fallback>
                   <w:pict>
-                    <v:shape w14:anchorId="558063E8" id="Text Box 97" o:spid="_x0000_s1027" type="#_x0000_t202" style="position:absolute;left:0;text-align:left;margin-left:116.35pt;margin-top:.55pt;width:251.75pt;height:35.95pt;z-index:251656192;visibility:visible;mso-wrap-style:square;mso-width-percent:0;mso-height-percent:200;mso-wrap-distance-left:9pt;mso-wrap-distance-top:0;mso-wrap-distance-right:9pt;mso-wrap-distance-bottom:0;mso-position-horizontal:absolute;mso-position-horizontal-relative:text;mso-position-vertical:absolute;mso-position-vertical-relative:text;mso-width-percent:0;mso-height-percent:200;mso-width-relative:margin;mso-height-relative:margin;v-text-anchor:top" o:gfxdata="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" stroked="f">
+                    <v:shape w14:anchorId="558063E8" id="Text Box 97" o:spid="_x0000_s1027" type="#_x0000_t202" style="position:absolute;left:0;text-align:left;margin-left:116.35pt;margin-top:.55pt;width:251.75pt;height:35.95pt;z-index:251654144;visibility:visible;mso-wrap-style:square;mso-width-percent:0;mso-height-percent:200;mso-wrap-distance-left:9pt;mso-wrap-distance-top:0;mso-wrap-distance-right:9pt;mso-wrap-distance-bottom:0;mso-position-horizontal:absolute;mso-position-horizontal-relative:text;mso-position-vertical:absolute;mso-position-vertical-relative:text;mso-width-percent:0;mso-height-percent:200;mso-width-relative:margin;mso-height-relative:margin;v-text-anchor:top" o:gfxdata="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" stroked="f">
                       <v:textbox style="mso-fit-shape-to-text:t">
                         <w:txbxContent>
                           <w:p>
@@ -466,7 +466,7 @@
               <mc:AlternateContent>
                 <mc:Choice Requires="wps">
                   <w:drawing>
-                    <wp:anchor distT="0" distB="0" distL="114300" distR="114300" simplePos="0" relativeHeight="251648000" behindDoc="0" locked="0" layoutInCell="1" allowOverlap="1" wp14:anchorId="56154828" wp14:editId="097DFBE1">
+                    <wp:anchor distT="0" distB="0" distL="114300" distR="114300" simplePos="0" relativeHeight="251641856" behindDoc="0" locked="0" layoutInCell="1" allowOverlap="1" wp14:anchorId="56154828" wp14:editId="097DFBE1">
                       <wp:simplePos x="0" y="0"/>
                       <wp:positionH relativeFrom="column">
                         <wp:posOffset>1476624</wp:posOffset>
@@ -548,7 +548,7 @@
                 </mc:Choice>
                 <mc:Fallback>
                   <w:pict>
-                    <v:shape w14:anchorId="56154828" id="Text Box 86" o:spid="_x0000_s1028" type="#_x0000_t202" style="position:absolute;left:0;text-align:left;margin-left:116.25pt;margin-top:-.85pt;width:324.65pt;height:38.8pt;z-index:251648000;visibility:visible;mso-wrap-style:square;mso-width-percent:0;mso-height-percent:0;mso-wrap-distance-left:9pt;mso-wrap-distance-top:0;mso-wrap-distance-right:9pt;mso-wrap-distance-bottom:0;mso-position-horizontal:absolute;mso-position-horizontal-relative:text;mso-position-vertical:absolute;mso-position-vertical-relative:text;mso-width-percent:0;mso-height-percent:0;mso-width-relative:page;mso-height-relative:page;v-text-anchor:top" o:gfxdata="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" stroked="f">
+                    <v:shape w14:anchorId="56154828" id="Text Box 86" o:spid="_x0000_s1028" type="#_x0000_t202" style="position:absolute;left:0;text-align:left;margin-left:116.25pt;margin-top:-.85pt;width:324.65pt;height:38.8pt;z-index:251641856;visibility:visible;mso-wrap-style:square;mso-width-percent:0;mso-height-percent:0;mso-wrap-distance-left:9pt;mso-wrap-distance-top:0;mso-wrap-distance-right:9pt;mso-wrap-distance-bottom:0;mso-position-horizontal:absolute;mso-position-horizontal-relative:text;mso-position-vertical:absolute;mso-position-vertical-relative:text;mso-width-percent:0;mso-height-percent:0;mso-width-relative:page;mso-height-relative:page;v-text-anchor:top" o:gfxdata="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" stroked="f">
                       <v:textbox inset="0,1mm,0,1mm">
                         <w:txbxContent>
                           <w:p>
@@ -644,7 +644,7 @@
               <mc:AlternateContent>
                 <mc:Choice Requires="wps">
                   <w:drawing>
-                    <wp:anchor distT="0" distB="0" distL="114300" distR="114300" simplePos="0" relativeHeight="251651072" behindDoc="0" locked="0" layoutInCell="1" allowOverlap="1" wp14:anchorId="413495F2" wp14:editId="19692907">
+                    <wp:anchor distT="0" distB="0" distL="114300" distR="114300" simplePos="0" relativeHeight="251645952" behindDoc="0" locked="0" layoutInCell="1" allowOverlap="1" wp14:anchorId="413495F2" wp14:editId="19692907">
                       <wp:simplePos x="0" y="0"/>
                       <wp:positionH relativeFrom="column">
                         <wp:posOffset>635</wp:posOffset>
@@ -742,7 +742,7 @@
                 </mc:Choice>
                 <mc:Fallback>
                   <w:pict>
-                    <v:shape w14:anchorId="413495F2" id="Text Box 87" o:spid="_x0000_s1029" type="#_x0000_t202" style="position:absolute;left:0;text-align:left;margin-left:.05pt;margin-top:20.25pt;width:453.75pt;height:139.6pt;z-index:251651072;visibility:visible;mso-wrap-style:square;mso-width-percent:0;mso-height-percent:0;mso-wrap-distance-left:9pt;mso-wrap-distance-top:0;mso-wrap-distance-right:9pt;mso-wrap-distance-bottom:0;mso-position-horizontal:absolute;mso-position-horizontal-relative:text;mso-position-vertical:absolute;mso-position-vertical-relative:text;mso-width-percent:0;mso-height-percent:0;mso-width-relative:page;mso-height-relative:page;v-text-anchor:top" o:gfxdata="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" stroked="f">
+                    <v:shape w14:anchorId="413495F2" id="Text Box 87" o:spid="_x0000_s1029" type="#_x0000_t202" style="position:absolute;left:0;text-align:left;margin-left:.05pt;margin-top:20.25pt;width:453.75pt;height:139.6pt;z-index:251645952;visibility:visible;mso-wrap-style:square;mso-width-percent:0;mso-height-percent:0;mso-wrap-distance-left:9pt;mso-wrap-distance-top:0;mso-wrap-distance-right:9pt;mso-wrap-distance-bottom:0;mso-position-horizontal:absolute;mso-position-horizontal-relative:text;mso-position-vertical:absolute;mso-position-vertical-relative:text;mso-width-percent:0;mso-height-percent:0;mso-width-relative:page;mso-height-relative:page;v-text-anchor:top" o:gfxdata="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" stroked="f">
                       <v:textbox inset="0,1mm,1mm,1mm">
                         <w:txbxContent>
                           <w:p>
@@ -798,7 +798,7 @@
               <mc:AlternateContent>
                 <mc:Choice Requires="wps">
                   <w:drawing>
-                    <wp:anchor distT="0" distB="0" distL="114300" distR="114300" simplePos="0" relativeHeight="251669504" behindDoc="0" locked="0" layoutInCell="1" allowOverlap="1" wp14:anchorId="7257A949" wp14:editId="28065B1E">
+                    <wp:anchor distT="0" distB="0" distL="114300" distR="114300" simplePos="0" relativeHeight="251674624" behindDoc="0" locked="0" layoutInCell="1" allowOverlap="1" wp14:anchorId="7257A949" wp14:editId="28065B1E">
                       <wp:simplePos x="0" y="0"/>
                       <wp:positionH relativeFrom="column">
                         <wp:posOffset>1049</wp:posOffset>
@@ -874,7 +874,7 @@
                 </mc:Choice>
                 <mc:Fallback>
                   <w:pict>
-                    <v:shape w14:anchorId="7257A949" id="_x0000_s1030" type="#_x0000_t202" style="position:absolute;left:0;text-align:left;margin-left:.1pt;margin-top:42.7pt;width:453.75pt;height:132.75pt;z-index:251669504;visibility:visible;mso-wrap-style:square;mso-width-percent:0;mso-height-percent:0;mso-wrap-distance-left:9pt;mso-wrap-distance-top:0;mso-wrap-distance-right:9pt;mso-wrap-distance-bottom:0;mso-position-horizontal:absolute;mso-position-horizontal-relative:text;mso-position-vertical:absolute;mso-position-vertical-relative:text;mso-width-percent:0;mso-height-percent:0;mso-width-relative:page;mso-height-relative:page;v-text-anchor:top" o:gfxdata="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" stroked="f">
+                    <v:shape w14:anchorId="7257A949" id="_x0000_s1030" type="#_x0000_t202" style="position:absolute;left:0;text-align:left;margin-left:.1pt;margin-top:42.7pt;width:453.75pt;height:132.75pt;z-index:251674624;visibility:visible;mso-wrap-style:square;mso-width-percent:0;mso-height-percent:0;mso-wrap-distance-left:9pt;mso-wrap-distance-top:0;mso-wrap-distance-right:9pt;mso-wrap-distance-bottom:0;mso-position-horizontal:absolute;mso-position-horizontal-relative:text;mso-position-vertical:absolute;mso-position-vertical-relative:text;mso-width-percent:0;mso-height-percent:0;mso-width-relative:page;mso-height-relative:page;v-text-anchor:top" o:gfxdata="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" stroked="f">
                       <v:textbox inset="0,1mm,1mm,1mm">
                         <w:txbxContent>
                           <w:p>
@@ -916,7 +916,7 @@
               <mc:AlternateContent>
                 <mc:Choice Requires="wps">
                   <w:drawing>
-                    <wp:anchor distT="0" distB="0" distL="114300" distR="114300" simplePos="0" relativeHeight="251660288" behindDoc="0" locked="0" layoutInCell="1" allowOverlap="1" wp14:anchorId="16E262A5" wp14:editId="05EF1821">
+                    <wp:anchor distT="0" distB="0" distL="114300" distR="114300" simplePos="0" relativeHeight="251662336" behindDoc="0" locked="0" layoutInCell="1" allowOverlap="1" wp14:anchorId="16E262A5" wp14:editId="05EF1821">
                       <wp:simplePos x="0" y="0"/>
                       <wp:positionH relativeFrom="column">
                         <wp:posOffset>1609394</wp:posOffset>
@@ -998,7 +998,7 @@
                 </mc:Choice>
                 <mc:Fallback>
                   <w:pict>
-                    <v:shape w14:anchorId="16E262A5" id="Text Box 98" o:spid="_x0000_s1031" type="#_x0000_t202" style="position:absolute;left:0;text-align:left;margin-left:126.7pt;margin-top:7.05pt;width:251.75pt;height:35.95pt;z-index:251660288;visibility:visible;mso-wrap-style:square;mso-width-percent:0;mso-height-percent:200;mso-wrap-distance-left:9pt;mso-wrap-distance-top:0;mso-wrap-distance-right:9pt;mso-wrap-distance-bottom:0;mso-position-horizontal:absolute;mso-position-horizontal-relative:text;mso-position-vertical:absolute;mso-position-vertical-relative:text;mso-width-percent:0;mso-height-percent:200;mso-width-relative:margin;mso-height-relative:margin;v-text-anchor:top" o:gfxdata="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" stroked="f">
+                    <v:shape w14:anchorId="16E262A5" id="Text Box 98" o:spid="_x0000_s1031" type="#_x0000_t202" style="position:absolute;left:0;text-align:left;margin-left:126.7pt;margin-top:7.05pt;width:251.75pt;height:35.95pt;z-index:251662336;visibility:visible;mso-wrap-style:square;mso-width-percent:0;mso-height-percent:200;mso-wrap-distance-left:9pt;mso-wrap-distance-top:0;mso-wrap-distance-right:9pt;mso-wrap-distance-bottom:0;mso-position-horizontal:absolute;mso-position-horizontal-relative:text;mso-position-vertical:absolute;mso-position-vertical-relative:text;mso-width-percent:0;mso-height-percent:200;mso-width-relative:margin;mso-height-relative:margin;v-text-anchor:top" o:gfxdata="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" stroked="f">
                       <v:textbox style="mso-fit-shape-to-text:t">
                         <w:txbxContent>
                           <w:p>
@@ -1048,7 +1048,7 @@
               <mc:AlternateContent>
                 <mc:Choice Requires="wps">
                   <w:drawing>
-                    <wp:anchor distT="0" distB="0" distL="114300" distR="114300" simplePos="0" relativeHeight="251666432" behindDoc="0" locked="0" layoutInCell="1" allowOverlap="1" wp14:anchorId="407D68B4" wp14:editId="26269C81">
+                    <wp:anchor distT="0" distB="0" distL="114300" distR="114300" simplePos="0" relativeHeight="251670528" behindDoc="0" locked="0" layoutInCell="1" allowOverlap="1" wp14:anchorId="407D68B4" wp14:editId="26269C81">
                       <wp:simplePos x="0" y="0"/>
                       <wp:positionH relativeFrom="column">
                         <wp:posOffset>1598626</wp:posOffset>
@@ -1142,7 +1142,7 @@
                 </mc:Choice>
                 <mc:Fallback>
                   <w:pict>
-                    <v:shape w14:anchorId="407D68B4" id="Text Box 100" o:spid="_x0000_s1032" type="#_x0000_t202" style="position:absolute;left:0;text-align:left;margin-left:125.9pt;margin-top:44pt;width:251.75pt;height:25pt;z-index:251666432;visibility:visible;mso-wrap-style:square;mso-width-percent:0;mso-height-percent:0;mso-wrap-distance-left:9pt;mso-wrap-distance-top:0;mso-wrap-distance-right:9pt;mso-wrap-distance-bottom:0;mso-position-horizontal:absolute;mso-position-horizontal-relative:text;mso-position-vertical:absolute;mso-position-vertical-relative:text;mso-width-percent:0;mso-height-percent:0;mso-width-relative:margin;mso-height-relative:margin;v-text-anchor:top" o:gfxdata="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" stroked="f">
+                    <v:shape w14:anchorId="407D68B4" id="Text Box 100" o:spid="_x0000_s1032" type="#_x0000_t202" style="position:absolute;left:0;text-align:left;margin-left:125.9pt;margin-top:44pt;width:251.75pt;height:25pt;z-index:251670528;visibility:visible;mso-wrap-style:square;mso-width-percent:0;mso-height-percent:0;mso-wrap-distance-left:9pt;mso-wrap-distance-top:0;mso-wrap-distance-right:9pt;mso-wrap-distance-bottom:0;mso-position-horizontal:absolute;mso-position-horizontal-relative:text;mso-position-vertical:absolute;mso-position-vertical-relative:text;mso-width-percent:0;mso-height-percent:0;mso-width-relative:margin;mso-height-relative:margin;v-text-anchor:top" o:gfxdata="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" stroked="f">
                       <v:textbox>
                         <w:txbxContent>
                           <w:p>
@@ -1185,7 +1185,7 @@
               <mc:AlternateContent>
                 <mc:Choice Requires="wps">
                   <w:drawing>
-                    <wp:anchor distT="0" distB="0" distL="114300" distR="114300" simplePos="0" relativeHeight="251663360" behindDoc="0" locked="0" layoutInCell="1" allowOverlap="1" wp14:anchorId="324ED5E8" wp14:editId="15710558">
+                    <wp:anchor distT="0" distB="0" distL="114300" distR="114300" simplePos="0" relativeHeight="251666432" behindDoc="0" locked="0" layoutInCell="1" allowOverlap="1" wp14:anchorId="324ED5E8" wp14:editId="15710558">
                       <wp:simplePos x="0" y="0"/>
                       <wp:positionH relativeFrom="column">
                         <wp:posOffset>1597329</wp:posOffset>
@@ -1267,7 +1267,7 @@
                 </mc:Choice>
                 <mc:Fallback>
                   <w:pict>
-                    <v:shape w14:anchorId="324ED5E8" id="Text Box 99" o:spid="_x0000_s1033" type="#_x0000_t202" style="position:absolute;left:0;text-align:left;margin-left:125.75pt;margin-top:6.35pt;width:251.75pt;height:35.95pt;z-index:251663360;visibility:visible;mso-wrap-style:square;mso-width-percent:0;mso-height-percent:200;mso-wrap-distance-left:9pt;mso-wrap-distance-top:0;mso-wrap-distance-right:9pt;mso-wrap-distance-bottom:0;mso-position-horizontal:absolute;mso-position-horizontal-relative:text;mso-position-vertical:absolute;mso-position-vertical-relative:text;mso-width-percent:0;mso-height-percent:200;mso-width-relative:margin;mso-height-relative:margin;v-text-anchor:top" o:gfxdata="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" stroked="f">
+                    <v:shape w14:anchorId="324ED5E8" id="Text Box 99" o:spid="_x0000_s1033" type="#_x0000_t202" style="position:absolute;left:0;text-align:left;margin-left:125.75pt;margin-top:6.35pt;width:251.75pt;height:35.95pt;z-index:251666432;visibility:visible;mso-wrap-style:square;mso-width-percent:0;mso-height-percent:200;mso-wrap-distance-left:9pt;mso-wrap-distance-top:0;mso-wrap-distance-right:9pt;mso-wrap-distance-bottom:0;mso-position-horizontal:absolute;mso-position-horizontal-relative:text;mso-position-vertical:absolute;mso-position-vertical-relative:text;mso-width-percent:0;mso-height-percent:200;mso-width-relative:margin;mso-height-relative:margin;v-text-anchor:top" o:gfxdata="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" stroked="f">
                       <v:textbox style="mso-fit-shape-to-text:t">
                         <w:txbxContent>
                           <w:p>
@@ -5899,15 +5899,7 @@
       </w:r>
       <w:proofErr w:type="spellEnd"/>
       <w:r>
-        <w:t xml:space="preserve"> (Versuchung), R = </w:t>
-      </w:r>
-      <w:proofErr w:type="spellStart"/>
-      <w:r>
-        <w:t>Reward</w:t>
-      </w:r>
-      <w:proofErr w:type="spellEnd"/>
-      <w:r>
-        <w:t xml:space="preserve"> (Belohnung), P = </w:t>
+        <w:t xml:space="preserve"> (Versuchung), R = Reward (Belohnung), P = </w:t>
       </w:r>
       <w:proofErr w:type="spellStart"/>
       <w:r>
@@ -6622,15 +6614,7 @@
     <w:p>
       <w:r>
         <w:lastRenderedPageBreak/>
-        <w:t>Ein Agent interagiert dabei mit einer Umgebung, indem er Aktionen ausführt, die den Zustand der Umgebung verändern. Für jede Aktion erhält der Agent eine Belohnung (</w:t>
-      </w:r>
-      <w:proofErr w:type="spellStart"/>
-      <w:r>
-        <w:t>Reward</w:t>
-      </w:r>
-      <w:proofErr w:type="spellEnd"/>
-      <w:r>
-        <w:t>) von der Umgebung. Der Agent entwickelt dabei durch Ausprobieren (Trial and Error) eine Strategie (Policy), die den erwarteten kumulativen zukünftigen Gewinn maximiert. Das bedeutet, der Agent muss durch die Interaktion mit der Umgebung die Daten, aus denen er lernen kann, selbst generieren</w:t>
+        <w:t>Ein Agent interagiert dabei mit einer Umgebung, indem er Aktionen ausführt, die den Zustand der Umgebung verändern. Für jede Aktion erhält der Agent eine Belohnung (Reward) von der Umgebung. Der Agent entwickelt dabei durch Ausprobieren (Trial and Error) eine Strategie (Policy), die den erwarteten kumulativen zukünftigen Gewinn maximiert. Das bedeutet, der Agent muss durch die Interaktion mit der Umgebung die Daten, aus denen er lernen kann, selbst generieren</w:t>
       </w:r>
       <w:r>
         <w:t xml:space="preserve"> </w:t>
@@ -8322,11 +8306,14 @@
         <w:t xml:space="preserve"> und der aktuellen Schätzung der optimalen zukünftigen Werte</w:t>
       </w:r>
       <w:r>
+        <w:t>. Für Q-Learning wird das TD Target wie folgt berechnet</w:t>
+      </w:r>
+      <w:r>
         <w:t xml:space="preserve"> </w:t>
       </w:r>
       <w:sdt>
         <w:sdtPr>
-          <w:id w:val="1997834641"/>
+          <w:id w:val="1840570557"/>
           <w:citation/>
         </w:sdtPr>
         <w:sdtContent>
@@ -8334,7 +8321,7 @@
             <w:fldChar w:fldCharType="begin"/>
           </w:r>
           <w:r>
-            <w:instrText xml:space="preserve">CITATION Sut18 \l 1031 </w:instrText>
+            <w:instrText xml:space="preserve"> CITATION Rus21 \l 1031 </w:instrText>
           </w:r>
           <w:r>
             <w:fldChar w:fldCharType="separate"/>
@@ -8343,7 +8330,7 @@
             <w:rPr>
               <w:noProof/>
             </w:rPr>
-            <w:t>[3]</w:t>
+            <w:t>[1]</w:t>
           </w:r>
           <w:r>
             <w:fldChar w:fldCharType="end"/>
@@ -8550,6 +8537,171 @@
     </w:p>
     <w:p>
       <w:r>
+        <w:t xml:space="preserve">Für SARSA hingegen wird </w:t>
+      </w:r>
+      <w:r>
+        <w:t xml:space="preserve">das TD Target basierend auf dem Q-Wert der nächsten, tatsächlich von der Policy gewählten Aktion a‘ berechnet </w:t>
+      </w:r>
+      <w:sdt>
+        <w:sdtPr>
+          <w:id w:val="195973016"/>
+          <w:citation/>
+        </w:sdtPr>
+        <w:sdtContent>
+          <w:r>
+            <w:fldChar w:fldCharType="begin"/>
+          </w:r>
+          <w:r>
+            <w:instrText xml:space="preserve"> CITATION Sut18 \l 1031 </w:instrText>
+          </w:r>
+          <w:r>
+            <w:fldChar w:fldCharType="separate"/>
+          </w:r>
+          <w:r>
+            <w:rPr>
+              <w:noProof/>
+            </w:rPr>
+            <w:t>[3]</w:t>
+          </w:r>
+          <w:r>
+            <w:fldChar w:fldCharType="end"/>
+          </w:r>
+        </w:sdtContent>
+      </w:sdt>
+      <w:r>
+        <w:t>:</w:t>
+      </w:r>
+    </w:p>
+    <w:p>
+      <w:r>
+        <w:br/>
+      </w:r>
+      <m:oMathPara>
+        <m:oMath>
+          <m:r>
+            <w:rPr>
+              <w:rFonts w:ascii="Cambria Math" w:hAnsi="Cambria Math"/>
+            </w:rPr>
+            <m:t>TD Target=</m:t>
+          </m:r>
+          <m:r>
+            <m:rPr>
+              <m:sty m:val="p"/>
+            </m:rPr>
+            <w:rPr>
+              <w:rFonts w:ascii="Cambria Math" w:hAnsi="Cambria Math"/>
+            </w:rPr>
+            <m:t>R</m:t>
+          </m:r>
+          <m:d>
+            <m:dPr>
+              <m:ctrlPr>
+                <w:rPr>
+                  <w:rFonts w:ascii="Cambria Math" w:hAnsi="Cambria Math"/>
+                </w:rPr>
+              </m:ctrlPr>
+            </m:dPr>
+            <m:e>
+              <m:r>
+                <m:rPr>
+                  <m:sty m:val="p"/>
+                </m:rPr>
+                <w:rPr>
+                  <w:rFonts w:ascii="Cambria Math" w:hAnsi="Cambria Math"/>
+                </w:rPr>
+                <m:t>s, a</m:t>
+              </m:r>
+            </m:e>
+          </m:d>
+          <m:r>
+            <w:rPr>
+              <w:rFonts w:ascii="Cambria Math" w:hAnsi="Cambria Math"/>
+            </w:rPr>
+            <m:t>+</m:t>
+          </m:r>
+          <m:r>
+            <m:rPr>
+              <m:sty m:val="p"/>
+            </m:rPr>
+            <w:rPr>
+              <w:rFonts w:ascii="Cambria Math" w:hAnsi="Cambria Math"/>
+            </w:rPr>
+            <m:t>γQ(</m:t>
+          </m:r>
+          <m:sSup>
+            <m:sSupPr>
+              <m:ctrlPr>
+                <w:rPr>
+                  <w:rFonts w:ascii="Cambria Math" w:hAnsi="Cambria Math"/>
+                </w:rPr>
+              </m:ctrlPr>
+            </m:sSupPr>
+            <m:e>
+              <m:r>
+                <m:rPr>
+                  <m:sty m:val="p"/>
+                </m:rPr>
+                <w:rPr>
+                  <w:rFonts w:ascii="Cambria Math" w:hAnsi="Cambria Math"/>
+                </w:rPr>
+                <m:t>s</m:t>
+              </m:r>
+            </m:e>
+            <m:sup>
+              <m:r>
+                <m:rPr>
+                  <m:sty m:val="p"/>
+                </m:rPr>
+                <w:rPr>
+                  <w:rFonts w:ascii="Cambria Math" w:hAnsi="Cambria Math"/>
+                </w:rPr>
+                <m:t>'</m:t>
+              </m:r>
+            </m:sup>
+          </m:sSup>
+          <m:r>
+            <w:rPr>
+              <w:rFonts w:ascii="Cambria Math" w:hAnsi="Cambria Math"/>
+            </w:rPr>
+            <m:t xml:space="preserve">, </m:t>
+          </m:r>
+          <m:sSup>
+            <m:sSupPr>
+              <m:ctrlPr>
+                <w:rPr>
+                  <w:rFonts w:ascii="Cambria Math" w:hAnsi="Cambria Math"/>
+                  <w:i/>
+                </w:rPr>
+              </m:ctrlPr>
+            </m:sSupPr>
+            <m:e>
+              <m:r>
+                <w:rPr>
+                  <w:rFonts w:ascii="Cambria Math" w:hAnsi="Cambria Math"/>
+                </w:rPr>
+                <m:t>a</m:t>
+              </m:r>
+            </m:e>
+            <m:sup>
+              <m:r>
+                <w:rPr>
+                  <w:rFonts w:ascii="Cambria Math" w:hAnsi="Cambria Math"/>
+                </w:rPr>
+                <m:t>'</m:t>
+              </m:r>
+            </m:sup>
+          </m:sSup>
+          <m:r>
+            <w:rPr>
+              <w:rFonts w:ascii="Cambria Math" w:hAnsi="Cambria Math"/>
+            </w:rPr>
+            <m:t>)</m:t>
+          </m:r>
+        </m:oMath>
+      </m:oMathPara>
+    </w:p>
+    <w:p>
+      <w:r>
         <w:br/>
       </w:r>
       <w:r>
@@ -8898,7 +9050,11 @@
         <w:t>.</w:t>
       </w:r>
       <w:r>
-        <w:t xml:space="preserve"> Diese Dynamik der stetigen Ausnutzung und Anpassung von Strategien stellt eine besondere Herausforderung in der Untersuchung des Agentenverhaltens dar, da bereits minimale Änderungen an bestimmten Variablen, wie zum Beispiel Nachbarschaftsgröße, Hyperparameter, Startbedingungen und Lernverfahren bereits komplett unterschiedliche Ergebnisse liefern können</w:t>
+        <w:t xml:space="preserve"> Diese Dynamik der stetigen </w:t>
+      </w:r>
+      <w:r>
+        <w:lastRenderedPageBreak/>
+        <w:t>Ausnutzung und Anpassung von Strategien stellt eine besondere Herausforderung in der Untersuchung des Agentenverhaltens dar, da bereits minimale Änderungen an bestimmten Variablen, wie zum Beispiel Nachbarschaftsgröße, Hyperparameter, Startbedingungen und Lernverfahren bereits komplett unterschiedliche Ergebnisse liefern können</w:t>
       </w:r>
       <w:r>
         <w:t xml:space="preserve"> </w:t>
@@ -8939,7 +9095,6 @@
       </w:pPr>
       <w:bookmarkStart w:id="16" w:name="_Toc212409860"/>
       <w:r>
-        <w:lastRenderedPageBreak/>
         <w:t xml:space="preserve">Klassifizierung von RL-Verfahren: </w:t>
       </w:r>
       <w:r>
@@ -9279,6 +9434,7 @@
     </w:p>
     <w:p>
       <w:r>
+        <w:lastRenderedPageBreak/>
         <w:t>Als dritte Kategorie kombinieren Actor-</w:t>
       </w:r>
       <w:proofErr w:type="spellStart"/>
@@ -9303,11 +9459,7 @@
       </w:r>
       <w:proofErr w:type="spellEnd"/>
       <w:r>
-        <w:t xml:space="preserve"> liefert dem Actor ein Feedback-Signal (oft den "Advantage", </w:t>
-      </w:r>
-      <w:r>
-        <w:lastRenderedPageBreak/>
-        <w:t xml:space="preserve">der angibt, wie viel besser eine Aktion war als erwartet), welches der Actor nutzt, um seine Policy durch </w:t>
+        <w:t xml:space="preserve"> liefert dem Actor ein Feedback-Signal (oft den "Advantage", der angibt, wie viel besser eine Aktion war als erwartet), welches der Actor nutzt, um seine Policy durch </w:t>
       </w:r>
       <w:proofErr w:type="spellStart"/>
       <w:r>
@@ -9796,6 +9948,7 @@
           <w:szCs w:val="24"/>
           <w:lang w:eastAsia="de-DE"/>
         </w:rPr>
+        <w:lastRenderedPageBreak/>
         <w:t xml:space="preserve">Die in dieser Arbeit verwendeten Algorithmen, Q-Learning und SARSA, gehören hingegen zur Kategorie der modellfreien Verfahren </w:t>
       </w:r>
       <w:sdt>
@@ -9938,16 +10091,7 @@
           <w:szCs w:val="24"/>
           <w:lang w:eastAsia="de-DE"/>
         </w:rPr>
-        <w:t xml:space="preserve">. Sie </w:t>
-      </w:r>
-      <w:r>
-        <w:rPr>
-          <w:rFonts w:eastAsia="Times New Roman"/>
-          <w:szCs w:val="24"/>
-          <w:lang w:eastAsia="de-DE"/>
-        </w:rPr>
-        <w:lastRenderedPageBreak/>
-        <w:t>approximieren diese Q-Werte direkt durch TD-Learning aus den beobachteten Belohnungen und Zustandsübergängen, ohne die zugrundeliegenden Wahrscheinlichkeiten oder die Funktion explizit modellieren zu müssen. Die Policy wird dann implizit aus den gelernten Q-Werten abgeleitet</w:t>
+        <w:t>. Sie approximieren diese Q-Werte direkt durch TD-Learning aus den beobachteten Belohnungen und Zustandsübergängen, ohne die zugrundeliegenden Wahrscheinlichkeiten oder die Funktion explizit modellieren zu müssen. Die Policy wird dann implizit aus den gelernten Q-Werten abgeleitet</w:t>
       </w:r>
       <w:r>
         <w:rPr>
@@ -10426,6 +10570,7 @@
     </w:p>
     <w:p>
       <w:r>
+        <w:lastRenderedPageBreak/>
         <w:t xml:space="preserve">Ein gänzlich alternativer Ansatz zur probabilistischen Aktionswahl ist die </w:t>
       </w:r>
       <w:proofErr w:type="spellStart"/>
@@ -10500,7 +10645,6 @@
             <w:rPr>
               <w:rFonts w:ascii="Cambria Math" w:hAnsi="Cambria Math"/>
             </w:rPr>
-            <w:lastRenderedPageBreak/>
             <m:t>P</m:t>
           </m:r>
           <m:d>
@@ -10959,6 +11103,7 @@
       </w:pPr>
       <w:bookmarkStart w:id="22" w:name="_Toc212409866"/>
       <w:r>
+        <w:lastRenderedPageBreak/>
         <w:t>Technologisches Setup und Werkzeuge</w:t>
       </w:r>
       <w:bookmarkEnd w:id="22"/>
@@ -10974,7 +11119,6 @@
       </w:pPr>
       <w:bookmarkStart w:id="23" w:name="_Toc212409867"/>
       <w:r>
-        <w:lastRenderedPageBreak/>
         <w:t>Programmiersprache: Python</w:t>
       </w:r>
       <w:bookmarkEnd w:id="23"/>
@@ -11134,13 +11278,7 @@
     </w:p>
     <w:p>
       <w:r>
-        <w:t xml:space="preserve">Für das Simulationsdesign spielte die Standardisierung und Erweiterbarkeit eine wichtige Rolle. Ziel war es, eine Umgebung (Environment) zu schaffen, die mit verschiedenen Reinforcement-Learning-Algorithmen und -Bibliotheken kompatibel ist, um zukünftige Erweiterungen </w:t>
-      </w:r>
-      <w:r>
-        <w:t>und</w:t>
-      </w:r>
-      <w:r>
-        <w:t xml:space="preserve"> Vergleiche zu ermöglichen.</w:t>
+        <w:t>Für das Simulationsdesign spielte die Standardisierung und Erweiterbarkeit eine wichtige Rolle. Ziel war es, eine Umgebung (Environment) zu schaffen, die mit verschiedenen Reinforcement-Learning-Algorithmen und -Bibliotheken kompatibel ist, um zukünftige Erweiterungen und Vergleiche zu ermöglichen.</w:t>
       </w:r>
     </w:p>
     <w:p>
@@ -11177,13 +11315,7 @@
       </w:r>
       <w:proofErr w:type="spellEnd"/>
       <w:r>
-        <w:t xml:space="preserve"> (Ray) nach </w:t>
-      </w:r>
-      <w:r>
-        <w:t>Belieben</w:t>
-      </w:r>
-      <w:r>
-        <w:t xml:space="preserve"> zu kombinieren und zu vergleichen.</w:t>
+        <w:t xml:space="preserve"> (Ray) nach Belieben zu kombinieren und zu vergleichen.</w:t>
       </w:r>
       <w:r>
         <w:br/>
@@ -11202,10 +11334,7 @@
       </w:r>
       <w:proofErr w:type="spellEnd"/>
       <w:r>
-        <w:t>-Umgebung des Iterierten Gefangenendilemmas entwickelt, um maximale Kontrolle, Flexibilität und Interpretierbarkeit zu gewährleisten.</w:t>
-      </w:r>
-      <w:r>
-        <w:t xml:space="preserve"> In dieser Umgebung werden aktuell jedoch lediglich Memory-</w:t>
+        <w:t>-Umgebung des Iterierten Gefangenendilemmas entwickelt, um maximale Kontrolle, Flexibilität und Interpretierbarkeit zu gewährleisten. In dieser Umgebung werden aktuell jedoch lediglich Memory-</w:t>
       </w:r>
       <w:proofErr w:type="spellStart"/>
       <w:r>
@@ -11233,19 +11362,76 @@
       </w:pPr>
       <w:bookmarkStart w:id="26" w:name="_Toc212409870"/>
       <w:r>
+        <w:lastRenderedPageBreak/>
         <w:t>Gesamtstruktur der Implementierung der Computersimulation</w:t>
       </w:r>
       <w:bookmarkEnd w:id="26"/>
     </w:p>
+    <w:p>
+      <w:r>
+        <w:t>Die Architektur der Simulation ist auf die Kernziele der Modularität</w:t>
+      </w:r>
+      <w:r>
+        <w:t xml:space="preserve"> (</w:t>
+      </w:r>
+      <w:r>
+        <w:t xml:space="preserve">Separation </w:t>
+      </w:r>
+      <w:proofErr w:type="spellStart"/>
+      <w:r>
+        <w:t>of</w:t>
+      </w:r>
+      <w:proofErr w:type="spellEnd"/>
+      <w:r>
+        <w:t xml:space="preserve"> </w:t>
+      </w:r>
+      <w:proofErr w:type="spellStart"/>
+      <w:r>
+        <w:t>Concerns</w:t>
+      </w:r>
+      <w:proofErr w:type="spellEnd"/>
+      <w:r>
+        <w:t>)</w:t>
+      </w:r>
+      <w:r>
+        <w:t>, Erweiterbarkeit, Lesbarkeit</w:t>
+      </w:r>
+      <w:r>
+        <w:t xml:space="preserve">, </w:t>
+      </w:r>
+      <w:r>
+        <w:t>Testbarkeit</w:t>
+      </w:r>
+      <w:r>
+        <w:t xml:space="preserve"> und Interpretierbarkeit</w:t>
+      </w:r>
+      <w:r>
+        <w:t xml:space="preserve"> ausgelegt. Um diese Ziele zu erreichen, wurden Abhängigkeiten zwischen den Modulen</w:t>
+      </w:r>
+      <w:r>
+        <w:t xml:space="preserve"> möglichst</w:t>
+      </w:r>
+      <w:r>
+        <w:t xml:space="preserve"> minimiert, Enumerationen anstelle von </w:t>
+      </w:r>
+      <w:r>
+        <w:t>„</w:t>
+      </w:r>
+      <w:r>
+        <w:t>Magic Numbers</w:t>
+      </w:r>
+      <w:r>
+        <w:t>“</w:t>
+      </w:r>
+      <w:r>
+        <w:t xml:space="preserve"> verwendet und Vererbung von abstrakten Klassen zur Erhöhung der Flexibilität eingesetzt.</w:t>
+      </w:r>
+    </w:p>
     <w:p/>
     <w:p>
       <w:pPr>
+        <w:keepNext/>
         <w:spacing w:before="100" w:beforeAutospacing="1" w:after="100" w:afterAutospacing="1" w:line="240" w:lineRule="auto"/>
-        <w:rPr>
-          <w:rFonts w:eastAsia="Times New Roman"/>
-          <w:szCs w:val="24"/>
-          <w:lang w:eastAsia="de-DE"/>
-        </w:rPr>
       </w:pPr>
       <w:r>
         <w:rPr>
@@ -11254,7 +11440,6 @@
           <w:szCs w:val="24"/>
           <w:lang w:eastAsia="de-DE"/>
         </w:rPr>
-        <w:lastRenderedPageBreak/>
         <w:drawing>
           <wp:inline distT="0" distB="0" distL="0" distR="0" wp14:anchorId="28D9C452" wp14:editId="2164EE64">
             <wp:extent cx="5759450" cy="3938270"/>
@@ -11307,6 +11492,38 @@
     </w:p>
     <w:p>
       <w:pPr>
+        <w:pStyle w:val="Beschriftung"/>
+        <w:jc w:val="both"/>
+        <w:rPr>
+          <w:rFonts w:eastAsia="Times New Roman"/>
+          <w:szCs w:val="24"/>
+          <w:lang w:eastAsia="de-DE"/>
+        </w:rPr>
+      </w:pPr>
+      <w:r>
+        <w:t xml:space="preserve">Abbildung </w:t>
+      </w:r>
+      <w:r>
+        <w:fldChar w:fldCharType="begin"/>
+      </w:r>
+      <w:r>
+        <w:instrText xml:space="preserve"> SEQ Abbildung \* ARABIC </w:instrText>
+      </w:r>
+      <w:r>
+        <w:fldChar w:fldCharType="separate"/>
+      </w:r>
+      <w:r>
+        <w:t>3</w:t>
+      </w:r>
+      <w:r>
+        <w:fldChar w:fldCharType="end"/>
+      </w:r>
+      <w:r>
+        <w:t xml:space="preserve"> - Klassendiagramm der Simulation (vereinfacht)</w:t>
+      </w:r>
+    </w:p>
+    <w:p>
+      <w:pPr>
         <w:spacing w:before="100" w:beforeAutospacing="1" w:after="100" w:afterAutospacing="1" w:line="240" w:lineRule="auto"/>
         <w:rPr>
           <w:rFonts w:eastAsia="Times New Roman"/>
@@ -11314,104 +11531,929 @@
           <w:lang w:eastAsia="de-DE"/>
         </w:rPr>
       </w:pPr>
-    </w:p>
-    <w:p/>
-    <w:p/>
+      <w:r>
+        <w:rPr>
+          <w:rFonts w:eastAsia="Times New Roman"/>
+          <w:szCs w:val="24"/>
+          <w:lang w:eastAsia="de-DE"/>
+        </w:rPr>
+        <w:t xml:space="preserve">Abbildung 3 </w:t>
+      </w:r>
+      <w:r>
+        <w:rPr>
+          <w:rFonts w:eastAsia="Times New Roman"/>
+          <w:szCs w:val="24"/>
+          <w:lang w:eastAsia="de-DE"/>
+        </w:rPr>
+        <w:t>zeigt</w:t>
+      </w:r>
+      <w:r>
+        <w:rPr>
+          <w:rFonts w:eastAsia="Times New Roman"/>
+          <w:szCs w:val="24"/>
+          <w:lang w:eastAsia="de-DE"/>
+        </w:rPr>
+        <w:t xml:space="preserve"> eine vereinfachte </w:t>
+      </w:r>
+      <w:r>
+        <w:rPr>
+          <w:rFonts w:eastAsia="Times New Roman"/>
+          <w:szCs w:val="24"/>
+          <w:lang w:eastAsia="de-DE"/>
+        </w:rPr>
+        <w:t>Darstellung</w:t>
+      </w:r>
+      <w:r>
+        <w:rPr>
+          <w:rFonts w:eastAsia="Times New Roman"/>
+          <w:szCs w:val="24"/>
+          <w:lang w:eastAsia="de-DE"/>
+        </w:rPr>
+        <w:t xml:space="preserve"> des Klassendiagramms</w:t>
+      </w:r>
+      <w:r>
+        <w:rPr>
+          <w:rFonts w:eastAsia="Times New Roman"/>
+          <w:szCs w:val="24"/>
+          <w:lang w:eastAsia="de-DE"/>
+        </w:rPr>
+        <w:t>, welches</w:t>
+      </w:r>
+      <w:r>
+        <w:rPr>
+          <w:rFonts w:eastAsia="Times New Roman"/>
+          <w:szCs w:val="24"/>
+          <w:lang w:eastAsia="de-DE"/>
+        </w:rPr>
+        <w:t xml:space="preserve"> d</w:t>
+      </w:r>
+      <w:r>
+        <w:rPr>
+          <w:rFonts w:eastAsia="Times New Roman"/>
+          <w:szCs w:val="24"/>
+          <w:lang w:eastAsia="de-DE"/>
+        </w:rPr>
+        <w:t>ie</w:t>
+      </w:r>
+      <w:r>
+        <w:rPr>
+          <w:rFonts w:eastAsia="Times New Roman"/>
+          <w:szCs w:val="24"/>
+          <w:lang w:eastAsia="de-DE"/>
+        </w:rPr>
+        <w:t xml:space="preserve"> </w:t>
+      </w:r>
+      <w:r>
+        <w:rPr>
+          <w:rFonts w:eastAsia="Times New Roman"/>
+          <w:szCs w:val="24"/>
+          <w:lang w:eastAsia="de-DE"/>
+        </w:rPr>
+        <w:t>G</w:t>
+      </w:r>
+      <w:r>
+        <w:rPr>
+          <w:rFonts w:eastAsia="Times New Roman"/>
+          <w:szCs w:val="24"/>
+          <w:lang w:eastAsia="de-DE"/>
+        </w:rPr>
+        <w:t>esamt</w:t>
+      </w:r>
+      <w:r>
+        <w:rPr>
+          <w:rFonts w:eastAsia="Times New Roman"/>
+          <w:szCs w:val="24"/>
+          <w:lang w:eastAsia="de-DE"/>
+        </w:rPr>
+        <w:t>struktur der</w:t>
+      </w:r>
+      <w:r>
+        <w:rPr>
+          <w:rFonts w:eastAsia="Times New Roman"/>
+          <w:szCs w:val="24"/>
+          <w:lang w:eastAsia="de-DE"/>
+        </w:rPr>
+        <w:t xml:space="preserve"> Computersimulation</w:t>
+      </w:r>
+      <w:r>
+        <w:rPr>
+          <w:rFonts w:eastAsia="Times New Roman"/>
+          <w:szCs w:val="24"/>
+          <w:lang w:eastAsia="de-DE"/>
+        </w:rPr>
+        <w:t xml:space="preserve"> visualisiert</w:t>
+      </w:r>
+      <w:r>
+        <w:rPr>
+          <w:rFonts w:eastAsia="Times New Roman"/>
+          <w:szCs w:val="24"/>
+          <w:lang w:eastAsia="de-DE"/>
+        </w:rPr>
+        <w:t>. Es besteht im Kern aus fünf separaten Modulen: Den Agenten, den Begegnungsschemata, der Evaluation, der Multiagentenumgebung (</w:t>
+      </w:r>
+      <w:proofErr w:type="spellStart"/>
+      <w:r>
+        <w:rPr>
+          <w:rFonts w:eastAsia="Times New Roman"/>
+          <w:szCs w:val="24"/>
+          <w:lang w:eastAsia="de-DE"/>
+        </w:rPr>
+        <w:t>PettingZoo</w:t>
+      </w:r>
+      <w:proofErr w:type="spellEnd"/>
+      <w:r>
+        <w:rPr>
+          <w:rFonts w:eastAsia="Times New Roman"/>
+          <w:szCs w:val="24"/>
+          <w:lang w:eastAsia="de-DE"/>
+        </w:rPr>
+        <w:t xml:space="preserve"> Environment) und dem Skript in der Main, welches alles miteinander verbindet. Die Begegnungsschemata sowie die Agenten sind nach dem Vererbungs-Entwurfsmuster erstellt, bei dem es eine abstrakte Überklasse</w:t>
+      </w:r>
+      <w:r>
+        <w:rPr>
+          <w:rFonts w:eastAsia="Times New Roman"/>
+          <w:szCs w:val="24"/>
+          <w:lang w:eastAsia="de-DE"/>
+        </w:rPr>
+        <w:t xml:space="preserve">, jeweils </w:t>
+      </w:r>
+      <w:proofErr w:type="spellStart"/>
+      <w:r>
+        <w:rPr>
+          <w:rFonts w:eastAsia="Times New Roman"/>
+          <w:szCs w:val="24"/>
+          <w:lang w:eastAsia="de-DE"/>
+        </w:rPr>
+        <w:t>BaseAgent</w:t>
+      </w:r>
+      <w:proofErr w:type="spellEnd"/>
+      <w:r>
+        <w:rPr>
+          <w:rFonts w:eastAsia="Times New Roman"/>
+          <w:szCs w:val="24"/>
+          <w:lang w:eastAsia="de-DE"/>
+        </w:rPr>
+        <w:t xml:space="preserve"> für die Agenten und </w:t>
+      </w:r>
+      <w:proofErr w:type="spellStart"/>
+      <w:r>
+        <w:rPr>
+          <w:rFonts w:eastAsia="Times New Roman"/>
+          <w:szCs w:val="24"/>
+          <w:lang w:eastAsia="de-DE"/>
+        </w:rPr>
+        <w:t>MatchmakingScheme</w:t>
+      </w:r>
+      <w:proofErr w:type="spellEnd"/>
+      <w:r>
+        <w:rPr>
+          <w:rFonts w:eastAsia="Times New Roman"/>
+          <w:szCs w:val="24"/>
+          <w:lang w:eastAsia="de-DE"/>
+        </w:rPr>
+        <w:t xml:space="preserve"> für die </w:t>
+      </w:r>
+      <w:proofErr w:type="spellStart"/>
+      <w:r>
+        <w:rPr>
+          <w:rFonts w:eastAsia="Times New Roman"/>
+          <w:szCs w:val="24"/>
+          <w:lang w:eastAsia="de-DE"/>
+        </w:rPr>
+        <w:t>Begegnungschemata</w:t>
+      </w:r>
+      <w:proofErr w:type="spellEnd"/>
+      <w:r>
+        <w:rPr>
+          <w:rFonts w:eastAsia="Times New Roman"/>
+          <w:szCs w:val="24"/>
+          <w:lang w:eastAsia="de-DE"/>
+        </w:rPr>
+        <w:t>,</w:t>
+      </w:r>
+      <w:r>
+        <w:rPr>
+          <w:rFonts w:eastAsia="Times New Roman"/>
+          <w:szCs w:val="24"/>
+          <w:lang w:eastAsia="de-DE"/>
+        </w:rPr>
+        <w:t xml:space="preserve"> gibt, von welcher die konkreten Agenten beziehungsweise Begegnungsschemata, welche dann zum Einsatz kommen, erben. Des Weiteren werden aus Gründen der Lesbarkeit die beiden Enumerationen Action und </w:t>
+      </w:r>
+      <w:proofErr w:type="spellStart"/>
+      <w:r>
+        <w:rPr>
+          <w:rFonts w:eastAsia="Times New Roman"/>
+          <w:szCs w:val="24"/>
+          <w:lang w:eastAsia="de-DE"/>
+        </w:rPr>
+        <w:t>PureStrategy</w:t>
+      </w:r>
+      <w:proofErr w:type="spellEnd"/>
+      <w:r>
+        <w:rPr>
+          <w:rFonts w:eastAsia="Times New Roman"/>
+          <w:szCs w:val="24"/>
+          <w:lang w:eastAsia="de-DE"/>
+        </w:rPr>
+        <w:t xml:space="preserve"> verwendet.</w:t>
+      </w:r>
+      <w:r>
+        <w:rPr>
+          <w:rFonts w:eastAsia="Times New Roman"/>
+          <w:szCs w:val="24"/>
+          <w:lang w:eastAsia="de-DE"/>
+        </w:rPr>
+        <w:t xml:space="preserve"> Action beinhaltet die möglichen Agentenaktionen Kooperieren (</w:t>
+      </w:r>
+      <w:r>
+        <w:rPr>
+          <w:rFonts w:eastAsia="Times New Roman"/>
+          <w:szCs w:val="24"/>
+          <w:lang w:eastAsia="de-DE"/>
+        </w:rPr>
+        <w:t>C</w:t>
+      </w:r>
+      <w:r>
+        <w:rPr>
+          <w:rFonts w:eastAsia="Times New Roman"/>
+          <w:szCs w:val="24"/>
+          <w:lang w:eastAsia="de-DE"/>
+        </w:rPr>
+        <w:t xml:space="preserve">OOPERATE = 0) und Verraten (DEFECT = 1). Die </w:t>
+      </w:r>
+      <w:proofErr w:type="spellStart"/>
+      <w:r>
+        <w:rPr>
+          <w:rFonts w:eastAsia="Times New Roman"/>
+          <w:szCs w:val="24"/>
+          <w:lang w:eastAsia="de-DE"/>
+        </w:rPr>
+        <w:t>PureStrategy</w:t>
+      </w:r>
+      <w:proofErr w:type="spellEnd"/>
+      <w:r>
+        <w:rPr>
+          <w:rFonts w:eastAsia="Times New Roman"/>
+          <w:szCs w:val="24"/>
+          <w:lang w:eastAsia="de-DE"/>
+        </w:rPr>
+        <w:t xml:space="preserve">-Enumeration </w:t>
+      </w:r>
+      <w:r>
+        <w:rPr>
+          <w:rFonts w:eastAsia="Times New Roman"/>
+          <w:szCs w:val="24"/>
+          <w:lang w:eastAsia="de-DE"/>
+        </w:rPr>
+        <w:lastRenderedPageBreak/>
+        <w:t>enthält die implementierten reinen Strategien. Im Folgenden werden die genannten Module im Einzelnen erläutert.</w:t>
+      </w:r>
+    </w:p>
     <w:p>
       <w:pPr>
         <w:pStyle w:val="berschrift2"/>
       </w:pPr>
       <w:bookmarkStart w:id="27" w:name="_Toc212409871"/>
       <w:r>
+        <w:t>Die Simulationsumgebung</w:t>
+      </w:r>
+      <w:bookmarkEnd w:id="27"/>
+    </w:p>
+    <w:p>
+      <w:r>
+        <w:t xml:space="preserve">Die Simulationsumgebung verwendet wie bereits erwähnt das MAS-Framework </w:t>
+      </w:r>
+      <w:proofErr w:type="spellStart"/>
+      <w:r>
+        <w:t>PettingZoo</w:t>
+      </w:r>
+      <w:proofErr w:type="spellEnd"/>
+      <w:r>
+        <w:t>.</w:t>
+      </w:r>
+      <w:r>
+        <w:t xml:space="preserve"> </w:t>
+      </w:r>
+      <w:r>
+        <w:t xml:space="preserve">Dieses Framework ist die de-facto-Schnittstelle für Simulationen von Multiagentensystem und ermöglicht die Verknüpfung von verschiedenen </w:t>
+      </w:r>
+      <w:proofErr w:type="spellStart"/>
+      <w:r>
+        <w:t>Machine</w:t>
+      </w:r>
+      <w:proofErr w:type="spellEnd"/>
+      <w:r>
+        <w:t xml:space="preserve"> Learning Bibliotheken.</w:t>
+      </w:r>
+      <w:r>
+        <w:br/>
+        <w:t xml:space="preserve">Da bei dieser Arbeit der Anspruch an hohe Flexibilität und Interpretierbarkeit sehr hoch war, wurde auf bereits vorgegebene Drittanbieter-Umgebungen verzichtet und stattdessen eine benutzerdefinierte </w:t>
+      </w:r>
+      <w:proofErr w:type="spellStart"/>
+      <w:r>
+        <w:t>PettingZoo</w:t>
+      </w:r>
+      <w:proofErr w:type="spellEnd"/>
+      <w:r>
+        <w:t>-Umgebung (</w:t>
+      </w:r>
+      <w:proofErr w:type="spellStart"/>
+      <w:r>
+        <w:t>Env</w:t>
+      </w:r>
+      <w:proofErr w:type="spellEnd"/>
+      <w:r>
+        <w:t>) implementiert, dessen Funktionsweise im Folgenden nun erläutert wird.</w:t>
+      </w:r>
+      <w:r>
+        <w:br/>
+        <w:t xml:space="preserve">Die Mindestanforderung an zu implementierenden Methoden für eine funktionstüchtige Umgebung sind die beiden Methoden </w:t>
+      </w:r>
+      <w:proofErr w:type="spellStart"/>
+      <w:r>
+        <w:t>step</w:t>
+      </w:r>
+      <w:proofErr w:type="spellEnd"/>
+      <w:r>
+        <w:t xml:space="preserve">() und </w:t>
+      </w:r>
+      <w:proofErr w:type="spellStart"/>
+      <w:r>
+        <w:t>reset</w:t>
+      </w:r>
+      <w:proofErr w:type="spellEnd"/>
+      <w:r>
+        <w:t xml:space="preserve">(). Die </w:t>
+      </w:r>
+      <w:proofErr w:type="spellStart"/>
+      <w:proofErr w:type="gramStart"/>
+      <w:r>
+        <w:t>reset</w:t>
+      </w:r>
+      <w:proofErr w:type="spellEnd"/>
+      <w:r>
+        <w:t>(</w:t>
+      </w:r>
+      <w:proofErr w:type="gramEnd"/>
+      <w:r>
+        <w:t xml:space="preserve">)-Methode setzt den Zustand der Umgebung auf die Startbedingungen zurück und wird vor Beginn der Simulation aufgerufen. Die </w:t>
+      </w:r>
+      <w:proofErr w:type="spellStart"/>
+      <w:proofErr w:type="gramStart"/>
+      <w:r>
+        <w:t>step</w:t>
+      </w:r>
+      <w:proofErr w:type="spellEnd"/>
+      <w:r>
+        <w:t>(</w:t>
+      </w:r>
+      <w:proofErr w:type="gramEnd"/>
+      <w:r>
+        <w:t>)-Methode nimmt die Aktionen der Agenten entgegen, führt diese aus und gibt den neuen, beobachteten Zustand der Umgebung, die zu erhaltenen Belohnungen der Agenten, zwei Variablen, „</w:t>
+      </w:r>
+      <w:proofErr w:type="spellStart"/>
+      <w:r>
+        <w:t>termination</w:t>
+      </w:r>
+      <w:proofErr w:type="spellEnd"/>
+      <w:r>
+        <w:t>“ und „</w:t>
+      </w:r>
+      <w:proofErr w:type="spellStart"/>
+      <w:r>
+        <w:t>truncation</w:t>
+      </w:r>
+      <w:proofErr w:type="spellEnd"/>
+      <w:r>
+        <w:t>“, welche angeben, ob dies ein terminaler Zustand ist und optionale weitere Daten über die Umgebung, zurück.</w:t>
+      </w:r>
+      <w:r>
+        <w:br/>
+        <w:t>Die aktuelle Version der Umgebung unterstützt lediglich Memory-</w:t>
+      </w:r>
+      <w:proofErr w:type="spellStart"/>
+      <w:r>
+        <w:t>One</w:t>
+      </w:r>
+      <w:proofErr w:type="spellEnd"/>
+      <w:r>
+        <w:t>-Strategien.</w:t>
+      </w:r>
+    </w:p>
+    <w:p>
+      <w:pPr>
+        <w:pStyle w:val="berschrift2"/>
+      </w:pPr>
+      <w:bookmarkStart w:id="28" w:name="_Toc212409872"/>
+      <w:r>
+        <w:t>Agenten</w:t>
+      </w:r>
+      <w:bookmarkEnd w:id="28"/>
+    </w:p>
+    <w:p>
+      <w:r>
+        <w:t>In diesem Abschnitt wird die Funktionsweise der Agenten erläutert.</w:t>
+      </w:r>
+    </w:p>
+    <w:p>
+      <w:r>
+        <w:t>Die Agenten sind die aktionswählenden Entitäten der Simulation. Das heißt, sie sind die Spieler des IGD. Die lernfähigen Agenten sind in der Lage, den unmittelbar vorangegangenen Zustand zu nutzen, um daraus ihre Strategie für die zukünftige Aktionswahl zu anzupassen und zu optimieren. Die Agenten, welche lediglich reine Strategien spielen können, wie Tit-For-Tat oder Always Defect, passen ihre Strategie somit per Definition nicht an.</w:t>
+      </w:r>
+    </w:p>
+    <w:p>
+      <w:pPr>
+        <w:pStyle w:val="berschrift3"/>
+      </w:pPr>
+      <w:bookmarkStart w:id="29" w:name="_Toc212409873"/>
+      <w:r>
+        <w:t>Lernfähige Agenten</w:t>
+      </w:r>
+      <w:bookmarkEnd w:id="29"/>
+    </w:p>
+    <w:p>
+      <w:r>
+        <w:t xml:space="preserve">Es werden in dieser Arbeit zwei lernfähige Agenten betrachtet, welche jeweils auf zwei unterschiedliche RL-Verfahren basieren: Q-Learning und SARSA. Die Hyperparameter wurden so gewählt, dass Kooperation theoretisch begünstigt wird. Sie werden zwischen den Agenten nicht unterschieden und auch nicht dynamisch optimiert, sondern zum Start der Experimente wie folgt festgelegt: Die </w:t>
+      </w:r>
+      <w:proofErr w:type="spellStart"/>
+      <w:r>
+        <w:t>Lernrate</w:t>
+      </w:r>
+      <w:proofErr w:type="spellEnd"/>
+      <w:r>
+        <w:t xml:space="preserve"> </w:t>
+      </w:r>
+      <w:r>
+        <w:t>α</w:t>
+      </w:r>
+      <w:r>
+        <w:t xml:space="preserve"> = 0,05, der Diskontierungsfaktor </w:t>
+      </w:r>
+      <w:r>
+        <w:t>γ</w:t>
+      </w:r>
+      <w:r>
+        <w:t xml:space="preserve"> = 0,95, die </w:t>
+      </w:r>
+      <w:r>
+        <w:t>ε</w:t>
+      </w:r>
+      <w:r>
+        <w:t xml:space="preserve">-Startwahrscheinlichkeit </w:t>
+      </w:r>
+      <w:r>
+        <w:t>ε</w:t>
+      </w:r>
+      <w:r>
+        <w:t xml:space="preserve"> = 1,0 sowie </w:t>
+      </w:r>
+      <w:r>
+        <w:t>ε</w:t>
+      </w:r>
+      <w:r>
+        <w:t xml:space="preserve">-Decay = 0,9995. Eine geringe </w:t>
+      </w:r>
+      <w:proofErr w:type="spellStart"/>
+      <w:r>
+        <w:t>Lernrate</w:t>
+      </w:r>
+      <w:proofErr w:type="spellEnd"/>
+      <w:r>
+        <w:t xml:space="preserve"> begünstigt stabileres Verhalten, was im instabilen IGD, wo jeder Verrat bereits in eine </w:t>
+      </w:r>
+      <w:proofErr w:type="spellStart"/>
+      <w:r>
+        <w:t>Defektionsspirale</w:t>
+      </w:r>
+      <w:proofErr w:type="spellEnd"/>
+      <w:r>
+        <w:t xml:space="preserve"> führen kann, von Vorteil ist. Ein hoher Diskontierungsfaktor </w:t>
+      </w:r>
+      <w:r>
+        <w:t>γ</w:t>
+      </w:r>
+      <w:r>
+        <w:t xml:space="preserve"> wertet den Schatten der Zukunft</w:t>
+      </w:r>
+      <w:r>
+        <w:t xml:space="preserve">, </w:t>
+      </w:r>
+      <w:r>
         <w:lastRenderedPageBreak/>
-        <w:t>Die Simulationsumgebung</w:t>
-      </w:r>
-      <w:bookmarkEnd w:id="27"/>
+        <w:t>also zukünftige Belohnungen,</w:t>
+      </w:r>
+      <w:r>
+        <w:t xml:space="preserve"> höher und somit den sofortigen höheren Gewinn, also die Chance auf einseitige </w:t>
+      </w:r>
+      <w:proofErr w:type="spellStart"/>
+      <w:r>
+        <w:t>Defektion</w:t>
+      </w:r>
+      <w:proofErr w:type="spellEnd"/>
+      <w:r>
+        <w:t xml:space="preserve"> T = 5, geringer. Eine hohe-Explorationswahrscheinlichkeit soll den Agenten dazu auffordern, zu Beginn der Simulation die Umgebungen kennenzulernen, später jedoch zu stabilerem Verhalten führen, weshalb diese Wahrscheinlichkeit schrittweise verringert wird, hin zu einer sehr geringen </w:t>
+      </w:r>
+      <w:r>
+        <w:t>ε</w:t>
+      </w:r>
+      <w:r>
+        <w:t>-Wahrscheinlichkeit</w:t>
+      </w:r>
+      <w:r>
+        <w:t xml:space="preserve"> = 0,01</w:t>
+      </w:r>
+      <w:r>
+        <w:t xml:space="preserve">, um ähnlich wie bei der </w:t>
+      </w:r>
+      <w:proofErr w:type="spellStart"/>
+      <w:r>
+        <w:t>Lernrate</w:t>
+      </w:r>
+      <w:proofErr w:type="spellEnd"/>
+      <w:r>
+        <w:t xml:space="preserve">, nicht aufgrund von zufälliger </w:t>
+      </w:r>
+      <w:proofErr w:type="spellStart"/>
+      <w:r>
+        <w:t>Defektion</w:t>
+      </w:r>
+      <w:proofErr w:type="spellEnd"/>
+      <w:r>
+        <w:t xml:space="preserve"> in die sonst dominierende </w:t>
+      </w:r>
+      <w:proofErr w:type="spellStart"/>
+      <w:r>
+        <w:t>Defektionsspirale</w:t>
+      </w:r>
+      <w:proofErr w:type="spellEnd"/>
+      <w:r>
+        <w:t xml:space="preserve"> überzugehen.</w:t>
+      </w:r>
+      <w:r>
+        <w:t xml:space="preserve"> Auf Basis dieser Hyperparameter werden nun die beiden spezifischen Algorithmen betrachtet.</w:t>
+      </w:r>
+    </w:p>
+    <w:p>
+      <w:r>
+        <w:t>Bei Q-Learning</w:t>
+      </w:r>
+      <w:r>
+        <w:t xml:space="preserve">, dem in dieser Arbeit verwendeten Off-Policy-Verfahren, erfolgt das Update der Q-Werte unabhängig von der Aktion, die in der </w:t>
+      </w:r>
+      <w:proofErr w:type="spellStart"/>
+      <w:r>
+        <w:t>Verhaltenspolicy</w:t>
+      </w:r>
+      <w:proofErr w:type="spellEnd"/>
+      <w:r>
+        <w:t xml:space="preserve"> Epsilon-</w:t>
+      </w:r>
+      <w:proofErr w:type="spellStart"/>
+      <w:r>
+        <w:t>Greedy</w:t>
+      </w:r>
+      <w:proofErr w:type="spellEnd"/>
+      <w:r>
+        <w:t xml:space="preserve"> im Folgezustand tatsächlich gewählt wird</w:t>
+      </w:r>
+      <w:r>
+        <w:t xml:space="preserve">. </w:t>
+      </w:r>
+      <w:r>
+        <w:t xml:space="preserve">Wie bereits erwähnt, optimiert Q-Learning die </w:t>
+      </w:r>
+      <w:proofErr w:type="spellStart"/>
+      <w:r>
+        <w:t>Zielpolicy</w:t>
+      </w:r>
+      <w:proofErr w:type="spellEnd"/>
+      <w:r>
+        <w:t xml:space="preserve"> </w:t>
+      </w:r>
+      <w:proofErr w:type="spellStart"/>
+      <w:r>
+        <w:t>greedy</w:t>
+      </w:r>
+      <w:proofErr w:type="spellEnd"/>
+      <w:r>
+        <w:t xml:space="preserve">. Das TD-Ziel wird unter Verwendung des maximalen Q-Wertes des Folgezustands </w:t>
+      </w:r>
+      <w:proofErr w:type="spellStart"/>
+      <w:r>
+        <w:t>s‘</w:t>
+      </w:r>
+      <w:proofErr w:type="spellEnd"/>
+      <w:r>
+        <w:t xml:space="preserve"> berechnet</w:t>
+      </w:r>
+      <w:r>
+        <w:t xml:space="preserve">. </w:t>
+      </w:r>
+    </w:p>
+    <w:p>
+      <w:r>
+        <w:t>SARSA unterscheidet sich dabe</w:t>
+      </w:r>
+      <w:r>
+        <w:t>i durch den On-Policy-Ansatz</w:t>
+      </w:r>
+      <w:r>
+        <w:t>.</w:t>
+      </w:r>
+      <w:r>
+        <w:t xml:space="preserve"> SARSA lernt den Wert der tatsächlich ausgeführten </w:t>
+      </w:r>
+      <w:proofErr w:type="spellStart"/>
+      <w:r>
+        <w:t>Verhaltenspolicy</w:t>
+      </w:r>
+      <w:proofErr w:type="spellEnd"/>
+      <w:r>
+        <w:t xml:space="preserve">. Die Update-Formel muss daher nicht nur die aktuelle Aktion a, sondern auch die nächste Aktion a‘ kennen, die von der Policy im Folgezustand </w:t>
+      </w:r>
+      <w:proofErr w:type="spellStart"/>
+      <w:r>
+        <w:t>s‘</w:t>
+      </w:r>
+      <w:proofErr w:type="spellEnd"/>
+      <w:r>
+        <w:t xml:space="preserve"> tatsächlich gewählt wird.</w:t>
+      </w:r>
+    </w:p>
+    <w:p>
+      <w:r>
+        <w:t>Die genaue TD-Ziel und TD-Fehler-Formeln der jeweiligen Algorithmen wurden bereits im vorherigen Kapitel Theoretische Grundlagen erläutert.</w:t>
+      </w:r>
+    </w:p>
+    <w:p>
+      <w:pPr>
+        <w:pStyle w:val="berschrift3"/>
+      </w:pPr>
+      <w:bookmarkStart w:id="30" w:name="_Toc212409874"/>
+      <w:r>
+        <w:t>Agenten mit reinen Strategien</w:t>
+      </w:r>
+      <w:bookmarkEnd w:id="30"/>
+    </w:p>
+    <w:p>
+      <w:r>
+        <w:t>Damit die Simulationsumgebung validiert werden kann, wurden reine Strategien, welche deutlich einfacher zu interpretieren sind, da klare und einfache Muster entstehen, basierend auf ihrer Strategie. Des Weiteren dienen sie als Testsubjekte, um die Robustheit, Stabilität und mögliche Beschleunigung oder Verhinderung der Entwicklung von kooperativen Gemeinschaften, zu untersuchen.</w:t>
+      </w:r>
+      <w:r>
+        <w:br/>
+        <w:t>Es wurden folgende reine Strategien implementiert:</w:t>
+      </w:r>
+      <w:r>
+        <w:br/>
+        <w:t>Tit-For-Tat, welche in der ersten Runde kooperiert und anschließend die vorangegangene Aktion des Gegenspielers kopiert. Always Defect, welche unabhängig der Strategie des Gegenspielers stets defektiert. Always Cooperate, welche immer kooperiert. Grim Trigger, welche so lange kooperiert, bis der Gegenspieler das erste Mal defektiert. Ab diesen Zeitpunkt defektiert Grim Trigger stets. Sowie Random, welche Aktionen auf reinen Zufall wählt.</w:t>
+      </w:r>
+      <w:r>
+        <w:t xml:space="preserve"> Diese Strategien wurden gewählt, da sie jeweils relevante Eigenschaften haben. Tit-For-Tat ist </w:t>
+      </w:r>
     </w:p>
     <w:p>
       <w:pPr>
         <w:pStyle w:val="berschrift2"/>
       </w:pPr>
-      <w:bookmarkStart w:id="28" w:name="_Toc212409872"/>
-      <w:r>
-        <w:t>Agenten</w:t>
-      </w:r>
-      <w:bookmarkEnd w:id="28"/>
+      <w:bookmarkStart w:id="31" w:name="_Toc212409875"/>
+      <w:r>
+        <w:t>Die Begegnungsschemata</w:t>
+      </w:r>
+      <w:bookmarkEnd w:id="31"/>
+    </w:p>
+    <w:p>
+      <w:r>
+        <w:t>Das Begegnungsschemata definiert, welche Agenten miteinander das IGD spielen werden.</w:t>
+      </w:r>
     </w:p>
     <w:p>
       <w:pPr>
         <w:pStyle w:val="berschrift3"/>
       </w:pPr>
-      <w:bookmarkStart w:id="29" w:name="_Toc212409873"/>
-      <w:r>
-        <w:t>Lernfähige Agenten</w:t>
-      </w:r>
-      <w:bookmarkEnd w:id="29"/>
+      <w:bookmarkStart w:id="32" w:name="_Toc212409876"/>
+      <w:r>
+        <w:lastRenderedPageBreak/>
+        <w:t>Zufällige Paarung</w:t>
+      </w:r>
+      <w:bookmarkEnd w:id="32"/>
+    </w:p>
+    <w:p>
+      <w:r>
+        <w:t>Das Begegnungsschemata basierend auf reinem Zufall dient als statistisches Vergleichsexperiment, um untersuchen zu können, welche Dynamiken aufgrund des Begegnungsschemas entstehen und welche unabhängig davon sind. Es werden hierbei vor jedem Match paarweise Agenten zufällig aus dem gesamten Agentenpool gewählt, welche miteinander das IGD spielen. Nachdem das Match vorbei ist, wird ein neues Paar definiert, bis die maximale Anzahl an Matches erreicht ist und die Simulation ausgewertet wird</w:t>
+      </w:r>
+      <w:r>
+        <w:t>.</w:t>
+      </w:r>
     </w:p>
     <w:p>
       <w:pPr>
         <w:pStyle w:val="berschrift3"/>
       </w:pPr>
-      <w:bookmarkStart w:id="30" w:name="_Toc212409874"/>
-      <w:r>
-        <w:t>Agenten mit reinen Strategien</w:t>
-      </w:r>
-      <w:bookmarkEnd w:id="30"/>
+      <w:bookmarkStart w:id="33" w:name="_Toc212409877"/>
+      <w:r>
+        <w:t>Räumliches Gitter</w:t>
+      </w:r>
+      <w:bookmarkEnd w:id="33"/>
+    </w:p>
+    <w:p>
+      <w:r>
+        <w:t xml:space="preserve">In diesem Abschnitt wird das in dieser Arbeit hauptsächlich untersuchte Begegnungsschemata erläutert. </w:t>
+      </w:r>
+      <w:r>
+        <w:t>Im Gegensatz zu anonymen zufälligen Agentenpaarung, werden die Agenten im räumlichen Gitter (</w:t>
+      </w:r>
+      <w:proofErr w:type="spellStart"/>
+      <w:r>
+        <w:t>Spatial</w:t>
+      </w:r>
+      <w:proofErr w:type="spellEnd"/>
+      <w:r>
+        <w:t xml:space="preserve"> </w:t>
+      </w:r>
+      <w:proofErr w:type="spellStart"/>
+      <w:r>
+        <w:t>Grid</w:t>
+      </w:r>
+      <w:proofErr w:type="spellEnd"/>
+      <w:r>
+        <w:t>) in einer festen Topologie angeordnet. Für diese Simulation wird ein zweidimensionales Gitter verwendet, wobei jede Zelle von genau einem Agenten besetzt ist. Die Position eines Agenten ändert sich während der gesamten Simulation nicht.</w:t>
+      </w:r>
+    </w:p>
+    <w:p>
+      <w:r>
+        <w:t>Das räumliche Gitter stellt somit ein besonders interessantes Schema dar, da es stabile soziale Netzwerke (Nachbarschaften) modelliert. Ein Agent interagiert ausschließlich mit den Agenten auf seinen benachbarten Feldern. Da ein Agent somit über die gesamte Simulationsdauer hinweg wiederholt auf dieselben, festen Interaktionspartner trifft, wird die Anonymität aufgehoben. Dies ist die entscheidende Voraussetzung für die Emergenz von spieltheoretischen Konzepten wie impliziter Reputation und Reziprozität.</w:t>
+      </w:r>
+      <w:r>
+        <w:t xml:space="preserve"> </w:t>
+      </w:r>
+      <w:r>
+        <w:t>Dadurch fällt auch der „Schatten der Zukunft“ stärker ins Gewicht.</w:t>
+      </w:r>
+    </w:p>
+    <w:p>
+      <w:r>
+        <w:t xml:space="preserve">Man muss des Weiteren </w:t>
+      </w:r>
+      <w:r>
+        <w:t xml:space="preserve">die </w:t>
+      </w:r>
+      <w:r>
+        <w:t>Art der Nachbarschaft unterscheiden. In dieser Arbeit werden drei verschiedene Nachbarschaftstypen untersucht</w:t>
+      </w:r>
+      <w:r>
+        <w:t xml:space="preserve">: </w:t>
+      </w:r>
+      <w:r>
+        <w:t>Die Von-Neumann-Nachbarschaft, die Moore-Nachbarschaft und eine erweiterte, kreisförmige Moore-Nachbarschaft.</w:t>
+      </w:r>
+      <w:r>
+        <w:t xml:space="preserve"> </w:t>
+      </w:r>
+      <w:r>
+        <w:t xml:space="preserve">Die Von-Neumann-Nachbarschaft </w:t>
+      </w:r>
+      <w:r>
+        <w:t>zählt die Diagonalen nicht zur Nachbarschaft dazu, wodurch sich eine Gesamtanzahl von vier Nachbarn ergibt. Die Moore-Nachbarschaft erkennt die Diagonalen als Nachbarn an, wodurch sich eine Gesamtanzahl von acht Nachbarn ergibt. Bei der Erweiterung der Moore-Nachbarschaft werden weitere vier Agenten als Nachbar anerkannt. Diese befinden sich jeweils neben dem äußersten, mittigen Agenten, wodurch eine kreisförmige Nachbarschaft entsteht.</w:t>
+      </w:r>
+      <w:r>
+        <w:br/>
+      </w:r>
+      <w:r>
+        <w:rPr>
+          <w:highlight w:val="yellow"/>
+        </w:rPr>
+        <w:t>Nachbarschaftypen visuell zeigen</w:t>
+      </w:r>
+    </w:p>
+    <w:p>
+      <w:r>
+        <w:t xml:space="preserve">Der Ablauf der Agentenpaarung ergibt sich somit wie folgt: </w:t>
+      </w:r>
+      <w:r>
+        <w:t xml:space="preserve">Es werden bei erstmaliger Anfrage an ein Agentenpaar eine interne Generation an Agentenduellen erstellt. Das bedeutet, dass in eine interne Queue alle möglichen Agentenpaarung für eine Generation gespeichert und anschließend gemischt werden. Die Queue-Größte ergibt sich somit durch folgende Gleichung: </w:t>
+      </w:r>
+    </w:p>
+    <w:p>
+      <m:oMathPara>
+        <m:oMath>
+          <m:d>
+            <m:dPr>
+              <m:ctrlPr>
+                <w:rPr>
+                  <w:rFonts w:ascii="Cambria Math" w:hAnsi="Cambria Math"/>
+                </w:rPr>
+              </m:ctrlPr>
+            </m:dPr>
+            <m:e>
+              <m:r>
+                <m:rPr>
+                  <m:sty m:val="p"/>
+                </m:rPr>
+                <w:rPr>
+                  <w:rFonts w:ascii="Cambria Math" w:hAnsi="Cambria Math"/>
+                </w:rPr>
+                <m:t>Agentenanzahl</m:t>
+              </m:r>
+            </m:e>
+          </m:d>
+          <m:r>
+            <m:rPr>
+              <m:sty m:val="p"/>
+            </m:rPr>
+            <w:rPr>
+              <w:rFonts w:ascii="Cambria Math" w:hAnsi="Cambria Math"/>
+            </w:rPr>
+            <m:t xml:space="preserve">* </m:t>
+          </m:r>
+          <m:d>
+            <m:dPr>
+              <m:ctrlPr>
+                <w:rPr>
+                  <w:rFonts w:ascii="Cambria Math" w:hAnsi="Cambria Math"/>
+                </w:rPr>
+              </m:ctrlPr>
+            </m:dPr>
+            <m:e>
+              <m:r>
+                <m:rPr>
+                  <m:sty m:val="p"/>
+                </m:rPr>
+                <w:rPr>
+                  <w:rFonts w:ascii="Cambria Math" w:hAnsi="Cambria Math"/>
+                </w:rPr>
+                <m:t>Nachbarschaftsgröß</m:t>
+              </m:r>
+              <m:r>
+                <m:rPr>
+                  <m:sty m:val="p"/>
+                </m:rPr>
+                <w:rPr>
+                  <w:rFonts w:ascii="Cambria Math" w:hAnsi="Cambria Math"/>
+                </w:rPr>
+                <m:t>e</m:t>
+              </m:r>
+            </m:e>
+          </m:d>
+          <m:r>
+            <m:rPr>
+              <m:sty m:val="p"/>
+            </m:rPr>
+            <w:rPr>
+              <w:rFonts w:ascii="Cambria Math" w:hAnsi="Cambria Math"/>
+            </w:rPr>
+            <m:t xml:space="preserve">= </m:t>
+          </m:r>
+          <m:r>
+            <m:rPr>
+              <m:sty m:val="p"/>
+            </m:rPr>
+            <w:rPr>
+              <w:rFonts w:ascii="Cambria Math" w:hAnsi="Cambria Math"/>
+            </w:rPr>
+            <m:t>Anzahl an Objekten in der Queue</m:t>
+          </m:r>
+        </m:oMath>
+      </m:oMathPara>
+    </w:p>
+    <w:p>
+      <w:r>
+        <w:lastRenderedPageBreak/>
+        <w:t>Ablauf erläutern</w:t>
+      </w:r>
     </w:p>
     <w:p>
       <w:pPr>
         <w:pStyle w:val="berschrift2"/>
       </w:pPr>
-      <w:bookmarkStart w:id="31" w:name="_Toc212409875"/>
-      <w:r>
-        <w:t>Die Begegnungsschemata</w:t>
-      </w:r>
-      <w:bookmarkEnd w:id="31"/>
-    </w:p>
-    <w:p>
-      <w:pPr>
-        <w:pStyle w:val="berschrift3"/>
-      </w:pPr>
-      <w:bookmarkStart w:id="32" w:name="_Toc212409876"/>
-      <w:r>
-        <w:t>Zufällige Paarung</w:t>
-      </w:r>
-      <w:bookmarkEnd w:id="32"/>
-    </w:p>
-    <w:p>
-      <w:pPr>
-        <w:pStyle w:val="berschrift3"/>
-      </w:pPr>
-      <w:bookmarkStart w:id="33" w:name="_Toc212409877"/>
-      <w:r>
-        <w:t>Räumliches Gitter</w:t>
-      </w:r>
-      <w:bookmarkEnd w:id="33"/>
+      <w:bookmarkStart w:id="34" w:name="_Toc212409878"/>
+      <w:r>
+        <w:t>Die Hauptschleife</w:t>
+      </w:r>
+      <w:bookmarkEnd w:id="34"/>
+    </w:p>
+    <w:p>
+      <w:r>
+        <w:t>Flussdiagramm</w:t>
+      </w:r>
+    </w:p>
+    <w:p>
+      <w:r>
+        <w:t>Ablauf schriftlich erläutern</w:t>
+      </w:r>
     </w:p>
     <w:p>
       <w:pPr>
         <w:pStyle w:val="berschrift2"/>
       </w:pPr>
-      <w:bookmarkStart w:id="34" w:name="_Toc212409878"/>
-      <w:r>
-        <w:t>Die Hauptschleife</w:t>
-      </w:r>
-      <w:bookmarkEnd w:id="34"/>
+      <w:bookmarkStart w:id="35" w:name="_Toc212409879"/>
+      <w:r>
+        <w:t>Baseline-Setup</w:t>
+      </w:r>
+      <w:bookmarkEnd w:id="35"/>
     </w:p>
     <w:p>
       <w:pPr>
         <w:pStyle w:val="berschrift2"/>
       </w:pPr>
-      <w:bookmarkStart w:id="35" w:name="_Toc212409879"/>
-      <w:r>
-        <w:t>Baseline-Setup</w:t>
-      </w:r>
-      <w:bookmarkEnd w:id="35"/>
-    </w:p>
-    <w:p>
-      <w:pPr>
-        <w:pStyle w:val="berschrift2"/>
-      </w:pPr>
       <w:bookmarkStart w:id="36" w:name="_Toc212409880"/>
       <w:r>
         <w:t>Diagramme und Analysetools</w:t>
@@ -11422,6 +12464,53 @@
       </w:r>
     </w:p>
     <w:p>
+      <w:r>
+        <w:t xml:space="preserve">Die Auswertung der Simulationsergebnisse erfolgt in drei Teilen: Die Konsolenausgabe, die </w:t>
+      </w:r>
+      <w:proofErr w:type="spellStart"/>
+      <w:r>
+        <w:t>matplotlib</w:t>
+      </w:r>
+      <w:proofErr w:type="spellEnd"/>
+      <w:r>
+        <w:t xml:space="preserve">-Diagramme und das benutzerdefinierte interaktive </w:t>
+      </w:r>
+      <w:proofErr w:type="spellStart"/>
+      <w:r>
+        <w:t>Pygame</w:t>
+      </w:r>
+      <w:proofErr w:type="spellEnd"/>
+      <w:r>
+        <w:t xml:space="preserve">-Analyse-Dashboard. </w:t>
+      </w:r>
+    </w:p>
+    <w:p>
+      <w:r>
+        <w:t>Konsolenausgabe erläutern</w:t>
+      </w:r>
+    </w:p>
+    <w:p>
+      <w:r>
+        <w:t>Alle vier Diagramme erläutern</w:t>
+      </w:r>
+    </w:p>
+    <w:p>
+      <w:r>
+        <w:t>Interaktive Visualisierung erläutern</w:t>
+      </w:r>
+      <w:r>
+        <w:t xml:space="preserve"> (</w:t>
+      </w:r>
+      <w:proofErr w:type="spellStart"/>
+      <w:r>
+        <w:t>Heatmaps</w:t>
+      </w:r>
+      <w:proofErr w:type="spellEnd"/>
+      <w:r>
+        <w:t>, Farbkategorisierung, etc.)</w:t>
+      </w:r>
+    </w:p>
+    <w:p>
       <w:pPr>
         <w:pStyle w:val="berschrift1"/>
       </w:pPr>
@@ -11430,9 +12519,6 @@
         <w:t>Implementierungsdetails</w:t>
       </w:r>
       <w:bookmarkEnd w:id="37"/>
-      <w:r>
-        <w:t xml:space="preserve"> </w:t>
-      </w:r>
     </w:p>
     <w:p/>
     <w:p>
@@ -11566,6 +12652,9 @@
         <w:jc w:val="left"/>
       </w:pPr>
       <w:r>
+        <w:rPr>
+          <w:noProof/>
+        </w:rPr>
         <w:lastRenderedPageBreak/>
         <w:drawing>
           <wp:anchor distT="0" distB="0" distL="114300" distR="114300" simplePos="0" relativeHeight="251658240" behindDoc="0" locked="0" layoutInCell="1" allowOverlap="1" wp14:anchorId="12C3B87B" wp14:editId="42DFDE6E">
@@ -12246,7 +13335,7 @@
         <w:rPr>
           <w:noProof/>
         </w:rPr>
-        <w:t>Abbildungsverzeichnis</w:t>
+        <w:t>Ergebnisse und Interpretation</w:t>
       </w:r>
     </w:fldSimple>
   </w:p>
@@ -12276,7 +13365,7 @@
         <v:path o:extrusionok="f" gradientshapeok="t" o:connecttype="rect"/>
         <o:lock v:ext="edit" aspectratio="t"/>
       </v:shapetype>
-      <v:shape id="_x0000_i1054" type="#_x0000_t75" style="width:.75pt;height:1.5pt" o:bullet="t">
+      <v:shape id="_x0000_i1044" type="#_x0000_t75" style="width:.75pt;height:1.5pt" o:bullet="t">
         <v:imagedata r:id="rId1" o:title=""/>
       </v:shape>
     </w:pict>
@@ -14564,6 +15653,7 @@
   <w:style w:type="character" w:default="1" w:styleId="Absatz-Standardschriftart">
     <w:name w:val="Default Paragraph Font"/>
     <w:uiPriority w:val="1"/>
+    <w:semiHidden/>
     <w:unhideWhenUsed/>
   </w:style>
   <w:style w:type="table" w:default="1" w:styleId="NormaleTabelle">

</xml_diff>

<commit_message>
BA "Methodik und Design" Teil 2 + Offline-Lernen gefixt (Epsilon- und Temperature-Decay nun an richtiger Stelle)
</commit_message>
<xml_diff>
--- a/BA_Rauschecker_v1.0.docx
+++ b/BA_Rauschecker_v1.0.docx
@@ -52,7 +52,7 @@
                 <w:sz w:val="24"/>
               </w:rPr>
             </w:pPr>
-            <w:bookmarkStart w:id="2" w:name="_Toc212409848"/>
+            <w:bookmarkStart w:id="2" w:name="_Toc212920495"/>
             <w:r>
               <w:rPr>
                 <w:b w:val="0"/>
@@ -1361,7 +1361,7 @@
         </w:rPr>
         <w:br w:type="page"/>
       </w:r>
-      <w:bookmarkStart w:id="3" w:name="_Toc212409849"/>
+      <w:bookmarkStart w:id="3" w:name="_Toc212920496"/>
       <w:bookmarkEnd w:id="1"/>
       <w:r>
         <w:lastRenderedPageBreak/>
@@ -1395,7 +1395,7 @@
       <w:r>
         <w:fldChar w:fldCharType="separate"/>
       </w:r>
-      <w:hyperlink w:anchor="_Toc212409848" w:history="1">
+      <w:hyperlink w:anchor="_Toc212920495" w:history="1">
         <w:r>
           <w:rPr>
             <w:rStyle w:val="Hyperlink"/>
@@ -1422,7 +1422,7 @@
             <w:noProof/>
             <w:webHidden/>
           </w:rPr>
-          <w:instrText xml:space="preserve"> PAGEREF _Toc212409848 \h </w:instrText>
+          <w:instrText xml:space="preserve"> PAGEREF _Toc212920495 \h </w:instrText>
         </w:r>
         <w:r>
           <w:rPr>
@@ -1470,7 +1470,7 @@
           <w14:ligatures w14:val="standardContextual"/>
         </w:rPr>
       </w:pPr>
-      <w:hyperlink w:anchor="_Toc212409849" w:history="1">
+      <w:hyperlink w:anchor="_Toc212920496" w:history="1">
         <w:r>
           <w:rPr>
             <w:rStyle w:val="Hyperlink"/>
@@ -1497,7 +1497,7 @@
             <w:noProof/>
             <w:webHidden/>
           </w:rPr>
-          <w:instrText xml:space="preserve"> PAGEREF _Toc212409849 \h </w:instrText>
+          <w:instrText xml:space="preserve"> PAGEREF _Toc212920496 \h </w:instrText>
         </w:r>
         <w:r>
           <w:rPr>
@@ -1546,7 +1546,7 @@
           <w14:ligatures w14:val="standardContextual"/>
         </w:rPr>
       </w:pPr>
-      <w:hyperlink w:anchor="_Toc212409850" w:history="1">
+      <w:hyperlink w:anchor="_Toc212920497" w:history="1">
         <w:r>
           <w:rPr>
             <w:rStyle w:val="Hyperlink"/>
@@ -1593,7 +1593,7 @@
             <w:noProof/>
             <w:webHidden/>
           </w:rPr>
-          <w:instrText xml:space="preserve"> PAGEREF _Toc212409850 \h </w:instrText>
+          <w:instrText xml:space="preserve"> PAGEREF _Toc212920497 \h </w:instrText>
         </w:r>
         <w:r>
           <w:rPr>
@@ -1613,7 +1613,7 @@
             <w:noProof/>
             <w:webHidden/>
           </w:rPr>
-          <w:t>4</w:t>
+          <w:t>5</w:t>
         </w:r>
         <w:r>
           <w:rPr>
@@ -1642,7 +1642,7 @@
           <w14:ligatures w14:val="standardContextual"/>
         </w:rPr>
       </w:pPr>
-      <w:hyperlink w:anchor="_Toc212409851" w:history="1">
+      <w:hyperlink w:anchor="_Toc212920498" w:history="1">
         <w:r>
           <w:rPr>
             <w:rStyle w:val="Hyperlink"/>
@@ -1689,7 +1689,7 @@
             <w:noProof/>
             <w:webHidden/>
           </w:rPr>
-          <w:instrText xml:space="preserve"> PAGEREF _Toc212409851 \h </w:instrText>
+          <w:instrText xml:space="preserve"> PAGEREF _Toc212920498 \h </w:instrText>
         </w:r>
         <w:r>
           <w:rPr>
@@ -1709,7 +1709,7 @@
             <w:noProof/>
             <w:webHidden/>
           </w:rPr>
-          <w:t>4</w:t>
+          <w:t>5</w:t>
         </w:r>
         <w:r>
           <w:rPr>
@@ -1738,7 +1738,7 @@
           <w14:ligatures w14:val="standardContextual"/>
         </w:rPr>
       </w:pPr>
-      <w:hyperlink w:anchor="_Toc212409852" w:history="1">
+      <w:hyperlink w:anchor="_Toc212920499" w:history="1">
         <w:r>
           <w:rPr>
             <w:rStyle w:val="Hyperlink"/>
@@ -1785,7 +1785,7 @@
             <w:noProof/>
             <w:webHidden/>
           </w:rPr>
-          <w:instrText xml:space="preserve"> PAGEREF _Toc212409852 \h </w:instrText>
+          <w:instrText xml:space="preserve"> PAGEREF _Toc212920499 \h </w:instrText>
         </w:r>
         <w:r>
           <w:rPr>
@@ -1805,7 +1805,7 @@
             <w:noProof/>
             <w:webHidden/>
           </w:rPr>
-          <w:t>4</w:t>
+          <w:t>5</w:t>
         </w:r>
         <w:r>
           <w:rPr>
@@ -1833,7 +1833,7 @@
           <w14:ligatures w14:val="standardContextual"/>
         </w:rPr>
       </w:pPr>
-      <w:hyperlink w:anchor="_Toc212409853" w:history="1">
+      <w:hyperlink w:anchor="_Toc212920500" w:history="1">
         <w:r>
           <w:rPr>
             <w:rStyle w:val="Hyperlink"/>
@@ -1879,7 +1879,7 @@
             <w:noProof/>
             <w:webHidden/>
           </w:rPr>
-          <w:instrText xml:space="preserve"> PAGEREF _Toc212409853 \h </w:instrText>
+          <w:instrText xml:space="preserve"> PAGEREF _Toc212920500 \h </w:instrText>
         </w:r>
         <w:r>
           <w:rPr>
@@ -1899,7 +1899,7 @@
             <w:noProof/>
             <w:webHidden/>
           </w:rPr>
-          <w:t>4</w:t>
+          <w:t>5</w:t>
         </w:r>
         <w:r>
           <w:rPr>
@@ -1927,7 +1927,7 @@
           <w14:ligatures w14:val="standardContextual"/>
         </w:rPr>
       </w:pPr>
-      <w:hyperlink w:anchor="_Toc212409854" w:history="1">
+      <w:hyperlink w:anchor="_Toc212920501" w:history="1">
         <w:r>
           <w:rPr>
             <w:rStyle w:val="Hyperlink"/>
@@ -1973,7 +1973,7 @@
             <w:noProof/>
             <w:webHidden/>
           </w:rPr>
-          <w:instrText xml:space="preserve"> PAGEREF _Toc212409854 \h </w:instrText>
+          <w:instrText xml:space="preserve"> PAGEREF _Toc212920501 \h </w:instrText>
         </w:r>
         <w:r>
           <w:rPr>
@@ -1993,7 +1993,7 @@
             <w:noProof/>
             <w:webHidden/>
           </w:rPr>
-          <w:t>5</w:t>
+          <w:t>6</w:t>
         </w:r>
         <w:r>
           <w:rPr>
@@ -2021,7 +2021,7 @@
           <w14:ligatures w14:val="standardContextual"/>
         </w:rPr>
       </w:pPr>
-      <w:hyperlink w:anchor="_Toc212409855" w:history="1">
+      <w:hyperlink w:anchor="_Toc212920502" w:history="1">
         <w:r>
           <w:rPr>
             <w:rStyle w:val="Hyperlink"/>
@@ -2067,7 +2067,7 @@
             <w:noProof/>
             <w:webHidden/>
           </w:rPr>
-          <w:instrText xml:space="preserve"> PAGEREF _Toc212409855 \h </w:instrText>
+          <w:instrText xml:space="preserve"> PAGEREF _Toc212920502 \h </w:instrText>
         </w:r>
         <w:r>
           <w:rPr>
@@ -2087,7 +2087,7 @@
             <w:noProof/>
             <w:webHidden/>
           </w:rPr>
-          <w:t>6</w:t>
+          <w:t>7</w:t>
         </w:r>
         <w:r>
           <w:rPr>
@@ -2115,7 +2115,7 @@
           <w14:ligatures w14:val="standardContextual"/>
         </w:rPr>
       </w:pPr>
-      <w:hyperlink w:anchor="_Toc212409856" w:history="1">
+      <w:hyperlink w:anchor="_Toc212920503" w:history="1">
         <w:r>
           <w:rPr>
             <w:rStyle w:val="Hyperlink"/>
@@ -2161,7 +2161,7 @@
             <w:noProof/>
             <w:webHidden/>
           </w:rPr>
-          <w:instrText xml:space="preserve"> PAGEREF _Toc212409856 \h </w:instrText>
+          <w:instrText xml:space="preserve"> PAGEREF _Toc212920503 \h </w:instrText>
         </w:r>
         <w:r>
           <w:rPr>
@@ -2181,7 +2181,7 @@
             <w:noProof/>
             <w:webHidden/>
           </w:rPr>
-          <w:t>6</w:t>
+          <w:t>7</w:t>
         </w:r>
         <w:r>
           <w:rPr>
@@ -2210,7 +2210,7 @@
           <w14:ligatures w14:val="standardContextual"/>
         </w:rPr>
       </w:pPr>
-      <w:hyperlink w:anchor="_Toc212409857" w:history="1">
+      <w:hyperlink w:anchor="_Toc212920504" w:history="1">
         <w:r>
           <w:rPr>
             <w:rStyle w:val="Hyperlink"/>
@@ -2257,7 +2257,7 @@
             <w:noProof/>
             <w:webHidden/>
           </w:rPr>
-          <w:instrText xml:space="preserve"> PAGEREF _Toc212409857 \h </w:instrText>
+          <w:instrText xml:space="preserve"> PAGEREF _Toc212920504 \h </w:instrText>
         </w:r>
         <w:r>
           <w:rPr>
@@ -2277,7 +2277,7 @@
             <w:noProof/>
             <w:webHidden/>
           </w:rPr>
-          <w:t>6</w:t>
+          <w:t>7</w:t>
         </w:r>
         <w:r>
           <w:rPr>
@@ -2305,7 +2305,7 @@
           <w14:ligatures w14:val="standardContextual"/>
         </w:rPr>
       </w:pPr>
-      <w:hyperlink w:anchor="_Toc212409858" w:history="1">
+      <w:hyperlink w:anchor="_Toc212920505" w:history="1">
         <w:r>
           <w:rPr>
             <w:rStyle w:val="Hyperlink"/>
@@ -2351,7 +2351,7 @@
             <w:noProof/>
             <w:webHidden/>
           </w:rPr>
-          <w:instrText xml:space="preserve"> PAGEREF _Toc212409858 \h </w:instrText>
+          <w:instrText xml:space="preserve"> PAGEREF _Toc212920505 \h </w:instrText>
         </w:r>
         <w:r>
           <w:rPr>
@@ -2371,7 +2371,7 @@
             <w:noProof/>
             <w:webHidden/>
           </w:rPr>
-          <w:t>7</w:t>
+          <w:t>8</w:t>
         </w:r>
         <w:r>
           <w:rPr>
@@ -2399,7 +2399,7 @@
           <w14:ligatures w14:val="standardContextual"/>
         </w:rPr>
       </w:pPr>
-      <w:hyperlink w:anchor="_Toc212409859" w:history="1">
+      <w:hyperlink w:anchor="_Toc212920506" w:history="1">
         <w:r>
           <w:rPr>
             <w:rStyle w:val="Hyperlink"/>
@@ -2445,7 +2445,7 @@
             <w:noProof/>
             <w:webHidden/>
           </w:rPr>
-          <w:instrText xml:space="preserve"> PAGEREF _Toc212409859 \h </w:instrText>
+          <w:instrText xml:space="preserve"> PAGEREF _Toc212920506 \h </w:instrText>
         </w:r>
         <w:r>
           <w:rPr>
@@ -2465,7 +2465,7 @@
             <w:noProof/>
             <w:webHidden/>
           </w:rPr>
-          <w:t>9</w:t>
+          <w:t>10</w:t>
         </w:r>
         <w:r>
           <w:rPr>
@@ -2493,7 +2493,7 @@
           <w14:ligatures w14:val="standardContextual"/>
         </w:rPr>
       </w:pPr>
-      <w:hyperlink w:anchor="_Toc212409860" w:history="1">
+      <w:hyperlink w:anchor="_Toc212920507" w:history="1">
         <w:r>
           <w:rPr>
             <w:rStyle w:val="Hyperlink"/>
@@ -2539,7 +2539,7 @@
             <w:noProof/>
             <w:webHidden/>
           </w:rPr>
-          <w:instrText xml:space="preserve"> PAGEREF _Toc212409860 \h </w:instrText>
+          <w:instrText xml:space="preserve"> PAGEREF _Toc212920507 \h </w:instrText>
         </w:r>
         <w:r>
           <w:rPr>
@@ -2559,7 +2559,7 @@
             <w:noProof/>
             <w:webHidden/>
           </w:rPr>
-          <w:t>10</w:t>
+          <w:t>11</w:t>
         </w:r>
         <w:r>
           <w:rPr>
@@ -2587,7 +2587,7 @@
           <w14:ligatures w14:val="standardContextual"/>
         </w:rPr>
       </w:pPr>
-      <w:hyperlink w:anchor="_Toc212409861" w:history="1">
+      <w:hyperlink w:anchor="_Toc212920508" w:history="1">
         <w:r>
           <w:rPr>
             <w:rStyle w:val="Hyperlink"/>
@@ -2635,7 +2635,7 @@
             <w:noProof/>
             <w:webHidden/>
           </w:rPr>
-          <w:instrText xml:space="preserve"> PAGEREF _Toc212409861 \h </w:instrText>
+          <w:instrText xml:space="preserve"> PAGEREF _Toc212920508 \h </w:instrText>
         </w:r>
         <w:r>
           <w:rPr>
@@ -2655,7 +2655,7 @@
             <w:noProof/>
             <w:webHidden/>
           </w:rPr>
-          <w:t>11</w:t>
+          <w:t>12</w:t>
         </w:r>
         <w:r>
           <w:rPr>
@@ -2683,7 +2683,7 @@
           <w14:ligatures w14:val="standardContextual"/>
         </w:rPr>
       </w:pPr>
-      <w:hyperlink w:anchor="_Toc212409862" w:history="1">
+      <w:hyperlink w:anchor="_Toc212920509" w:history="1">
         <w:r>
           <w:rPr>
             <w:rStyle w:val="Hyperlink"/>
@@ -2731,7 +2731,7 @@
             <w:noProof/>
             <w:webHidden/>
           </w:rPr>
-          <w:instrText xml:space="preserve"> PAGEREF _Toc212409862 \h </w:instrText>
+          <w:instrText xml:space="preserve"> PAGEREF _Toc212920509 \h </w:instrText>
         </w:r>
         <w:r>
           <w:rPr>
@@ -2751,7 +2751,7 @@
             <w:noProof/>
             <w:webHidden/>
           </w:rPr>
-          <w:t>11</w:t>
+          <w:t>12</w:t>
         </w:r>
         <w:r>
           <w:rPr>
@@ -2779,7 +2779,7 @@
           <w14:ligatures w14:val="standardContextual"/>
         </w:rPr>
       </w:pPr>
-      <w:hyperlink w:anchor="_Toc212409863" w:history="1">
+      <w:hyperlink w:anchor="_Toc212920510" w:history="1">
         <w:r>
           <w:rPr>
             <w:rStyle w:val="Hyperlink"/>
@@ -2825,7 +2825,7 @@
             <w:noProof/>
             <w:webHidden/>
           </w:rPr>
-          <w:instrText xml:space="preserve"> PAGEREF _Toc212409863 \h </w:instrText>
+          <w:instrText xml:space="preserve"> PAGEREF _Toc212920510 \h </w:instrText>
         </w:r>
         <w:r>
           <w:rPr>
@@ -2845,7 +2845,7 @@
             <w:noProof/>
             <w:webHidden/>
           </w:rPr>
-          <w:t>12</w:t>
+          <w:t>13</w:t>
         </w:r>
         <w:r>
           <w:rPr>
@@ -2874,7 +2874,7 @@
           <w14:ligatures w14:val="standardContextual"/>
         </w:rPr>
       </w:pPr>
-      <w:hyperlink w:anchor="_Toc212409864" w:history="1">
+      <w:hyperlink w:anchor="_Toc212920511" w:history="1">
         <w:r>
           <w:rPr>
             <w:rStyle w:val="Hyperlink"/>
@@ -2921,7 +2921,7 @@
             <w:noProof/>
             <w:webHidden/>
           </w:rPr>
-          <w:instrText xml:space="preserve"> PAGEREF _Toc212409864 \h </w:instrText>
+          <w:instrText xml:space="preserve"> PAGEREF _Toc212920511 \h </w:instrText>
         </w:r>
         <w:r>
           <w:rPr>
@@ -2941,7 +2941,7 @@
             <w:noProof/>
             <w:webHidden/>
           </w:rPr>
-          <w:t>13</w:t>
+          <w:t>14</w:t>
         </w:r>
         <w:r>
           <w:rPr>
@@ -2970,7 +2970,7 @@
           <w14:ligatures w14:val="standardContextual"/>
         </w:rPr>
       </w:pPr>
-      <w:hyperlink w:anchor="_Toc212409865" w:history="1">
+      <w:hyperlink w:anchor="_Toc212920512" w:history="1">
         <w:r>
           <w:rPr>
             <w:rStyle w:val="Hyperlink"/>
@@ -3017,7 +3017,7 @@
             <w:noProof/>
             <w:webHidden/>
           </w:rPr>
-          <w:instrText xml:space="preserve"> PAGEREF _Toc212409865 \h </w:instrText>
+          <w:instrText xml:space="preserve"> PAGEREF _Toc212920512 \h </w:instrText>
         </w:r>
         <w:r>
           <w:rPr>
@@ -3037,7 +3037,7 @@
             <w:noProof/>
             <w:webHidden/>
           </w:rPr>
-          <w:t>13</w:t>
+          <w:t>14</w:t>
         </w:r>
         <w:r>
           <w:rPr>
@@ -3066,7 +3066,7 @@
           <w14:ligatures w14:val="standardContextual"/>
         </w:rPr>
       </w:pPr>
-      <w:hyperlink w:anchor="_Toc212409866" w:history="1">
+      <w:hyperlink w:anchor="_Toc212920513" w:history="1">
         <w:r>
           <w:rPr>
             <w:rStyle w:val="Hyperlink"/>
@@ -3113,7 +3113,7 @@
             <w:noProof/>
             <w:webHidden/>
           </w:rPr>
-          <w:instrText xml:space="preserve"> PAGEREF _Toc212409866 \h </w:instrText>
+          <w:instrText xml:space="preserve"> PAGEREF _Toc212920513 \h </w:instrText>
         </w:r>
         <w:r>
           <w:rPr>
@@ -3133,7 +3133,7 @@
             <w:noProof/>
             <w:webHidden/>
           </w:rPr>
-          <w:t>14</w:t>
+          <w:t>15</w:t>
         </w:r>
         <w:r>
           <w:rPr>
@@ -3161,7 +3161,7 @@
           <w14:ligatures w14:val="standardContextual"/>
         </w:rPr>
       </w:pPr>
-      <w:hyperlink w:anchor="_Toc212409867" w:history="1">
+      <w:hyperlink w:anchor="_Toc212920514" w:history="1">
         <w:r>
           <w:rPr>
             <w:rStyle w:val="Hyperlink"/>
@@ -3207,7 +3207,7 @@
             <w:noProof/>
             <w:webHidden/>
           </w:rPr>
-          <w:instrText xml:space="preserve"> PAGEREF _Toc212409867 \h </w:instrText>
+          <w:instrText xml:space="preserve"> PAGEREF _Toc212920514 \h </w:instrText>
         </w:r>
         <w:r>
           <w:rPr>
@@ -3227,7 +3227,7 @@
             <w:noProof/>
             <w:webHidden/>
           </w:rPr>
-          <w:t>14</w:t>
+          <w:t>15</w:t>
         </w:r>
         <w:r>
           <w:rPr>
@@ -3255,7 +3255,7 @@
           <w14:ligatures w14:val="standardContextual"/>
         </w:rPr>
       </w:pPr>
-      <w:hyperlink w:anchor="_Toc212409868" w:history="1">
+      <w:hyperlink w:anchor="_Toc212920515" w:history="1">
         <w:r>
           <w:rPr>
             <w:rStyle w:val="Hyperlink"/>
@@ -3301,7 +3301,7 @@
             <w:noProof/>
             <w:webHidden/>
           </w:rPr>
-          <w:instrText xml:space="preserve"> PAGEREF _Toc212409868 \h </w:instrText>
+          <w:instrText xml:space="preserve"> PAGEREF _Toc212920515 \h </w:instrText>
         </w:r>
         <w:r>
           <w:rPr>
@@ -3321,7 +3321,7 @@
             <w:noProof/>
             <w:webHidden/>
           </w:rPr>
-          <w:t>14</w:t>
+          <w:t>15</w:t>
         </w:r>
         <w:r>
           <w:rPr>
@@ -3349,7 +3349,7 @@
           <w14:ligatures w14:val="standardContextual"/>
         </w:rPr>
       </w:pPr>
-      <w:hyperlink w:anchor="_Toc212409869" w:history="1">
+      <w:hyperlink w:anchor="_Toc212920516" w:history="1">
         <w:r>
           <w:rPr>
             <w:rStyle w:val="Hyperlink"/>
@@ -3395,7 +3395,7 @@
             <w:noProof/>
             <w:webHidden/>
           </w:rPr>
-          <w:instrText xml:space="preserve"> PAGEREF _Toc212409869 \h </w:instrText>
+          <w:instrText xml:space="preserve"> PAGEREF _Toc212920516 \h </w:instrText>
         </w:r>
         <w:r>
           <w:rPr>
@@ -3415,7 +3415,7 @@
             <w:noProof/>
             <w:webHidden/>
           </w:rPr>
-          <w:t>14</w:t>
+          <w:t>15</w:t>
         </w:r>
         <w:r>
           <w:rPr>
@@ -3444,7 +3444,7 @@
           <w14:ligatures w14:val="standardContextual"/>
         </w:rPr>
       </w:pPr>
-      <w:hyperlink w:anchor="_Toc212409870" w:history="1">
+      <w:hyperlink w:anchor="_Toc212920517" w:history="1">
         <w:r>
           <w:rPr>
             <w:rStyle w:val="Hyperlink"/>
@@ -3491,7 +3491,7 @@
             <w:noProof/>
             <w:webHidden/>
           </w:rPr>
-          <w:instrText xml:space="preserve"> PAGEREF _Toc212409870 \h </w:instrText>
+          <w:instrText xml:space="preserve"> PAGEREF _Toc212920517 \h </w:instrText>
         </w:r>
         <w:r>
           <w:rPr>
@@ -3511,7 +3511,7 @@
             <w:noProof/>
             <w:webHidden/>
           </w:rPr>
-          <w:t>14</w:t>
+          <w:t>16</w:t>
         </w:r>
         <w:r>
           <w:rPr>
@@ -3540,7 +3540,7 @@
           <w14:ligatures w14:val="standardContextual"/>
         </w:rPr>
       </w:pPr>
-      <w:hyperlink w:anchor="_Toc212409871" w:history="1">
+      <w:hyperlink w:anchor="_Toc212920518" w:history="1">
         <w:r>
           <w:rPr>
             <w:rStyle w:val="Hyperlink"/>
@@ -3587,7 +3587,7 @@
             <w:noProof/>
             <w:webHidden/>
           </w:rPr>
-          <w:instrText xml:space="preserve"> PAGEREF _Toc212409871 \h </w:instrText>
+          <w:instrText xml:space="preserve"> PAGEREF _Toc212920518 \h </w:instrText>
         </w:r>
         <w:r>
           <w:rPr>
@@ -3607,7 +3607,7 @@
             <w:noProof/>
             <w:webHidden/>
           </w:rPr>
-          <w:t>14</w:t>
+          <w:t>17</w:t>
         </w:r>
         <w:r>
           <w:rPr>
@@ -3636,7 +3636,7 @@
           <w14:ligatures w14:val="standardContextual"/>
         </w:rPr>
       </w:pPr>
-      <w:hyperlink w:anchor="_Toc212409872" w:history="1">
+      <w:hyperlink w:anchor="_Toc212920519" w:history="1">
         <w:r>
           <w:rPr>
             <w:rStyle w:val="Hyperlink"/>
@@ -3683,7 +3683,7 @@
             <w:noProof/>
             <w:webHidden/>
           </w:rPr>
-          <w:instrText xml:space="preserve"> PAGEREF _Toc212409872 \h </w:instrText>
+          <w:instrText xml:space="preserve"> PAGEREF _Toc212920519 \h </w:instrText>
         </w:r>
         <w:r>
           <w:rPr>
@@ -3703,7 +3703,7 @@
             <w:noProof/>
             <w:webHidden/>
           </w:rPr>
-          <w:t>14</w:t>
+          <w:t>17</w:t>
         </w:r>
         <w:r>
           <w:rPr>
@@ -3731,7 +3731,7 @@
           <w14:ligatures w14:val="standardContextual"/>
         </w:rPr>
       </w:pPr>
-      <w:hyperlink w:anchor="_Toc212409873" w:history="1">
+      <w:hyperlink w:anchor="_Toc212920520" w:history="1">
         <w:r>
           <w:rPr>
             <w:rStyle w:val="Hyperlink"/>
@@ -3777,7 +3777,7 @@
             <w:noProof/>
             <w:webHidden/>
           </w:rPr>
-          <w:instrText xml:space="preserve"> PAGEREF _Toc212409873 \h </w:instrText>
+          <w:instrText xml:space="preserve"> PAGEREF _Toc212920520 \h </w:instrText>
         </w:r>
         <w:r>
           <w:rPr>
@@ -3797,7 +3797,7 @@
             <w:noProof/>
             <w:webHidden/>
           </w:rPr>
-          <w:t>14</w:t>
+          <w:t>17</w:t>
         </w:r>
         <w:r>
           <w:rPr>
@@ -3825,7 +3825,7 @@
           <w14:ligatures w14:val="standardContextual"/>
         </w:rPr>
       </w:pPr>
-      <w:hyperlink w:anchor="_Toc212409874" w:history="1">
+      <w:hyperlink w:anchor="_Toc212920521" w:history="1">
         <w:r>
           <w:rPr>
             <w:rStyle w:val="Hyperlink"/>
@@ -3871,7 +3871,7 @@
             <w:noProof/>
             <w:webHidden/>
           </w:rPr>
-          <w:instrText xml:space="preserve"> PAGEREF _Toc212409874 \h </w:instrText>
+          <w:instrText xml:space="preserve"> PAGEREF _Toc212920521 \h </w:instrText>
         </w:r>
         <w:r>
           <w:rPr>
@@ -3891,7 +3891,7 @@
             <w:noProof/>
             <w:webHidden/>
           </w:rPr>
-          <w:t>14</w:t>
+          <w:t>18</w:t>
         </w:r>
         <w:r>
           <w:rPr>
@@ -3920,7 +3920,7 @@
           <w14:ligatures w14:val="standardContextual"/>
         </w:rPr>
       </w:pPr>
-      <w:hyperlink w:anchor="_Toc212409875" w:history="1">
+      <w:hyperlink w:anchor="_Toc212920522" w:history="1">
         <w:r>
           <w:rPr>
             <w:rStyle w:val="Hyperlink"/>
@@ -3967,7 +3967,7 @@
             <w:noProof/>
             <w:webHidden/>
           </w:rPr>
-          <w:instrText xml:space="preserve"> PAGEREF _Toc212409875 \h </w:instrText>
+          <w:instrText xml:space="preserve"> PAGEREF _Toc212920522 \h </w:instrText>
         </w:r>
         <w:r>
           <w:rPr>
@@ -3987,7 +3987,7 @@
             <w:noProof/>
             <w:webHidden/>
           </w:rPr>
-          <w:t>14</w:t>
+          <w:t>18</w:t>
         </w:r>
         <w:r>
           <w:rPr>
@@ -4015,7 +4015,7 @@
           <w14:ligatures w14:val="standardContextual"/>
         </w:rPr>
       </w:pPr>
-      <w:hyperlink w:anchor="_Toc212409876" w:history="1">
+      <w:hyperlink w:anchor="_Toc212920523" w:history="1">
         <w:r>
           <w:rPr>
             <w:rStyle w:val="Hyperlink"/>
@@ -4061,7 +4061,7 @@
             <w:noProof/>
             <w:webHidden/>
           </w:rPr>
-          <w:instrText xml:space="preserve"> PAGEREF _Toc212409876 \h </w:instrText>
+          <w:instrText xml:space="preserve"> PAGEREF _Toc212920523 \h </w:instrText>
         </w:r>
         <w:r>
           <w:rPr>
@@ -4081,7 +4081,7 @@
             <w:noProof/>
             <w:webHidden/>
           </w:rPr>
-          <w:t>14</w:t>
+          <w:t>19</w:t>
         </w:r>
         <w:r>
           <w:rPr>
@@ -4109,7 +4109,7 @@
           <w14:ligatures w14:val="standardContextual"/>
         </w:rPr>
       </w:pPr>
-      <w:hyperlink w:anchor="_Toc212409877" w:history="1">
+      <w:hyperlink w:anchor="_Toc212920524" w:history="1">
         <w:r>
           <w:rPr>
             <w:rStyle w:val="Hyperlink"/>
@@ -4155,7 +4155,7 @@
             <w:noProof/>
             <w:webHidden/>
           </w:rPr>
-          <w:instrText xml:space="preserve"> PAGEREF _Toc212409877 \h </w:instrText>
+          <w:instrText xml:space="preserve"> PAGEREF _Toc212920524 \h </w:instrText>
         </w:r>
         <w:r>
           <w:rPr>
@@ -4175,7 +4175,7 @@
             <w:noProof/>
             <w:webHidden/>
           </w:rPr>
-          <w:t>14</w:t>
+          <w:t>19</w:t>
         </w:r>
         <w:r>
           <w:rPr>
@@ -4204,7 +4204,7 @@
           <w14:ligatures w14:val="standardContextual"/>
         </w:rPr>
       </w:pPr>
-      <w:hyperlink w:anchor="_Toc212409878" w:history="1">
+      <w:hyperlink w:anchor="_Toc212920525" w:history="1">
         <w:r>
           <w:rPr>
             <w:rStyle w:val="Hyperlink"/>
@@ -4251,7 +4251,7 @@
             <w:noProof/>
             <w:webHidden/>
           </w:rPr>
-          <w:instrText xml:space="preserve"> PAGEREF _Toc212409878 \h </w:instrText>
+          <w:instrText xml:space="preserve"> PAGEREF _Toc212920525 \h </w:instrText>
         </w:r>
         <w:r>
           <w:rPr>
@@ -4271,7 +4271,7 @@
             <w:noProof/>
             <w:webHidden/>
           </w:rPr>
-          <w:t>14</w:t>
+          <w:t>20</w:t>
         </w:r>
         <w:r>
           <w:rPr>
@@ -4300,7 +4300,7 @@
           <w14:ligatures w14:val="standardContextual"/>
         </w:rPr>
       </w:pPr>
-      <w:hyperlink w:anchor="_Toc212409879" w:history="1">
+      <w:hyperlink w:anchor="_Toc212920526" w:history="1">
         <w:r>
           <w:rPr>
             <w:rStyle w:val="Hyperlink"/>
@@ -4347,7 +4347,7 @@
             <w:noProof/>
             <w:webHidden/>
           </w:rPr>
-          <w:instrText xml:space="preserve"> PAGEREF _Toc212409879 \h </w:instrText>
+          <w:instrText xml:space="preserve"> PAGEREF _Toc212920526 \h </w:instrText>
         </w:r>
         <w:r>
           <w:rPr>
@@ -4367,7 +4367,7 @@
             <w:noProof/>
             <w:webHidden/>
           </w:rPr>
-          <w:t>14</w:t>
+          <w:t>20</w:t>
         </w:r>
         <w:r>
           <w:rPr>
@@ -4396,7 +4396,7 @@
           <w14:ligatures w14:val="standardContextual"/>
         </w:rPr>
       </w:pPr>
-      <w:hyperlink w:anchor="_Toc212409880" w:history="1">
+      <w:hyperlink w:anchor="_Toc212920527" w:history="1">
         <w:r>
           <w:rPr>
             <w:rStyle w:val="Hyperlink"/>
@@ -4443,7 +4443,7 @@
             <w:noProof/>
             <w:webHidden/>
           </w:rPr>
-          <w:instrText xml:space="preserve"> PAGEREF _Toc212409880 \h </w:instrText>
+          <w:instrText xml:space="preserve"> PAGEREF _Toc212920527 \h </w:instrText>
         </w:r>
         <w:r>
           <w:rPr>
@@ -4463,7 +4463,7 @@
             <w:noProof/>
             <w:webHidden/>
           </w:rPr>
-          <w:t>14</w:t>
+          <w:t>21</w:t>
         </w:r>
         <w:r>
           <w:rPr>
@@ -4492,7 +4492,7 @@
           <w14:ligatures w14:val="standardContextual"/>
         </w:rPr>
       </w:pPr>
-      <w:hyperlink w:anchor="_Toc212409881" w:history="1">
+      <w:hyperlink w:anchor="_Toc212920528" w:history="1">
         <w:r>
           <w:rPr>
             <w:rStyle w:val="Hyperlink"/>
@@ -4539,7 +4539,7 @@
             <w:noProof/>
             <w:webHidden/>
           </w:rPr>
-          <w:instrText xml:space="preserve"> PAGEREF _Toc212409881 \h </w:instrText>
+          <w:instrText xml:space="preserve"> PAGEREF _Toc212920528 \h </w:instrText>
         </w:r>
         <w:r>
           <w:rPr>
@@ -4559,7 +4559,7 @@
             <w:noProof/>
             <w:webHidden/>
           </w:rPr>
-          <w:t>14</w:t>
+          <w:t>21</w:t>
         </w:r>
         <w:r>
           <w:rPr>
@@ -4588,7 +4588,7 @@
           <w14:ligatures w14:val="standardContextual"/>
         </w:rPr>
       </w:pPr>
-      <w:hyperlink w:anchor="_Toc212409882" w:history="1">
+      <w:hyperlink w:anchor="_Toc212920529" w:history="1">
         <w:r>
           <w:rPr>
             <w:rStyle w:val="Hyperlink"/>
@@ -4635,7 +4635,7 @@
             <w:noProof/>
             <w:webHidden/>
           </w:rPr>
-          <w:instrText xml:space="preserve"> PAGEREF _Toc212409882 \h </w:instrText>
+          <w:instrText xml:space="preserve"> PAGEREF _Toc212920529 \h </w:instrText>
         </w:r>
         <w:r>
           <w:rPr>
@@ -4655,7 +4655,7 @@
             <w:noProof/>
             <w:webHidden/>
           </w:rPr>
-          <w:t>15</w:t>
+          <w:t>22</w:t>
         </w:r>
         <w:r>
           <w:rPr>
@@ -4684,7 +4684,7 @@
           <w14:ligatures w14:val="standardContextual"/>
         </w:rPr>
       </w:pPr>
-      <w:hyperlink w:anchor="_Toc212409883" w:history="1">
+      <w:hyperlink w:anchor="_Toc212920530" w:history="1">
         <w:r>
           <w:rPr>
             <w:rStyle w:val="Hyperlink"/>
@@ -4731,7 +4731,7 @@
             <w:noProof/>
             <w:webHidden/>
           </w:rPr>
-          <w:instrText xml:space="preserve"> PAGEREF _Toc212409883 \h </w:instrText>
+          <w:instrText xml:space="preserve"> PAGEREF _Toc212920530 \h </w:instrText>
         </w:r>
         <w:r>
           <w:rPr>
@@ -4751,7 +4751,7 @@
             <w:noProof/>
             <w:webHidden/>
           </w:rPr>
-          <w:t>15</w:t>
+          <w:t>22</w:t>
         </w:r>
         <w:r>
           <w:rPr>
@@ -4780,7 +4780,7 @@
           <w14:ligatures w14:val="standardContextual"/>
         </w:rPr>
       </w:pPr>
-      <w:hyperlink w:anchor="_Toc212409884" w:history="1">
+      <w:hyperlink w:anchor="_Toc212920531" w:history="1">
         <w:r>
           <w:rPr>
             <w:rStyle w:val="Hyperlink"/>
@@ -4827,7 +4827,7 @@
             <w:noProof/>
             <w:webHidden/>
           </w:rPr>
-          <w:instrText xml:space="preserve"> PAGEREF _Toc212409884 \h </w:instrText>
+          <w:instrText xml:space="preserve"> PAGEREF _Toc212920531 \h </w:instrText>
         </w:r>
         <w:r>
           <w:rPr>
@@ -4847,7 +4847,7 @@
             <w:noProof/>
             <w:webHidden/>
           </w:rPr>
-          <w:t>15</w:t>
+          <w:t>22</w:t>
         </w:r>
         <w:r>
           <w:rPr>
@@ -4876,7 +4876,7 @@
           <w14:ligatures w14:val="standardContextual"/>
         </w:rPr>
       </w:pPr>
-      <w:hyperlink w:anchor="_Toc212409885" w:history="1">
+      <w:hyperlink w:anchor="_Toc212920532" w:history="1">
         <w:r>
           <w:rPr>
             <w:rStyle w:val="Hyperlink"/>
@@ -4923,7 +4923,7 @@
             <w:noProof/>
             <w:webHidden/>
           </w:rPr>
-          <w:instrText xml:space="preserve"> PAGEREF _Toc212409885 \h </w:instrText>
+          <w:instrText xml:space="preserve"> PAGEREF _Toc212920532 \h </w:instrText>
         </w:r>
         <w:r>
           <w:rPr>
@@ -4943,7 +4943,7 @@
             <w:noProof/>
             <w:webHidden/>
           </w:rPr>
-          <w:t>15</w:t>
+          <w:t>22</w:t>
         </w:r>
         <w:r>
           <w:rPr>
@@ -4972,7 +4972,7 @@
           <w14:ligatures w14:val="standardContextual"/>
         </w:rPr>
       </w:pPr>
-      <w:hyperlink w:anchor="_Toc212409886" w:history="1">
+      <w:hyperlink w:anchor="_Toc212920533" w:history="1">
         <w:r>
           <w:rPr>
             <w:rStyle w:val="Hyperlink"/>
@@ -5019,7 +5019,7 @@
             <w:noProof/>
             <w:webHidden/>
           </w:rPr>
-          <w:instrText xml:space="preserve"> PAGEREF _Toc212409886 \h </w:instrText>
+          <w:instrText xml:space="preserve"> PAGEREF _Toc212920533 \h </w:instrText>
         </w:r>
         <w:r>
           <w:rPr>
@@ -5039,7 +5039,7 @@
             <w:noProof/>
             <w:webHidden/>
           </w:rPr>
-          <w:t>15</w:t>
+          <w:t>22</w:t>
         </w:r>
         <w:r>
           <w:rPr>
@@ -5068,7 +5068,7 @@
           <w14:ligatures w14:val="standardContextual"/>
         </w:rPr>
       </w:pPr>
-      <w:hyperlink w:anchor="_Toc212409887" w:history="1">
+      <w:hyperlink w:anchor="_Toc212920534" w:history="1">
         <w:r>
           <w:rPr>
             <w:rStyle w:val="Hyperlink"/>
@@ -5115,7 +5115,7 @@
             <w:noProof/>
             <w:webHidden/>
           </w:rPr>
-          <w:instrText xml:space="preserve"> PAGEREF _Toc212409887 \h </w:instrText>
+          <w:instrText xml:space="preserve"> PAGEREF _Toc212920534 \h </w:instrText>
         </w:r>
         <w:r>
           <w:rPr>
@@ -5135,7 +5135,7 @@
             <w:noProof/>
             <w:webHidden/>
           </w:rPr>
-          <w:t>15</w:t>
+          <w:t>22</w:t>
         </w:r>
         <w:r>
           <w:rPr>
@@ -5164,7 +5164,7 @@
           <w14:ligatures w14:val="standardContextual"/>
         </w:rPr>
       </w:pPr>
-      <w:hyperlink w:anchor="_Toc212409888" w:history="1">
+      <w:hyperlink w:anchor="_Toc212920535" w:history="1">
         <w:r>
           <w:rPr>
             <w:rStyle w:val="Hyperlink"/>
@@ -5211,7 +5211,7 @@
             <w:noProof/>
             <w:webHidden/>
           </w:rPr>
-          <w:instrText xml:space="preserve"> PAGEREF _Toc212409888 \h </w:instrText>
+          <w:instrText xml:space="preserve"> PAGEREF _Toc212920535 \h </w:instrText>
         </w:r>
         <w:r>
           <w:rPr>
@@ -5231,157 +5231,7 @@
             <w:noProof/>
             <w:webHidden/>
           </w:rPr>
-          <w:t>15</w:t>
-        </w:r>
-        <w:r>
-          <w:rPr>
-            <w:noProof/>
-            <w:webHidden/>
-          </w:rPr>
-          <w:fldChar w:fldCharType="end"/>
-        </w:r>
-      </w:hyperlink>
-    </w:p>
-    <w:p>
-      <w:pPr>
-        <w:pStyle w:val="Verzeichnis1"/>
-        <w:tabs>
-          <w:tab w:val="right" w:leader="dot" w:pos="9060"/>
-        </w:tabs>
-        <w:rPr>
-          <w:rFonts w:asciiTheme="minorHAnsi" w:eastAsiaTheme="minorEastAsia" w:hAnsiTheme="minorHAnsi" w:cstheme="minorBidi"/>
-          <w:b w:val="0"/>
-          <w:bCs w:val="0"/>
-          <w:noProof/>
-          <w:kern w:val="2"/>
-          <w:szCs w:val="24"/>
-          <w:lang w:eastAsia="de-DE"/>
-          <w14:ligatures w14:val="standardContextual"/>
-        </w:rPr>
-      </w:pPr>
-      <w:hyperlink w:anchor="_Toc212409889" w:history="1">
-        <w:r>
-          <w:rPr>
-            <w:rStyle w:val="Hyperlink"/>
-            <w:noProof/>
-          </w:rPr>
-          <w:t>AnhangAbbildungsverzeichnis</w:t>
-        </w:r>
-        <w:r>
-          <w:rPr>
-            <w:noProof/>
-            <w:webHidden/>
-          </w:rPr>
-          <w:tab/>
-        </w:r>
-        <w:r>
-          <w:rPr>
-            <w:noProof/>
-            <w:webHidden/>
-          </w:rPr>
-          <w:fldChar w:fldCharType="begin"/>
-        </w:r>
-        <w:r>
-          <w:rPr>
-            <w:noProof/>
-            <w:webHidden/>
-          </w:rPr>
-          <w:instrText xml:space="preserve"> PAGEREF _Toc212409889 \h </w:instrText>
-        </w:r>
-        <w:r>
-          <w:rPr>
-            <w:noProof/>
-            <w:webHidden/>
-          </w:rPr>
-        </w:r>
-        <w:r>
-          <w:rPr>
-            <w:noProof/>
-            <w:webHidden/>
-          </w:rPr>
-          <w:fldChar w:fldCharType="separate"/>
-        </w:r>
-        <w:r>
-          <w:rPr>
-            <w:noProof/>
-            <w:webHidden/>
-          </w:rPr>
-          <w:t>15</w:t>
-        </w:r>
-        <w:r>
-          <w:rPr>
-            <w:noProof/>
-            <w:webHidden/>
-          </w:rPr>
-          <w:fldChar w:fldCharType="end"/>
-        </w:r>
-      </w:hyperlink>
-    </w:p>
-    <w:p>
-      <w:pPr>
-        <w:pStyle w:val="Verzeichnis1"/>
-        <w:tabs>
-          <w:tab w:val="right" w:leader="dot" w:pos="9060"/>
-        </w:tabs>
-        <w:rPr>
-          <w:rFonts w:asciiTheme="minorHAnsi" w:eastAsiaTheme="minorEastAsia" w:hAnsiTheme="minorHAnsi" w:cstheme="minorBidi"/>
-          <w:b w:val="0"/>
-          <w:bCs w:val="0"/>
-          <w:noProof/>
-          <w:kern w:val="2"/>
-          <w:szCs w:val="24"/>
-          <w:lang w:eastAsia="de-DE"/>
-          <w14:ligatures w14:val="standardContextual"/>
-        </w:rPr>
-      </w:pPr>
-      <w:hyperlink w:anchor="_Toc212409890" w:history="1">
-        <w:r>
-          <w:rPr>
-            <w:rStyle w:val="Hyperlink"/>
-            <w:noProof/>
-          </w:rPr>
-          <w:t>Tabellenverzeichnis</w:t>
-        </w:r>
-        <w:r>
-          <w:rPr>
-            <w:noProof/>
-            <w:webHidden/>
-          </w:rPr>
-          <w:tab/>
-        </w:r>
-        <w:r>
-          <w:rPr>
-            <w:noProof/>
-            <w:webHidden/>
-          </w:rPr>
-          <w:fldChar w:fldCharType="begin"/>
-        </w:r>
-        <w:r>
-          <w:rPr>
-            <w:noProof/>
-            <w:webHidden/>
-          </w:rPr>
-          <w:instrText xml:space="preserve"> PAGEREF _Toc212409890 \h </w:instrText>
-        </w:r>
-        <w:r>
-          <w:rPr>
-            <w:noProof/>
-            <w:webHidden/>
-          </w:rPr>
-        </w:r>
-        <w:r>
-          <w:rPr>
-            <w:noProof/>
-            <w:webHidden/>
-          </w:rPr>
-          <w:fldChar w:fldCharType="separate"/>
-        </w:r>
-        <w:r>
-          <w:rPr>
-            <w:noProof/>
-            <w:webHidden/>
-          </w:rPr>
-          <w:t>16</w:t>
+          <w:t>22</w:t>
         </w:r>
         <w:r>
           <w:rPr>
@@ -5410,7 +5260,7 @@
           <w14:ligatures w14:val="standardContextual"/>
         </w:rPr>
       </w:pPr>
-      <w:hyperlink w:anchor="_Toc212409891" w:history="1">
+      <w:hyperlink w:anchor="_Toc212920536" w:history="1">
         <w:r>
           <w:rPr>
             <w:rStyle w:val="Hyperlink"/>
@@ -5436,6 +5286,252 @@
             <w:rStyle w:val="Hyperlink"/>
             <w:noProof/>
           </w:rPr>
+          <w:t>Anhang</w:t>
+        </w:r>
+        <w:r>
+          <w:rPr>
+            <w:noProof/>
+            <w:webHidden/>
+          </w:rPr>
+          <w:tab/>
+        </w:r>
+        <w:r>
+          <w:rPr>
+            <w:noProof/>
+            <w:webHidden/>
+          </w:rPr>
+          <w:fldChar w:fldCharType="begin"/>
+        </w:r>
+        <w:r>
+          <w:rPr>
+            <w:noProof/>
+            <w:webHidden/>
+          </w:rPr>
+          <w:instrText xml:space="preserve"> PAGEREF _Toc212920536 \h </w:instrText>
+        </w:r>
+        <w:r>
+          <w:rPr>
+            <w:noProof/>
+            <w:webHidden/>
+          </w:rPr>
+        </w:r>
+        <w:r>
+          <w:rPr>
+            <w:noProof/>
+            <w:webHidden/>
+          </w:rPr>
+          <w:fldChar w:fldCharType="separate"/>
+        </w:r>
+        <w:r>
+          <w:rPr>
+            <w:noProof/>
+            <w:webHidden/>
+          </w:rPr>
+          <w:t>22</w:t>
+        </w:r>
+        <w:r>
+          <w:rPr>
+            <w:noProof/>
+            <w:webHidden/>
+          </w:rPr>
+          <w:fldChar w:fldCharType="end"/>
+        </w:r>
+      </w:hyperlink>
+    </w:p>
+    <w:p>
+      <w:pPr>
+        <w:pStyle w:val="Verzeichnis1"/>
+        <w:tabs>
+          <w:tab w:val="right" w:leader="dot" w:pos="9060"/>
+        </w:tabs>
+        <w:rPr>
+          <w:rFonts w:asciiTheme="minorHAnsi" w:eastAsiaTheme="minorEastAsia" w:hAnsiTheme="minorHAnsi" w:cstheme="minorBidi"/>
+          <w:b w:val="0"/>
+          <w:bCs w:val="0"/>
+          <w:noProof/>
+          <w:kern w:val="2"/>
+          <w:szCs w:val="24"/>
+          <w:lang w:eastAsia="de-DE"/>
+          <w14:ligatures w14:val="standardContextual"/>
+        </w:rPr>
+      </w:pPr>
+      <w:hyperlink w:anchor="_Toc212920537" w:history="1">
+        <w:r>
+          <w:rPr>
+            <w:rStyle w:val="Hyperlink"/>
+            <w:noProof/>
+          </w:rPr>
+          <w:t>Abbildungsverzeichnis</w:t>
+        </w:r>
+        <w:r>
+          <w:rPr>
+            <w:noProof/>
+            <w:webHidden/>
+          </w:rPr>
+          <w:tab/>
+        </w:r>
+        <w:r>
+          <w:rPr>
+            <w:noProof/>
+            <w:webHidden/>
+          </w:rPr>
+          <w:fldChar w:fldCharType="begin"/>
+        </w:r>
+        <w:r>
+          <w:rPr>
+            <w:noProof/>
+            <w:webHidden/>
+          </w:rPr>
+          <w:instrText xml:space="preserve"> PAGEREF _Toc212920537 \h </w:instrText>
+        </w:r>
+        <w:r>
+          <w:rPr>
+            <w:noProof/>
+            <w:webHidden/>
+          </w:rPr>
+        </w:r>
+        <w:r>
+          <w:rPr>
+            <w:noProof/>
+            <w:webHidden/>
+          </w:rPr>
+          <w:fldChar w:fldCharType="separate"/>
+        </w:r>
+        <w:r>
+          <w:rPr>
+            <w:noProof/>
+            <w:webHidden/>
+          </w:rPr>
+          <w:t>23</w:t>
+        </w:r>
+        <w:r>
+          <w:rPr>
+            <w:noProof/>
+            <w:webHidden/>
+          </w:rPr>
+          <w:fldChar w:fldCharType="end"/>
+        </w:r>
+      </w:hyperlink>
+    </w:p>
+    <w:p>
+      <w:pPr>
+        <w:pStyle w:val="Verzeichnis1"/>
+        <w:tabs>
+          <w:tab w:val="right" w:leader="dot" w:pos="9060"/>
+        </w:tabs>
+        <w:rPr>
+          <w:rFonts w:asciiTheme="minorHAnsi" w:eastAsiaTheme="minorEastAsia" w:hAnsiTheme="minorHAnsi" w:cstheme="minorBidi"/>
+          <w:b w:val="0"/>
+          <w:bCs w:val="0"/>
+          <w:noProof/>
+          <w:kern w:val="2"/>
+          <w:szCs w:val="24"/>
+          <w:lang w:eastAsia="de-DE"/>
+          <w14:ligatures w14:val="standardContextual"/>
+        </w:rPr>
+      </w:pPr>
+      <w:hyperlink w:anchor="_Toc212920538" w:history="1">
+        <w:r>
+          <w:rPr>
+            <w:rStyle w:val="Hyperlink"/>
+            <w:noProof/>
+          </w:rPr>
+          <w:t>Tabellenverzeichnis</w:t>
+        </w:r>
+        <w:r>
+          <w:rPr>
+            <w:noProof/>
+            <w:webHidden/>
+          </w:rPr>
+          <w:tab/>
+        </w:r>
+        <w:r>
+          <w:rPr>
+            <w:noProof/>
+            <w:webHidden/>
+          </w:rPr>
+          <w:fldChar w:fldCharType="begin"/>
+        </w:r>
+        <w:r>
+          <w:rPr>
+            <w:noProof/>
+            <w:webHidden/>
+          </w:rPr>
+          <w:instrText xml:space="preserve"> PAGEREF _Toc212920538 \h </w:instrText>
+        </w:r>
+        <w:r>
+          <w:rPr>
+            <w:noProof/>
+            <w:webHidden/>
+          </w:rPr>
+        </w:r>
+        <w:r>
+          <w:rPr>
+            <w:noProof/>
+            <w:webHidden/>
+          </w:rPr>
+          <w:fldChar w:fldCharType="separate"/>
+        </w:r>
+        <w:r>
+          <w:rPr>
+            <w:noProof/>
+            <w:webHidden/>
+          </w:rPr>
+          <w:t>24</w:t>
+        </w:r>
+        <w:r>
+          <w:rPr>
+            <w:noProof/>
+            <w:webHidden/>
+          </w:rPr>
+          <w:fldChar w:fldCharType="end"/>
+        </w:r>
+      </w:hyperlink>
+    </w:p>
+    <w:p>
+      <w:pPr>
+        <w:pStyle w:val="Verzeichnis1"/>
+        <w:tabs>
+          <w:tab w:val="left" w:pos="420"/>
+          <w:tab w:val="right" w:leader="dot" w:pos="9060"/>
+        </w:tabs>
+        <w:rPr>
+          <w:rFonts w:asciiTheme="minorHAnsi" w:eastAsiaTheme="minorEastAsia" w:hAnsiTheme="minorHAnsi" w:cstheme="minorBidi"/>
+          <w:b w:val="0"/>
+          <w:bCs w:val="0"/>
+          <w:noProof/>
+          <w:kern w:val="2"/>
+          <w:szCs w:val="24"/>
+          <w:lang w:eastAsia="de-DE"/>
+          <w14:ligatures w14:val="standardContextual"/>
+        </w:rPr>
+      </w:pPr>
+      <w:hyperlink w:anchor="_Toc212920539" w:history="1">
+        <w:r>
+          <w:rPr>
+            <w:rStyle w:val="Hyperlink"/>
+            <w:noProof/>
+          </w:rPr>
+          <w:t>8</w:t>
+        </w:r>
+        <w:r>
+          <w:rPr>
+            <w:rFonts w:asciiTheme="minorHAnsi" w:eastAsiaTheme="minorEastAsia" w:hAnsiTheme="minorHAnsi" w:cstheme="minorBidi"/>
+            <w:b w:val="0"/>
+            <w:bCs w:val="0"/>
+            <w:noProof/>
+            <w:kern w:val="2"/>
+            <w:szCs w:val="24"/>
+            <w:lang w:eastAsia="de-DE"/>
+            <w14:ligatures w14:val="standardContextual"/>
+          </w:rPr>
+          <w:tab/>
+        </w:r>
+        <w:r>
+          <w:rPr>
+            <w:rStyle w:val="Hyperlink"/>
+            <w:noProof/>
+          </w:rPr>
           <w:t>Literaturverzeichnis</w:t>
         </w:r>
         <w:r>
@@ -5457,7 +5553,7 @@
             <w:noProof/>
             <w:webHidden/>
           </w:rPr>
-          <w:instrText xml:space="preserve"> PAGEREF _Toc212409891 \h </w:instrText>
+          <w:instrText xml:space="preserve"> PAGEREF _Toc212920539 \h </w:instrText>
         </w:r>
         <w:r>
           <w:rPr>
@@ -5477,7 +5573,7 @@
             <w:noProof/>
             <w:webHidden/>
           </w:rPr>
-          <w:t>16</w:t>
+          <w:t>24</w:t>
         </w:r>
         <w:r>
           <w:rPr>
@@ -5516,7 +5612,7 @@
       <w:pPr>
         <w:pStyle w:val="berschrift1"/>
       </w:pPr>
-      <w:bookmarkStart w:id="6" w:name="_Toc212409850"/>
+      <w:bookmarkStart w:id="6" w:name="_Toc212920497"/>
       <w:bookmarkEnd w:id="4"/>
       <w:bookmarkEnd w:id="5"/>
       <w:r>
@@ -5530,7 +5626,7 @@
       <w:pPr>
         <w:pStyle w:val="berschrift1"/>
       </w:pPr>
-      <w:bookmarkStart w:id="7" w:name="_Toc212409851"/>
+      <w:bookmarkStart w:id="7" w:name="_Toc212920498"/>
       <w:r>
         <w:t>Theoretische Grundlagen</w:t>
       </w:r>
@@ -5554,7 +5650,7 @@
       <w:pPr>
         <w:pStyle w:val="berschrift2"/>
       </w:pPr>
-      <w:bookmarkStart w:id="8" w:name="_Toc212409852"/>
+      <w:bookmarkStart w:id="8" w:name="_Toc212920499"/>
       <w:r>
         <w:t>Spieltheorie</w:t>
       </w:r>
@@ -5564,7 +5660,7 @@
       <w:pPr>
         <w:pStyle w:val="berschrift3"/>
       </w:pPr>
-      <w:bookmarkStart w:id="9" w:name="_Toc212409853"/>
+      <w:bookmarkStart w:id="9" w:name="_Toc212920500"/>
       <w:r>
         <w:t>Grundprinzipien</w:t>
       </w:r>
@@ -5820,7 +5916,7 @@
       <w:pPr>
         <w:pStyle w:val="berschrift3"/>
       </w:pPr>
-      <w:bookmarkStart w:id="10" w:name="_Toc212409854"/>
+      <w:bookmarkStart w:id="10" w:name="_Toc212920501"/>
       <w:r>
         <w:t>Das Gefangenendilemma</w:t>
       </w:r>
@@ -5899,7 +5995,15 @@
       </w:r>
       <w:proofErr w:type="spellEnd"/>
       <w:r>
-        <w:t xml:space="preserve"> (Versuchung), R = Reward (Belohnung), P = </w:t>
+        <w:t xml:space="preserve"> (Versuchung), R = </w:t>
+      </w:r>
+      <w:proofErr w:type="spellStart"/>
+      <w:r>
+        <w:t>Reward</w:t>
+      </w:r>
+      <w:proofErr w:type="spellEnd"/>
+      <w:r>
+        <w:t xml:space="preserve"> (Belohnung), P = </w:t>
       </w:r>
       <w:proofErr w:type="spellStart"/>
       <w:r>
@@ -6189,7 +6293,7 @@
       <w:pPr>
         <w:pStyle w:val="berschrift3"/>
       </w:pPr>
-      <w:bookmarkStart w:id="11" w:name="_Toc212409855"/>
+      <w:bookmarkStart w:id="11" w:name="_Toc212920502"/>
       <w:r>
         <w:lastRenderedPageBreak/>
         <w:t>Das iterierte Gefangenendilemma</w:t>
@@ -6344,7 +6448,7 @@
       <w:pPr>
         <w:pStyle w:val="berschrift3"/>
       </w:pPr>
-      <w:bookmarkStart w:id="12" w:name="_Toc212409856"/>
+      <w:bookmarkStart w:id="12" w:name="_Toc212920503"/>
       <w:r>
         <w:t>Memory-</w:t>
       </w:r>
@@ -6476,7 +6580,7 @@
       <w:pPr>
         <w:pStyle w:val="berschrift2"/>
       </w:pPr>
-      <w:bookmarkStart w:id="13" w:name="_Toc212409857"/>
+      <w:bookmarkStart w:id="13" w:name="_Toc212920504"/>
       <w:r>
         <w:t>Reinforcement Learning</w:t>
       </w:r>
@@ -6614,7 +6718,15 @@
     <w:p>
       <w:r>
         <w:lastRenderedPageBreak/>
-        <w:t>Ein Agent interagiert dabei mit einer Umgebung, indem er Aktionen ausführt, die den Zustand der Umgebung verändern. Für jede Aktion erhält der Agent eine Belohnung (Reward) von der Umgebung. Der Agent entwickelt dabei durch Ausprobieren (Trial and Error) eine Strategie (Policy), die den erwarteten kumulativen zukünftigen Gewinn maximiert. Das bedeutet, der Agent muss durch die Interaktion mit der Umgebung die Daten, aus denen er lernen kann, selbst generieren</w:t>
+        <w:t>Ein Agent interagiert dabei mit einer Umgebung, indem er Aktionen ausführt, die den Zustand der Umgebung verändern. Für jede Aktion erhält der Agent eine Belohnung (</w:t>
+      </w:r>
+      <w:proofErr w:type="spellStart"/>
+      <w:r>
+        <w:t>Reward</w:t>
+      </w:r>
+      <w:proofErr w:type="spellEnd"/>
+      <w:r>
+        <w:t>) von der Umgebung. Der Agent entwickelt dabei durch Ausprobieren (Trial and Error) eine Strategie (Policy), die den erwarteten kumulativen zukünftigen Gewinn maximiert. Das bedeutet, der Agent muss durch die Interaktion mit der Umgebung die Daten, aus denen er lernen kann, selbst generieren</w:t>
       </w:r>
       <w:r>
         <w:t xml:space="preserve"> </w:t>
@@ -6830,7 +6942,7 @@
       <w:pPr>
         <w:pStyle w:val="berschrift3"/>
       </w:pPr>
-      <w:bookmarkStart w:id="14" w:name="_Toc212409858"/>
+      <w:bookmarkStart w:id="14" w:name="_Toc212920505"/>
       <w:r>
         <w:t>Grundprinzipien</w:t>
       </w:r>
@@ -8900,7 +9012,7 @@
       <w:pPr>
         <w:pStyle w:val="berschrift3"/>
       </w:pPr>
-      <w:bookmarkStart w:id="15" w:name="_Toc212409859"/>
+      <w:bookmarkStart w:id="15" w:name="_Toc212920506"/>
       <w:r>
         <w:t>Die Herausforderung bei nicht-stationären Umgebungen</w:t>
       </w:r>
@@ -9093,7 +9205,7 @@
       <w:pPr>
         <w:pStyle w:val="berschrift3"/>
       </w:pPr>
-      <w:bookmarkStart w:id="16" w:name="_Toc212409860"/>
+      <w:bookmarkStart w:id="16" w:name="_Toc212920507"/>
       <w:r>
         <w:t xml:space="preserve">Klassifizierung von RL-Verfahren: </w:t>
       </w:r>
@@ -9567,7 +9679,7 @@
           <w:lang w:val="en-US"/>
         </w:rPr>
       </w:pPr>
-      <w:bookmarkStart w:id="17" w:name="_Toc212409861"/>
+      <w:bookmarkStart w:id="17" w:name="_Toc212920508"/>
       <w:r>
         <w:rPr>
           <w:lang w:val="en-US"/>
@@ -9725,7 +9837,13 @@
         <w:t>n</w:t>
       </w:r>
       <w:r>
-        <w:t>-Policy hingegen nutzt sowohl für die Aktionswahl als auch für das Update des Wissensstandes, dieselbe Policy.</w:t>
+        <w:t>-Policy hingegen nutzt sowohl für die Aktionswahl als auch für das Update des Wissensstandes, dieselbe Policy</w:t>
+      </w:r>
+      <w:r>
+        <w:t xml:space="preserve"> [3]</w:t>
+      </w:r>
+      <w:r>
+        <w:t>.</w:t>
       </w:r>
     </w:p>
     <w:p>
@@ -9752,7 +9870,7 @@
           <w:lang w:val="en-US"/>
         </w:rPr>
       </w:pPr>
-      <w:bookmarkStart w:id="18" w:name="_Toc212409862"/>
+      <w:bookmarkStart w:id="18" w:name="_Toc212920509"/>
       <w:r>
         <w:rPr>
           <w:lang w:val="en-US"/>
@@ -10202,7 +10320,7 @@
       <w:pPr>
         <w:pStyle w:val="berschrift3"/>
       </w:pPr>
-      <w:bookmarkStart w:id="19" w:name="_Toc212409863"/>
+      <w:bookmarkStart w:id="19" w:name="_Toc212920510"/>
       <w:r>
         <w:t xml:space="preserve">Aktionsauswahlstrategien: </w:t>
       </w:r>
@@ -11006,7 +11124,7 @@
       <w:pPr>
         <w:pStyle w:val="berschrift2"/>
       </w:pPr>
-      <w:bookmarkStart w:id="20" w:name="_Toc212409864"/>
+      <w:bookmarkStart w:id="20" w:name="_Toc212920511"/>
       <w:r>
         <w:t>Multiagentensysteme</w:t>
       </w:r>
@@ -11086,7 +11204,7 @@
       <w:pPr>
         <w:pStyle w:val="berschrift1"/>
       </w:pPr>
-      <w:bookmarkStart w:id="21" w:name="_Toc212409865"/>
+      <w:bookmarkStart w:id="21" w:name="_Toc212920512"/>
       <w:r>
         <w:t>Methodik und Design</w:t>
       </w:r>
@@ -11101,7 +11219,7 @@
       <w:pPr>
         <w:pStyle w:val="berschrift2"/>
       </w:pPr>
-      <w:bookmarkStart w:id="22" w:name="_Toc212409866"/>
+      <w:bookmarkStart w:id="22" w:name="_Toc212920513"/>
       <w:r>
         <w:lastRenderedPageBreak/>
         <w:t>Technologisches Setup und Werkzeuge</w:t>
@@ -11117,7 +11235,7 @@
       <w:pPr>
         <w:pStyle w:val="berschrift3"/>
       </w:pPr>
-      <w:bookmarkStart w:id="23" w:name="_Toc212409867"/>
+      <w:bookmarkStart w:id="23" w:name="_Toc212920514"/>
       <w:r>
         <w:t>Programmiersprache: Python</w:t>
       </w:r>
@@ -11262,7 +11380,7 @@
       <w:pPr>
         <w:pStyle w:val="berschrift3"/>
       </w:pPr>
-      <w:bookmarkStart w:id="24" w:name="_Toc212409868"/>
+      <w:bookmarkStart w:id="24" w:name="_Toc212920515"/>
       <w:proofErr w:type="spellStart"/>
       <w:r>
         <w:t>PettingZoo</w:t>
@@ -11349,7 +11467,7 @@
       <w:pPr>
         <w:pStyle w:val="berschrift3"/>
       </w:pPr>
-      <w:bookmarkStart w:id="25" w:name="_Toc212409869"/>
+      <w:bookmarkStart w:id="25" w:name="_Toc212920516"/>
       <w:r>
         <w:t>Kernbibliotheken für Simulation und Analyse</w:t>
       </w:r>
@@ -11360,7 +11478,7 @@
       <w:pPr>
         <w:pStyle w:val="berschrift2"/>
       </w:pPr>
-      <w:bookmarkStart w:id="26" w:name="_Toc212409870"/>
+      <w:bookmarkStart w:id="26" w:name="_Toc212920517"/>
       <w:r>
         <w:lastRenderedPageBreak/>
         <w:t>Gesamtstruktur der Implementierung der Computersimulation</w:t>
@@ -11524,7 +11642,7 @@
     </w:p>
     <w:p>
       <w:pPr>
-        <w:spacing w:before="100" w:beforeAutospacing="1" w:after="100" w:afterAutospacing="1" w:line="240" w:lineRule="auto"/>
+        <w:spacing w:before="100" w:beforeAutospacing="1" w:after="100" w:afterAutospacing="1"/>
         <w:rPr>
           <w:rFonts w:eastAsia="Times New Roman"/>
           <w:szCs w:val="24"/>
@@ -11737,7 +11855,16 @@
           <w:szCs w:val="24"/>
           <w:lang w:eastAsia="de-DE"/>
         </w:rPr>
-        <w:t xml:space="preserve"> gibt, von welcher die konkreten Agenten beziehungsweise Begegnungsschemata, welche dann zum Einsatz kommen, erben. Des Weiteren werden aus Gründen der Lesbarkeit die beiden Enumerationen Action und </w:t>
+        <w:t xml:space="preserve"> gibt, von welcher die konkreten Agenten beziehungsweise Begegnungsschemata, welche dann zum Einsatz kommen, erben. Des Weiteren werden aus Gründen der Lesbarkeit die beiden Enumerationen </w:t>
+      </w:r>
+      <w:r>
+        <w:rPr>
+          <w:rFonts w:eastAsia="Times New Roman"/>
+          <w:szCs w:val="24"/>
+          <w:lang w:eastAsia="de-DE"/>
+        </w:rPr>
+        <w:lastRenderedPageBreak/>
+        <w:t xml:space="preserve">Action und </w:t>
       </w:r>
       <w:proofErr w:type="spellStart"/>
       <w:r>
@@ -11797,23 +11924,14 @@
           <w:szCs w:val="24"/>
           <w:lang w:eastAsia="de-DE"/>
         </w:rPr>
-        <w:t xml:space="preserve">-Enumeration </w:t>
-      </w:r>
-      <w:r>
-        <w:rPr>
-          <w:rFonts w:eastAsia="Times New Roman"/>
-          <w:szCs w:val="24"/>
-          <w:lang w:eastAsia="de-DE"/>
-        </w:rPr>
-        <w:lastRenderedPageBreak/>
-        <w:t>enthält die implementierten reinen Strategien. Im Folgenden werden die genannten Module im Einzelnen erläutert.</w:t>
+        <w:t>-Enumeration enthält die implementierten reinen Strategien. Im Folgenden werden die genannten Module im Einzelnen erläutert.</w:t>
       </w:r>
     </w:p>
     <w:p>
       <w:pPr>
         <w:pStyle w:val="berschrift2"/>
       </w:pPr>
-      <w:bookmarkStart w:id="27" w:name="_Toc212409871"/>
+      <w:bookmarkStart w:id="27" w:name="_Toc212920518"/>
       <w:r>
         <w:t>Die Simulationsumgebung</w:t>
       </w:r>
@@ -11944,7 +12062,7 @@
       <w:pPr>
         <w:pStyle w:val="berschrift2"/>
       </w:pPr>
-      <w:bookmarkStart w:id="28" w:name="_Toc212409872"/>
+      <w:bookmarkStart w:id="28" w:name="_Toc212920519"/>
       <w:r>
         <w:t>Agenten</w:t>
       </w:r>
@@ -11957,14 +12075,30 @@
     </w:p>
     <w:p>
       <w:r>
-        <w:t>Die Agenten sind die aktionswählenden Entitäten der Simulation. Das heißt, sie sind die Spieler des IGD. Die lernfähigen Agenten sind in der Lage, den unmittelbar vorangegangenen Zustand zu nutzen, um daraus ihre Strategie für die zukünftige Aktionswahl zu anzupassen und zu optimieren. Die Agenten, welche lediglich reine Strategien spielen können, wie Tit-For-Tat oder Always Defect, passen ihre Strategie somit per Definition nicht an.</w:t>
+        <w:t>Die Agenten sind die aktionswählenden Entitäten der Simulation. Das heißt, sie sind die Spieler des IGD. Die lernfähigen Agenten sind in der Lage, den unmittelbar vorangegangenen Zustand zu nutzen, um daraus ihre Strategie für die zukünftige Aktionswahl zu anzupassen und zu optimieren. Die Agenten, welche lediglich reine Strategien spielen können, wie Tit-</w:t>
+      </w:r>
+      <w:proofErr w:type="spellStart"/>
+      <w:r>
+        <w:t>For</w:t>
+      </w:r>
+      <w:proofErr w:type="spellEnd"/>
+      <w:r>
+        <w:t xml:space="preserve">-Tat oder Always </w:t>
+      </w:r>
+      <w:proofErr w:type="spellStart"/>
+      <w:r>
+        <w:t>Defect</w:t>
+      </w:r>
+      <w:proofErr w:type="spellEnd"/>
+      <w:r>
+        <w:t>, passen ihre Strategie somit per Definition nicht an.</w:t>
       </w:r>
     </w:p>
     <w:p>
       <w:pPr>
         <w:pStyle w:val="berschrift3"/>
       </w:pPr>
-      <w:bookmarkStart w:id="29" w:name="_Toc212409873"/>
+      <w:bookmarkStart w:id="29" w:name="_Toc212920520"/>
       <w:r>
         <w:t>Lernfähige Agenten</w:t>
       </w:r>
@@ -12004,13 +12138,32 @@
         <w:t>ε</w:t>
       </w:r>
       <w:r>
-        <w:t xml:space="preserve"> = 1,0 sowie </w:t>
+        <w:t xml:space="preserve"> = 1,0</w:t>
+      </w:r>
+      <w:r>
+        <w:t xml:space="preserve">, </w:t>
       </w:r>
       <w:r>
         <w:t>ε</w:t>
       </w:r>
       <w:r>
-        <w:t xml:space="preserve">-Decay = 0,9995. Eine geringe </w:t>
+        <w:t>-Decay = 0,9995</w:t>
+      </w:r>
+      <w:r>
+        <w:t xml:space="preserve"> sowie den minimalen </w:t>
+      </w:r>
+      <w:r>
+        <w:t>ε</w:t>
+      </w:r>
+      <w:r>
+        <w:t>-Wert = 0,01</w:t>
+      </w:r>
+      <w:r>
+        <w:t xml:space="preserve">. Eine </w:t>
+      </w:r>
+      <w:r>
+        <w:lastRenderedPageBreak/>
+        <w:t xml:space="preserve">geringe </w:t>
       </w:r>
       <w:proofErr w:type="spellStart"/>
       <w:r>
@@ -12035,11 +12188,7 @@
         <w:t xml:space="preserve"> wertet den Schatten der Zukunft</w:t>
       </w:r>
       <w:r>
-        <w:t xml:space="preserve">, </w:t>
-      </w:r>
-      <w:r>
-        <w:lastRenderedPageBreak/>
-        <w:t>also zukünftige Belohnungen,</w:t>
+        <w:t>, also zukünftige Belohnungen,</w:t>
       </w:r>
       <w:r>
         <w:t xml:space="preserve"> höher und somit den sofortigen höheren Gewinn, also die Chance auf einseitige </w:t>
@@ -12050,7 +12199,13 @@
       </w:r>
       <w:proofErr w:type="spellEnd"/>
       <w:r>
-        <w:t xml:space="preserve"> T = 5, geringer. Eine hohe-Explorationswahrscheinlichkeit soll den Agenten dazu auffordern, zu Beginn der Simulation die Umgebungen kennenzulernen, später jedoch zu stabilerem Verhalten führen, weshalb diese Wahrscheinlichkeit schrittweise verringert wird, hin zu einer sehr geringen </w:t>
+        <w:t xml:space="preserve"> T = 5, geringer. Eine</w:t>
+      </w:r>
+      <w:r>
+        <w:t xml:space="preserve"> anfänglich</w:t>
+      </w:r>
+      <w:r>
+        <w:t xml:space="preserve"> hohe-Explorationswahrscheinlichkeit soll den Agenten dazu auffordern, zu Beginn der Simulation die Umgebung kennenzulernen, später jedoch zu stabilerem Verhalten führen, weshalb diese Wahrscheinlichkeit schrittweise verringert wird, hin zu einer sehr geringen </w:t>
       </w:r>
       <w:r>
         <w:t>ε</w:t>
@@ -12086,7 +12241,39 @@
       </w:r>
       <w:proofErr w:type="spellEnd"/>
       <w:r>
-        <w:t xml:space="preserve"> überzugehen.</w:t>
+        <w:t xml:space="preserve"> überzugehen</w:t>
+      </w:r>
+      <w:r>
+        <w:t xml:space="preserve"> </w:t>
+      </w:r>
+      <w:sdt>
+        <w:sdtPr>
+          <w:id w:val="-1107726296"/>
+          <w:citation/>
+        </w:sdtPr>
+        <w:sdtContent>
+          <w:r>
+            <w:fldChar w:fldCharType="begin"/>
+          </w:r>
+          <w:r>
+            <w:instrText xml:space="preserve"> CITATION Gar18 \l 1031 </w:instrText>
+          </w:r>
+          <w:r>
+            <w:fldChar w:fldCharType="separate"/>
+          </w:r>
+          <w:r>
+            <w:rPr>
+              <w:noProof/>
+            </w:rPr>
+            <w:t>[4]</w:t>
+          </w:r>
+          <w:r>
+            <w:fldChar w:fldCharType="end"/>
+          </w:r>
+        </w:sdtContent>
+      </w:sdt>
+      <w:r>
+        <w:t>.</w:t>
       </w:r>
       <w:r>
         <w:t xml:space="preserve"> Auf Basis dieser Hyperparameter werden nun die beiden spezifischen Algorithmen betrachtet.</w:t>
@@ -12181,14 +12368,26 @@
     </w:p>
     <w:p>
       <w:r>
-        <w:t>Die genaue TD-Ziel und TD-Fehler-Formeln der jeweiligen Algorithmen wurden bereits im vorherigen Kapitel Theoretische Grundlagen erläutert.</w:t>
+        <w:t>Die genaue</w:t>
+      </w:r>
+      <w:r>
+        <w:t>n</w:t>
+      </w:r>
+      <w:r>
+        <w:t xml:space="preserve"> TD-Ziel und TD-Fehler-Formeln der jeweiligen Algorithmen wurden bereits im vorherigen </w:t>
+      </w:r>
+      <w:r>
+        <w:t>Abschnitt 2.2.1 „Grundprinzipien“</w:t>
+      </w:r>
+      <w:r>
+        <w:t xml:space="preserve"> erläutert.</w:t>
       </w:r>
     </w:p>
     <w:p>
       <w:pPr>
         <w:pStyle w:val="berschrift3"/>
       </w:pPr>
-      <w:bookmarkStart w:id="30" w:name="_Toc212409874"/>
+      <w:bookmarkStart w:id="30" w:name="_Toc212920521"/>
       <w:r>
         <w:t>Agenten mit reinen Strategien</w:t>
       </w:r>
@@ -12204,18 +12403,51 @@
       </w:r>
       <w:r>
         <w:br/>
-        <w:t>Tit-For-Tat, welche in der ersten Runde kooperiert und anschließend die vorangegangene Aktion des Gegenspielers kopiert. Always Defect, welche unabhängig der Strategie des Gegenspielers stets defektiert. Always Cooperate, welche immer kooperiert. Grim Trigger, welche so lange kooperiert, bis der Gegenspieler das erste Mal defektiert. Ab diesen Zeitpunkt defektiert Grim Trigger stets. Sowie Random, welche Aktionen auf reinen Zufall wählt.</w:t>
-      </w:r>
-      <w:r>
-        <w:t xml:space="preserve"> Diese Strategien wurden gewählt, da sie jeweils relevante Eigenschaften haben. Tit-For-Tat ist </w:t>
+        <w:t>Tit-</w:t>
+      </w:r>
+      <w:proofErr w:type="spellStart"/>
+      <w:r>
+        <w:t>For</w:t>
+      </w:r>
+      <w:proofErr w:type="spellEnd"/>
+      <w:r>
+        <w:t xml:space="preserve">-Tat, welche in der ersten Runde kooperiert und anschließend die vorangegangene Aktion des Gegenspielers kopiert. Always </w:t>
+      </w:r>
+      <w:proofErr w:type="spellStart"/>
+      <w:r>
+        <w:t>Defect</w:t>
+      </w:r>
+      <w:proofErr w:type="spellEnd"/>
+      <w:r>
+        <w:t xml:space="preserve">, welche unabhängig der Strategie des Gegenspielers stets defektiert. Always </w:t>
+      </w:r>
+      <w:proofErr w:type="spellStart"/>
+      <w:r>
+        <w:t>Cooperate</w:t>
+      </w:r>
+      <w:proofErr w:type="spellEnd"/>
+      <w:r>
+        <w:t>, welche immer kooperiert. Grim Trigger, welche so lange kooperiert, bis der Gegenspieler das erste Mal defektiert. Ab diesen Zeitpunkt defektiert Grim Trigger stets. Sowie Random, welche Aktionen auf reinen Zufall wählt.</w:t>
+      </w:r>
+      <w:r>
+        <w:t xml:space="preserve"> Diese Strategien wurden gewählt, da sie jeweils relevante Eigenschaften haben. Tit-</w:t>
+      </w:r>
+      <w:proofErr w:type="spellStart"/>
+      <w:r>
+        <w:t>For</w:t>
+      </w:r>
+      <w:proofErr w:type="spellEnd"/>
+      <w:r>
+        <w:t xml:space="preserve">-Tat ist </w:t>
       </w:r>
     </w:p>
     <w:p>
       <w:pPr>
         <w:pStyle w:val="berschrift2"/>
       </w:pPr>
-      <w:bookmarkStart w:id="31" w:name="_Toc212409875"/>
-      <w:r>
+      <w:bookmarkStart w:id="31" w:name="_Toc212920522"/>
+      <w:r>
+        <w:lastRenderedPageBreak/>
         <w:t>Die Begegnungsschemata</w:t>
       </w:r>
       <w:bookmarkEnd w:id="31"/>
@@ -12229,9 +12461,8 @@
       <w:pPr>
         <w:pStyle w:val="berschrift3"/>
       </w:pPr>
-      <w:bookmarkStart w:id="32" w:name="_Toc212409876"/>
-      <w:r>
-        <w:lastRenderedPageBreak/>
+      <w:bookmarkStart w:id="32" w:name="_Toc212920523"/>
+      <w:r>
         <w:t>Zufällige Paarung</w:t>
       </w:r>
       <w:bookmarkEnd w:id="32"/>
@@ -12248,7 +12479,7 @@
       <w:pPr>
         <w:pStyle w:val="berschrift3"/>
       </w:pPr>
-      <w:bookmarkStart w:id="33" w:name="_Toc212409877"/>
+      <w:bookmarkStart w:id="33" w:name="_Toc212920524"/>
       <w:r>
         <w:t>Räumliches Gitter</w:t>
       </w:r>
@@ -12326,135 +12557,359 @@
     </w:p>
     <w:p>
       <w:r>
-        <w:t xml:space="preserve">Der Ablauf der Agentenpaarung ergibt sich somit wie folgt: </w:t>
-      </w:r>
-      <w:r>
-        <w:t xml:space="preserve">Es werden bei erstmaliger Anfrage an ein Agentenpaar eine interne Generation an Agentenduellen erstellt. Das bedeutet, dass in eine interne Queue alle möglichen Agentenpaarung für eine Generation gespeichert und anschließend gemischt werden. Die Queue-Größte ergibt sich somit durch folgende Gleichung: </w:t>
-      </w:r>
-    </w:p>
-    <w:p>
-      <m:oMathPara>
-        <m:oMath>
-          <m:d>
-            <m:dPr>
-              <m:ctrlPr>
-                <w:rPr>
-                  <w:rFonts w:ascii="Cambria Math" w:hAnsi="Cambria Math"/>
-                </w:rPr>
-              </m:ctrlPr>
-            </m:dPr>
-            <m:e>
-              <m:r>
-                <m:rPr>
-                  <m:sty m:val="p"/>
-                </m:rPr>
-                <w:rPr>
-                  <w:rFonts w:ascii="Cambria Math" w:hAnsi="Cambria Math"/>
-                </w:rPr>
-                <m:t>Agentenanzahl</m:t>
-              </m:r>
-            </m:e>
-          </m:d>
-          <m:r>
-            <m:rPr>
-              <m:sty m:val="p"/>
-            </m:rPr>
-            <w:rPr>
-              <w:rFonts w:ascii="Cambria Math" w:hAnsi="Cambria Math"/>
-            </w:rPr>
-            <m:t xml:space="preserve">* </m:t>
-          </m:r>
-          <m:d>
-            <m:dPr>
-              <m:ctrlPr>
-                <w:rPr>
-                  <w:rFonts w:ascii="Cambria Math" w:hAnsi="Cambria Math"/>
-                </w:rPr>
-              </m:ctrlPr>
-            </m:dPr>
-            <m:e>
-              <m:r>
-                <m:rPr>
-                  <m:sty m:val="p"/>
-                </m:rPr>
-                <w:rPr>
-                  <w:rFonts w:ascii="Cambria Math" w:hAnsi="Cambria Math"/>
-                </w:rPr>
-                <m:t>Nachbarschaftsgröß</m:t>
-              </m:r>
-              <m:r>
-                <m:rPr>
-                  <m:sty m:val="p"/>
-                </m:rPr>
-                <w:rPr>
-                  <w:rFonts w:ascii="Cambria Math" w:hAnsi="Cambria Math"/>
-                </w:rPr>
-                <m:t>e</m:t>
-              </m:r>
-            </m:e>
-          </m:d>
-          <m:r>
-            <m:rPr>
-              <m:sty m:val="p"/>
-            </m:rPr>
-            <w:rPr>
-              <w:rFonts w:ascii="Cambria Math" w:hAnsi="Cambria Math"/>
-            </w:rPr>
-            <m:t xml:space="preserve">= </m:t>
-          </m:r>
-          <m:r>
-            <m:rPr>
-              <m:sty m:val="p"/>
-            </m:rPr>
-            <w:rPr>
-              <w:rFonts w:ascii="Cambria Math" w:hAnsi="Cambria Math"/>
-            </w:rPr>
-            <m:t>Anzahl an Objekten in der Queue</m:t>
-          </m:r>
-        </m:oMath>
-      </m:oMathPara>
-    </w:p>
-    <w:p>
+        <w:t xml:space="preserve">Der Ablauf der Agentenpaarung </w:t>
+      </w:r>
+      <w:r>
+        <w:t xml:space="preserve">wird durch </w:t>
+      </w:r>
+      <w:r>
+        <w:t>ein</w:t>
+      </w:r>
+      <w:r>
+        <w:t>e</w:t>
+      </w:r>
+      <w:r>
+        <w:t xml:space="preserve"> interne Generation</w:t>
+      </w:r>
+      <w:r>
+        <w:t xml:space="preserve"> in Form einer Warteschlange (</w:t>
+      </w:r>
+      <w:proofErr w:type="spellStart"/>
+      <w:r>
+        <w:t>match_queue</w:t>
+      </w:r>
+      <w:proofErr w:type="spellEnd"/>
+      <w:r>
+        <w:t>)</w:t>
+      </w:r>
+      <w:r>
+        <w:t xml:space="preserve"> an Agentenduellen </w:t>
+      </w:r>
+      <w:r>
+        <w:t>gesteuert</w:t>
+      </w:r>
+      <w:r>
+        <w:t>.</w:t>
+      </w:r>
+      <w:r>
+        <w:t xml:space="preserve"> Ein Agentenduell ist also das </w:t>
+      </w:r>
       <w:r>
         <w:lastRenderedPageBreak/>
-        <w:t>Ablauf erläutern</w:t>
+        <w:t>konkrete Agentenpaar. Bei jeder Anfrage der Hauptschleife nach einem Agentenpaar wird zunächst geprüft, ob diese Warteschlange leer ist.</w:t>
+      </w:r>
+    </w:p>
+    <w:p>
+      <w:r>
+        <w:t>Sollte die Warteschlange leer sein, wie es sowohl bei der erstmaligen Anfrage zu Beginn der Simulation als auch jedes Mal nach Abschluss einer Generation der Fall ist, wird sie neu befüllt.</w:t>
+      </w:r>
+    </w:p>
+    <w:p>
+      <w:r>
+        <w:t>Dabei werden alle Agenten iterativ ihren</w:t>
+      </w:r>
+      <w:r>
+        <w:t xml:space="preserve"> jeweiligen</w:t>
+      </w:r>
+      <w:r>
+        <w:t xml:space="preserve"> Agentenpaarungen zugewiesen basierend auf dem Nachbarschaftstyp. </w:t>
+      </w:r>
+      <w:r>
+        <w:t xml:space="preserve">Das bedeutet, dass in </w:t>
+      </w:r>
+      <w:r>
+        <w:t>dieser</w:t>
+      </w:r>
+      <w:r>
+        <w:t xml:space="preserve"> </w:t>
+      </w:r>
+      <w:r>
+        <w:t xml:space="preserve">einen </w:t>
+      </w:r>
+      <w:r>
+        <w:t>Warteschlange</w:t>
+      </w:r>
+      <w:r>
+        <w:t xml:space="preserve"> alle möglichen Agentenpaarung</w:t>
+      </w:r>
+      <w:r>
+        <w:t>en</w:t>
+      </w:r>
+      <w:r>
+        <w:t xml:space="preserve"> für eine Generation gespeichert</w:t>
+      </w:r>
+      <w:r>
+        <w:t xml:space="preserve"> sind. Diese Liste an Zwei-Tupeln wird</w:t>
+      </w:r>
+      <w:r>
+        <w:t xml:space="preserve"> anschließend gemischt</w:t>
+      </w:r>
+      <w:r>
+        <w:t>, bevor das erste Agentenpaar an die Hauptschleife übergeben wird</w:t>
+      </w:r>
+      <w:r>
+        <w:t xml:space="preserve">. Die Ränder sind zudem abgeschlossen und nicht überfließend, somit haben Agenten, welche am Rand des Gitters positioniert sind, </w:t>
+      </w:r>
+      <w:r>
+        <w:t xml:space="preserve">zwangsläufig </w:t>
+      </w:r>
+      <w:r>
+        <w:t>eine kleinere Nachbarschaft.</w:t>
+      </w:r>
+    </w:p>
+    <w:p>
+      <w:r>
+        <w:t>Da</w:t>
+      </w:r>
+      <w:r>
+        <w:t xml:space="preserve"> der Erstellungsprozess der Warteschlange bidirektional ist, das heißt, invertierte Agentenpaarungen erlaubt sind, spielt jeder Agent pro Generation zweimal gegen alle seine Nachbarn, bis die Warteschlange leer ist.</w:t>
       </w:r>
     </w:p>
     <w:p>
       <w:pPr>
         <w:pStyle w:val="berschrift2"/>
       </w:pPr>
-      <w:bookmarkStart w:id="34" w:name="_Toc212409878"/>
+      <w:bookmarkStart w:id="34" w:name="_Toc212920525"/>
       <w:r>
         <w:t>Die Hauptschleife</w:t>
       </w:r>
       <w:bookmarkEnd w:id="34"/>
     </w:p>
     <w:p>
-      <w:r>
+      <w:pPr>
+        <w:pStyle w:val="Listenabsatz"/>
+        <w:numPr>
+          <w:ilvl w:val="0"/>
+          <w:numId w:val="17"/>
+        </w:numPr>
+      </w:pPr>
+      <w:r>
+        <w:t>Simulationssetup definieren (Alle Parameter einstellen)</w:t>
+      </w:r>
+    </w:p>
+    <w:p>
+      <w:pPr>
+        <w:pStyle w:val="Listenabsatz"/>
+        <w:numPr>
+          <w:ilvl w:val="0"/>
+          <w:numId w:val="17"/>
+        </w:numPr>
+      </w:pPr>
+      <w:r>
+        <w:t>Haupt-</w:t>
+      </w:r>
+      <w:r>
+        <w:t>Schleife: Agentenpaar auswählen -&gt; IGD für angegebene Anzahl an Runden spielen -&gt; Auf Basis der Beobachtungssequenz Lernen (</w:t>
+      </w:r>
+      <w:proofErr w:type="spellStart"/>
+      <w:r>
+        <w:t>optimize</w:t>
+      </w:r>
+      <w:proofErr w:type="spellEnd"/>
+      <w:r>
+        <w:t xml:space="preserve"> wird somit so oft </w:t>
+      </w:r>
+      <w:r>
+        <w:t>aufgerufen,</w:t>
+      </w:r>
+      <w:r>
+        <w:t xml:space="preserve"> wie die Anzahl an Runden eingestellt ist, zum Beispiel 200</w:t>
+      </w:r>
+      <w:r>
+        <w:t>x</w:t>
+      </w:r>
+      <w:r>
+        <w:t>) -&gt; Aufzeichnen relevanter Information zur Datenvisualisierung -&gt; Wiederholen bis maximale Anzahl an Matches erreicht ist -&gt; Dann visualisieren</w:t>
+      </w:r>
+    </w:p>
+    <w:p>
+      <w:pPr>
+        <w:pStyle w:val="Listenabsatz"/>
+        <w:numPr>
+          <w:ilvl w:val="0"/>
+          <w:numId w:val="17"/>
+        </w:numPr>
+      </w:pPr>
+      <w:r>
+        <w:t>Finale Datenvisual</w:t>
+      </w:r>
+      <w:r>
+        <w:t>is</w:t>
+      </w:r>
+      <w:r>
+        <w:t>ierung</w:t>
+      </w:r>
+    </w:p>
+    <w:p>
+      <w:pPr>
+        <w:rPr>
+          <w:highlight w:val="yellow"/>
+        </w:rPr>
+      </w:pPr>
+      <w:r>
+        <w:rPr>
+          <w:highlight w:val="yellow"/>
+        </w:rPr>
         <w:t>Flussdiagramm</w:t>
       </w:r>
     </w:p>
     <w:p>
       <w:r>
-        <w:t>Ablauf schriftlich erläutern</w:t>
+        <w:rPr>
+          <w:highlight w:val="yellow"/>
+        </w:rPr>
+        <w:t xml:space="preserve">Ablauf schriftlich </w:t>
+      </w:r>
+      <w:r>
+        <w:rPr>
+          <w:highlight w:val="yellow"/>
+        </w:rPr>
+        <w:t>ausformulieren</w:t>
       </w:r>
     </w:p>
     <w:p>
       <w:pPr>
         <w:pStyle w:val="berschrift2"/>
       </w:pPr>
-      <w:bookmarkStart w:id="35" w:name="_Toc212409879"/>
+      <w:bookmarkStart w:id="35" w:name="_Toc212920526"/>
       <w:r>
         <w:t>Baseline-Setup</w:t>
       </w:r>
       <w:bookmarkEnd w:id="35"/>
     </w:p>
     <w:p>
+      <w:r>
+        <w:t>Das folgende Setup beschreibt die Ausgangssituation für die Simulation. Von dieser Baseline-Konfiguration ausgehend wird in den folgenden Untersuchungen eine ausgewählte unabhängige Variable, wie etwa die Nachbarschaftsgrößte, der Agententyp oder das Begegnungsschemata, verändert und betrachtet, um die Auswirkungen auf das Agentenverhalten zu untersuchen.</w:t>
+      </w:r>
+    </w:p>
+    <w:p>
+      <w:r>
+        <w:t xml:space="preserve">Die Agentenpopulation ist homogen und besteht ausschließlich aus 200 Q-Learning-Agenten. Es werden keine Start-Cluster oder vordefinierte Strategien verwendet. Die Agenten beginnen mit einer zufällig initialisierten Q-Tabellen. Als </w:t>
+      </w:r>
+      <w:proofErr w:type="spellStart"/>
+      <w:r>
+        <w:t>Verhaltenspolicy</w:t>
+      </w:r>
+      <w:proofErr w:type="spellEnd"/>
+      <w:r>
+        <w:t xml:space="preserve"> wird Epsilon-</w:t>
+      </w:r>
+      <w:proofErr w:type="spellStart"/>
+      <w:r>
+        <w:t>Greedy</w:t>
+      </w:r>
+      <w:proofErr w:type="spellEnd"/>
+      <w:r>
+        <w:t xml:space="preserve"> eingesetzt. Die Agenten nutzen die in dem Abschnitt 3.4.1 „Lernfähige Agenten“ vorgestellten Hyperparameter. </w:t>
+      </w:r>
+      <w:r>
+        <w:t xml:space="preserve">Die </w:t>
+      </w:r>
+      <w:proofErr w:type="spellStart"/>
+      <w:r>
+        <w:t>Lernart</w:t>
+      </w:r>
+      <w:proofErr w:type="spellEnd"/>
+      <w:r>
+        <w:t xml:space="preserve"> ist Offline-Lernen</w:t>
+      </w:r>
+      <w:r>
+        <w:t xml:space="preserve"> oder Batch-Lernen</w:t>
+      </w:r>
+      <w:r>
+        <w:t xml:space="preserve">, das heißt, es wird zunächst </w:t>
+      </w:r>
+      <w:r>
+        <w:lastRenderedPageBreak/>
+        <w:t>eine Liste an Beobachtungen gesammelt über ein Match hinweg, also 200 Beobachtungen,</w:t>
+      </w:r>
+      <w:r>
+        <w:t xml:space="preserve"> und</w:t>
+      </w:r>
+      <w:r>
+        <w:t xml:space="preserve"> auf Basis dieser Liste</w:t>
+      </w:r>
+      <w:r>
+        <w:t xml:space="preserve"> wird</w:t>
+      </w:r>
+      <w:r>
+        <w:t xml:space="preserve"> dann für jede Beobachtung einzeln gelernt.</w:t>
+      </w:r>
+      <w:r>
+        <w:t xml:space="preserve"> (oder: </w:t>
+      </w:r>
+      <w:r>
+        <w:rPr>
+          <w:highlight w:val="yellow"/>
+        </w:rPr>
+        <w:t xml:space="preserve">Die </w:t>
+      </w:r>
+      <w:proofErr w:type="spellStart"/>
+      <w:r>
+        <w:rPr>
+          <w:highlight w:val="yellow"/>
+        </w:rPr>
+        <w:t>Lernart</w:t>
+      </w:r>
+      <w:proofErr w:type="spellEnd"/>
+      <w:r>
+        <w:rPr>
+          <w:highlight w:val="yellow"/>
+        </w:rPr>
+        <w:t xml:space="preserve"> ist Online-Lernen, das heißt, es wird nach jeder gespielten Runde sofort gelernt.</w:t>
+      </w:r>
+      <w:r>
+        <w:t>)</w:t>
+      </w:r>
+    </w:p>
+    <w:p>
+      <w:r>
+        <w:t>Des Weiteren wird als Begegnungsschema das räumliche Gitter verwendet. Als Nachbarschaftstyp wird die Moore-Nachbarschaft verwendet, da diese die mittelgroße Nachbarschaft der drei zu untersuchenden Nachbarschaftstypen ist. Basierend auf der Agentenzahl von 200 ergibt sich die Gitterform von 20x10.</w:t>
+      </w:r>
+    </w:p>
+    <w:p>
+      <w:r>
+        <w:t xml:space="preserve">Die Simulationsdauer ist auf </w:t>
+      </w:r>
+      <w:r>
+        <w:t>5</w:t>
+      </w:r>
+      <w:r>
+        <w:t>0,000</w:t>
+      </w:r>
+      <w:r>
+        <w:t xml:space="preserve"> </w:t>
+      </w:r>
+      <w:r>
+        <w:t>Duelle ausgelegt, wobei jedes Duell über 200 Runden läuft.</w:t>
+      </w:r>
+      <w:r>
+        <w:t xml:space="preserve"> </w:t>
+      </w:r>
+      <w:r>
+        <w:rPr>
+          <w:highlight w:val="yellow"/>
+        </w:rPr>
+        <w:t xml:space="preserve">(Oder Matchcount basierend auf Anzahl der Generationen also abhängig von </w:t>
+      </w:r>
+      <w:r>
+        <w:rPr>
+          <w:highlight w:val="yellow"/>
+        </w:rPr>
+        <w:t>N</w:t>
+      </w:r>
+      <w:r>
+        <w:rPr>
+          <w:highlight w:val="yellow"/>
+        </w:rPr>
+        <w:t>achbarschaftsgröße)</w:t>
+      </w:r>
+    </w:p>
+    <w:p>
       <w:pPr>
         <w:pStyle w:val="berschrift2"/>
       </w:pPr>
-      <w:bookmarkStart w:id="36" w:name="_Toc212409880"/>
+      <w:bookmarkStart w:id="36" w:name="_Toc212920527"/>
       <w:r>
         <w:t>Diagramme und Analysetools</w:t>
       </w:r>
@@ -12481,67 +12936,315 @@
       </w:r>
       <w:proofErr w:type="spellEnd"/>
       <w:r>
-        <w:t xml:space="preserve">-Analyse-Dashboard. </w:t>
-      </w:r>
-    </w:p>
-    <w:p>
-      <w:r>
-        <w:t>Konsolenausgabe erläutern</w:t>
-      </w:r>
-    </w:p>
-    <w:p>
-      <w:r>
-        <w:t>Alle vier Diagramme erläutern</w:t>
-      </w:r>
-    </w:p>
-    <w:p>
-      <w:r>
-        <w:t>Interaktive Visualisierung erläutern</w:t>
-      </w:r>
-      <w:r>
-        <w:t xml:space="preserve"> (</w:t>
+        <w:t>-Analyse-Dashboard.</w:t>
+      </w:r>
+      <w:r>
+        <w:t xml:space="preserve"> </w:t>
+      </w:r>
+    </w:p>
+    <w:p>
+      <w:r>
+        <w:t>Die Konsolenausgabe zeigt ein Ranking aller Agenten mit ihren jeweiligen Strategien zum Zeitpunkt des Simulationsendes sowie deren durchschnittliche Kooperationsrate und</w:t>
+      </w:r>
+      <w:r>
+        <w:t xml:space="preserve"> den</w:t>
+      </w:r>
+      <w:r>
+        <w:t xml:space="preserve"> Mittelwert des</w:t>
+      </w:r>
+      <w:r>
+        <w:t xml:space="preserve"> erhaltenen</w:t>
+      </w:r>
+      <w:r>
+        <w:t xml:space="preserve"> </w:t>
       </w:r>
       <w:proofErr w:type="spellStart"/>
       <w:r>
+        <w:t>Rewards</w:t>
+      </w:r>
+      <w:proofErr w:type="spellEnd"/>
+      <w:r>
+        <w:t xml:space="preserve">. Sortiert ist dieses Ranking nach dem vom jeweiligen Agenten erhaltenen </w:t>
+      </w:r>
+      <w:r>
+        <w:rPr>
+          <w:highlight w:val="yellow"/>
+        </w:rPr>
+        <w:t xml:space="preserve">absoluten </w:t>
+      </w:r>
+      <w:proofErr w:type="spellStart"/>
+      <w:r>
+        <w:rPr>
+          <w:highlight w:val="yellow"/>
+        </w:rPr>
+        <w:t>Reward</w:t>
+      </w:r>
+      <w:proofErr w:type="spellEnd"/>
+      <w:r>
+        <w:rPr>
+          <w:highlight w:val="yellow"/>
+        </w:rPr>
+        <w:t xml:space="preserve"> (Mittelwert macht vielleicht mehr </w:t>
+      </w:r>
+      <w:r>
+        <w:rPr>
+          <w:highlight w:val="yellow"/>
+        </w:rPr>
+        <w:t>S</w:t>
+      </w:r>
+      <w:r>
+        <w:rPr>
+          <w:highlight w:val="yellow"/>
+        </w:rPr>
+        <w:t>inn?)</w:t>
+      </w:r>
+      <w:r>
+        <w:rPr>
+          <w:highlight w:val="yellow"/>
+        </w:rPr>
+        <w:t>.</w:t>
+      </w:r>
+      <w:r>
+        <w:t xml:space="preserve"> Zudem wird der Wert der durchschnittlichen Kooperationsrate über alle Matches hinweg auf der Konsole angezeigt. Außerdem w</w:t>
+      </w:r>
+      <w:r>
+        <w:t>erden</w:t>
+      </w:r>
+      <w:r>
+        <w:t xml:space="preserve"> am Ende die Ergebnisse der Cluster-Analyse angezeigt. Diese</w:t>
+      </w:r>
+      <w:r>
+        <w:t xml:space="preserve"> beinhalten folgende Metriken:</w:t>
+      </w:r>
+      <w:r>
+        <w:t xml:space="preserve"> </w:t>
+      </w:r>
+      <w:r>
+        <w:t>D</w:t>
+      </w:r>
+      <w:r>
+        <w:t>ie Anzahl der entstandenen Cluster, die Strategie-Verteilung der Gesamtfläche, also wie viele Zellen eine bestimmte Strategie gespielt haben, die Anzahl der Cluster pro Strategietyp und das größte Cluster pro Strategietyp. Diese Cluster-Metriken sollen dabei unterstützen, die MAS-Dynamiken im räumlichen Gitter besser zu erkennen und zu quantifizieren.</w:t>
+      </w:r>
+    </w:p>
+    <w:p>
+      <w:r>
+        <w:t xml:space="preserve">Neben der Konsolenausgabe werden auch </w:t>
+      </w:r>
+      <w:proofErr w:type="spellStart"/>
+      <w:r>
+        <w:t>matplotlib</w:t>
+      </w:r>
+      <w:proofErr w:type="spellEnd"/>
+      <w:r>
+        <w:t>-Diagramme zur Datenvisualisierung eingesetzt</w:t>
+      </w:r>
+      <w:r>
+        <w:t>. Konkret werden</w:t>
+      </w:r>
+      <w:r>
+        <w:t xml:space="preserve"> </w:t>
+      </w:r>
+      <w:r>
+        <w:t>aggregierte Zeitreihen-Diagramme über alle Matches hinweg</w:t>
+      </w:r>
+      <w:r>
+        <w:t xml:space="preserve"> für die</w:t>
+      </w:r>
+      <w:r>
+        <w:t xml:space="preserve"> durchschnittliche Strategieentwicklung, die</w:t>
+      </w:r>
+      <w:r>
+        <w:t xml:space="preserve"> durchschnittliche Kooperationsrate</w:t>
+      </w:r>
+      <w:r>
+        <w:t xml:space="preserve"> sowie die durchschnittlich erhaltene Auszahlung eingesetzt. Diese Zeitreihen-Diagramme sind jeweils nach Agententyp aufgeteilt. Die durchschnittliche Strategieentwicklung zeigt den Verlauf der Strategie.</w:t>
+      </w:r>
+      <w:r>
+        <w:t xml:space="preserve"> </w:t>
+      </w:r>
+      <w:r>
+        <w:rPr>
+          <w:highlight w:val="yellow"/>
+        </w:rPr>
+        <w:t>(Ggfs. noch Boxplots erläutern, falls diese beibehalten werden)</w:t>
+      </w:r>
+    </w:p>
+    <w:p>
+      <w:r>
+        <w:t>Und eine weitere Datenvisualisierung ist die interaktive Gitter-Visualisierung in Form eines Analyse-Dashboards.</w:t>
+      </w:r>
+      <w:r>
+        <w:t xml:space="preserve"> </w:t>
+      </w:r>
+      <w:r>
+        <w:t xml:space="preserve">Dabei wird der Agentenpool als ein räumliches 2D-Gitter dargestellt, wobei jede Zelle einen Agenten repräsentiert. Jede Zelle wird basierend auf einer Strategie-Klassifizierung einer bestimmten Farbe zugeordnet. Die Gitter-Visualisierung </w:t>
+      </w:r>
+      <w:r>
+        <w:lastRenderedPageBreak/>
+        <w:t xml:space="preserve">funktioniert unabhängig vom gewählten Begegnungsschemata, da es zur Erstellung lediglich den Agentenpool iterativ einliest und </w:t>
+      </w:r>
+      <w:r>
+        <w:t>als</w:t>
+      </w:r>
+      <w:r>
+        <w:t xml:space="preserve"> ein 2D-Gitter </w:t>
+      </w:r>
+      <w:r>
+        <w:t>darstellt</w:t>
+      </w:r>
+      <w:r>
+        <w:t xml:space="preserve">. </w:t>
+      </w:r>
+      <w:r>
+        <w:t xml:space="preserve">Die Strategie-Klassifizierung erfolgt auf Basis des Strategievektors </w:t>
+      </w:r>
+      <w:r>
+        <w:t>π</w:t>
+      </w:r>
+      <w:r>
+        <w:t xml:space="preserve"> = (P(C|CC), P(C|CD), P(C|DC), P(C|DD)).</w:t>
+      </w:r>
+      <w:r>
+        <w:t xml:space="preserve"> Für lernfähige Agenten ist es wie folgt definiert:</w:t>
+      </w:r>
+      <w:r>
+        <w:t xml:space="preserve"> Wenn mindestens zwei dieser Werte kleiner oder gleich 0,2 sind, also die Wahrscheinlichkeit, dass nächste Runde defektiert wird, mindestens 80% ist, und gleichzeitig die anderen beiden Werte nicht größer als 0,8 sind, dann wird die Zelle rot angezeigt. Das Gegenteil davon ist, wenn mindestens zwei Werte größer als 0,8 sind und die anderen beiden nicht kleiner als 0,2, wird die Zelle als grün dargestellt. Wenn mindestens zwei unter 0,2 und die anderen zwei über 0,8 sind, wird die Zelle der Farbe Orange zugeordnet. Die Farben Lila, Blau und Cyan beschreiben konkrete Strategien</w:t>
+      </w:r>
+      <w:r>
+        <w:t xml:space="preserve">. </w:t>
+      </w:r>
+      <w:r>
+        <w:t xml:space="preserve">Lila für </w:t>
+      </w:r>
+      <w:proofErr w:type="spellStart"/>
+      <w:r>
+        <w:t>Win</w:t>
+      </w:r>
+      <w:proofErr w:type="spellEnd"/>
+      <w:r>
+        <w:t>-</w:t>
+      </w:r>
+      <w:proofErr w:type="spellStart"/>
+      <w:r>
+        <w:t>Stay</w:t>
+      </w:r>
+      <w:proofErr w:type="spellEnd"/>
+      <w:r>
+        <w:t>-Lose-Shift, Blau für Tit-</w:t>
+      </w:r>
+      <w:proofErr w:type="spellStart"/>
+      <w:r>
+        <w:t>For</w:t>
+      </w:r>
+      <w:proofErr w:type="spellEnd"/>
+      <w:r>
+        <w:t>-Tat und Cyan für Agenten, welche nur dann mit hoher Wahrscheinlichkeit kooperieren, wenn der Gegenspieler sowie der Agent selbst letzte Runde beide kooperiert haben, ansonsten defektiert er in allen anderen Zuständen mit hoher Wahrscheinlichkeit. Die Farbe Gelb dient für Agenten, welche in keine dieser Kategorien gefallen ist. Die Farbe Grau wird angewandt, wenn die Agenteninstanz nicht als unterstützter Agententyp erkannt wurde.</w:t>
+      </w:r>
+      <w:r>
+        <w:t xml:space="preserve"> Für Agenten mit einer reinen Strategie</w:t>
+      </w:r>
+      <w:r>
+        <w:t>, ist die Farbverteilung wie folgt festgelegt: Blau stets für Tit-</w:t>
+      </w:r>
+      <w:proofErr w:type="spellStart"/>
+      <w:r>
+        <w:t>For</w:t>
+      </w:r>
+      <w:proofErr w:type="spellEnd"/>
+      <w:r>
+        <w:t xml:space="preserve">-Tat, Rot für Always </w:t>
+      </w:r>
+      <w:proofErr w:type="spellStart"/>
+      <w:r>
+        <w:t>Defect</w:t>
+      </w:r>
+      <w:proofErr w:type="spellEnd"/>
+      <w:r>
+        <w:t xml:space="preserve">, Grün für Always </w:t>
+      </w:r>
+      <w:proofErr w:type="spellStart"/>
+      <w:r>
+        <w:t>Cooperate</w:t>
+      </w:r>
+      <w:proofErr w:type="spellEnd"/>
+      <w:r>
+        <w:t xml:space="preserve"> und Lila für andere Strategien wie Grim Trigger oder Random.</w:t>
+      </w:r>
+    </w:p>
+    <w:p>
+      <w:pPr>
+        <w:spacing w:after="0"/>
+      </w:pPr>
+      <w:r>
+        <w:t>Die Interaktivität besteht dabei aus der Möglichkeit, mit den Pfeiltasten links und rechts durch die Match-Historie zu klicken, um den Gesamtzustand des Gitters in jedem Match analysieren zu können.</w:t>
+      </w:r>
+    </w:p>
+    <w:p>
+      <w:pPr>
+        <w:spacing w:after="0"/>
+      </w:pPr>
+      <w:r>
+        <w:t xml:space="preserve">Zum Gesamtzustand des Gitters gehören auch zwei </w:t>
+      </w:r>
+      <w:proofErr w:type="spellStart"/>
+      <w:r>
         <w:t>Heatmaps</w:t>
       </w:r>
       <w:proofErr w:type="spellEnd"/>
       <w:r>
-        <w:t>, Farbkategorisierung, etc.)</w:t>
+        <w:t xml:space="preserve"> und die Agentenliste</w:t>
+      </w:r>
+      <w:r>
+        <w:t xml:space="preserve"> mit dem jeweiligen Strategievektor eines Agenten. Die erste </w:t>
+      </w:r>
+      <w:proofErr w:type="spellStart"/>
+      <w:r>
+        <w:t>Heatmap</w:t>
+      </w:r>
+      <w:proofErr w:type="spellEnd"/>
+      <w:r>
+        <w:t xml:space="preserve"> zeigt die Kooperationsrate eines Agenten im Gitter zum Zeitpunkt des jeweiligen Matches. Das Farbspektrum geht von rot für eine geringe Kooperationsrate und grün für eine hohe Kooperationsrate. Die zweite </w:t>
+      </w:r>
+      <w:proofErr w:type="spellStart"/>
+      <w:r>
+        <w:t>Heatmap</w:t>
+      </w:r>
+      <w:proofErr w:type="spellEnd"/>
+      <w:r>
+        <w:t xml:space="preserve"> zeigt den Mittelwert des aktuellen Gesamtgewinns eines Agenten im Gitter zum Zeitpunkt des aktuellen Matches. Die Agentenliste zeigt alle Agenten und ihre jeweilige Strategie zum Zeitpunkt des aktuellen Matches.</w:t>
       </w:r>
     </w:p>
     <w:p>
       <w:pPr>
         <w:pStyle w:val="berschrift1"/>
       </w:pPr>
-      <w:bookmarkStart w:id="37" w:name="_Toc212409881"/>
-      <w:r>
-        <w:t>Implementierungsdetails</w:t>
-      </w:r>
-      <w:bookmarkEnd w:id="37"/>
-    </w:p>
-    <w:p/>
-    <w:p>
-      <w:pPr>
-        <w:pStyle w:val="berschrift1"/>
-      </w:pPr>
-      <w:bookmarkStart w:id="38" w:name="_Toc212409882"/>
+      <w:bookmarkStart w:id="37" w:name="_Toc212920529"/>
       <w:r>
         <w:lastRenderedPageBreak/>
         <w:t>Ergebnisse und Interpretation</w:t>
       </w:r>
+      <w:bookmarkEnd w:id="37"/>
+    </w:p>
+    <w:p>
+      <w:pPr>
+        <w:pStyle w:val="berschrift2"/>
+      </w:pPr>
+      <w:bookmarkStart w:id="38" w:name="_Toc212920530"/>
+      <w:r>
+        <w:t xml:space="preserve">Ergebnis des </w:t>
+      </w:r>
+      <w:r>
+        <w:t>Baseline-Setup</w:t>
+      </w:r>
       <w:bookmarkEnd w:id="38"/>
     </w:p>
     <w:p>
       <w:pPr>
         <w:pStyle w:val="berschrift2"/>
       </w:pPr>
-      <w:bookmarkStart w:id="39" w:name="_Toc212409883"/>
-      <w:r>
-        <w:t xml:space="preserve">Ergebnis des </w:t>
-      </w:r>
-      <w:r>
-        <w:t>Baseline-Setup</w:t>
+      <w:bookmarkStart w:id="39" w:name="_Toc212920531"/>
+      <w:r>
+        <w:t>Einfluss des Begegnungsschemas</w:t>
       </w:r>
       <w:bookmarkEnd w:id="39"/>
     </w:p>
@@ -12549,9 +13252,9 @@
       <w:pPr>
         <w:pStyle w:val="berschrift2"/>
       </w:pPr>
-      <w:bookmarkStart w:id="40" w:name="_Toc212409884"/>
-      <w:r>
-        <w:t>Einfluss des Begegnungsschemas</w:t>
+      <w:bookmarkStart w:id="40" w:name="_Toc212920532"/>
+      <w:r>
+        <w:t>Vergleichende Betrachtung der Lernalgorithmen und deren Auswirkungen</w:t>
       </w:r>
       <w:bookmarkEnd w:id="40"/>
     </w:p>
@@ -12559,9 +13262,9 @@
       <w:pPr>
         <w:pStyle w:val="berschrift2"/>
       </w:pPr>
-      <w:bookmarkStart w:id="41" w:name="_Toc212409885"/>
-      <w:r>
-        <w:t>Vergleichende Betrachtung der Lernalgorithmen und deren Auswirkungen</w:t>
+      <w:bookmarkStart w:id="41" w:name="_Toc212920533"/>
+      <w:r>
+        <w:t>Analyse spezifischer Anfangsbedingungen</w:t>
       </w:r>
       <w:bookmarkEnd w:id="41"/>
     </w:p>
@@ -12569,59 +13272,49 @@
       <w:pPr>
         <w:pStyle w:val="berschrift2"/>
       </w:pPr>
-      <w:bookmarkStart w:id="42" w:name="_Toc212409886"/>
-      <w:r>
-        <w:t>Analyse spezifischer Anfangsbedingungen</w:t>
+      <w:bookmarkStart w:id="42" w:name="_Toc212920534"/>
+      <w:r>
+        <w:t xml:space="preserve">Einfluss der Policy des Agenten (Vergleich </w:t>
+      </w:r>
+      <w:proofErr w:type="spellStart"/>
+      <w:r>
+        <w:t>Softmax</w:t>
+      </w:r>
+      <w:proofErr w:type="spellEnd"/>
+      <w:r>
+        <w:t xml:space="preserve"> und Epsilon-</w:t>
+      </w:r>
+      <w:proofErr w:type="spellStart"/>
+      <w:r>
+        <w:t>Greedy</w:t>
+      </w:r>
+      <w:proofErr w:type="spellEnd"/>
+      <w:r>
+        <w:t>)</w:t>
       </w:r>
       <w:bookmarkEnd w:id="42"/>
     </w:p>
     <w:p>
       <w:pPr>
-        <w:pStyle w:val="berschrift2"/>
-      </w:pPr>
-      <w:bookmarkStart w:id="43" w:name="_Toc212409887"/>
-      <w:r>
-        <w:t xml:space="preserve">Einfluss der Policy des Agenten (Vergleich </w:t>
-      </w:r>
-      <w:proofErr w:type="spellStart"/>
-      <w:r>
-        <w:t>Softmax</w:t>
-      </w:r>
-      <w:proofErr w:type="spellEnd"/>
-      <w:r>
-        <w:t xml:space="preserve"> und Epsilon-</w:t>
-      </w:r>
-      <w:proofErr w:type="spellStart"/>
-      <w:r>
-        <w:t>Greedy</w:t>
-      </w:r>
-      <w:proofErr w:type="spellEnd"/>
-      <w:r>
-        <w:t>)</w:t>
+        <w:pStyle w:val="berschrift1"/>
+      </w:pPr>
+      <w:bookmarkStart w:id="43" w:name="_Ref348548465"/>
+      <w:bookmarkStart w:id="44" w:name="_Toc212920535"/>
+      <w:r>
+        <w:t xml:space="preserve">Zusammenfassung und </w:t>
+      </w:r>
+      <w:r>
+        <w:t>Ausblick</w:t>
       </w:r>
       <w:bookmarkEnd w:id="43"/>
-    </w:p>
-    <w:p>
-      <w:pPr>
-        <w:pStyle w:val="berschrift1"/>
-      </w:pPr>
-      <w:bookmarkStart w:id="44" w:name="_Ref348548465"/>
-      <w:bookmarkStart w:id="45" w:name="_Toc212409888"/>
-      <w:r>
-        <w:t xml:space="preserve">Zusammenfassung und </w:t>
-      </w:r>
-      <w:r>
-        <w:t>Ausblick</w:t>
-      </w:r>
       <w:bookmarkEnd w:id="44"/>
-      <w:bookmarkEnd w:id="45"/>
     </w:p>
     <w:p>
       <w:pPr>
         <w:pStyle w:val="berschrift1"/>
         <w:spacing w:beforeLines="50" w:before="156" w:afterLines="50" w:after="156"/>
       </w:pPr>
-      <w:bookmarkStart w:id="46" w:name="_Toc212409889"/>
+      <w:bookmarkStart w:id="45" w:name="_Toc212920536"/>
       <w:r>
         <w:rPr>
           <w:rFonts w:hint="eastAsia"/>
@@ -12631,6 +13324,7 @@
       <w:r>
         <w:t>nhang</w:t>
       </w:r>
+      <w:bookmarkEnd w:id="45"/>
       <w:r>
         <w:rPr>
           <w:rFonts w:eastAsia="Times New Roman"/>
@@ -12651,6 +13345,7 @@
         <w:spacing w:beforeLines="50" w:before="156" w:afterLines="50" w:after="156"/>
         <w:jc w:val="left"/>
       </w:pPr>
+      <w:bookmarkStart w:id="46" w:name="_Toc212920537"/>
       <w:r>
         <w:rPr>
           <w:noProof/>
@@ -12733,7 +13428,7 @@
           <w:numId w:val="0"/>
         </w:numPr>
       </w:pPr>
-      <w:bookmarkStart w:id="47" w:name="_Toc212409890"/>
+      <w:bookmarkStart w:id="47" w:name="_Toc212920538"/>
       <w:r>
         <w:t>Tabellen</w:t>
       </w:r>
@@ -12743,7 +13438,7 @@
       <w:bookmarkEnd w:id="47"/>
     </w:p>
     <w:p/>
-    <w:bookmarkStart w:id="48" w:name="_Toc212409891" w:displacedByCustomXml="next"/>
+    <w:bookmarkStart w:id="48" w:name="_Toc212920539" w:displacedByCustomXml="next"/>
     <w:sdt>
       <w:sdtPr>
         <w:rPr>
@@ -13335,7 +14030,7 @@
         <w:rPr>
           <w:noProof/>
         </w:rPr>
-        <w:t>Ergebnisse und Interpretation</w:t>
+        <w:t>Methodik und Design</w:t>
       </w:r>
     </w:fldSimple>
   </w:p>
@@ -13365,7 +14060,7 @@
         <v:path o:extrusionok="f" gradientshapeok="t" o:connecttype="rect"/>
         <o:lock v:ext="edit" aspectratio="t"/>
       </v:shapetype>
-      <v:shape id="_x0000_i1044" type="#_x0000_t75" style="width:.75pt;height:1.5pt" o:bullet="t">
+      <v:shape id="_x0000_i1051" type="#_x0000_t75" style="width:.75pt;height:1.5pt" o:bullet="t">
         <v:imagedata r:id="rId1" o:title=""/>
       </v:shape>
     </w:pict>
@@ -13573,6 +14268,95 @@
     </w:lvl>
   </w:abstractNum>
   <w:abstractNum w:abstractNumId="2" w15:restartNumberingAfterBreak="0">
+    <w:nsid w:val="0A463EE3"/>
+    <w:multiLevelType w:val="hybridMultilevel"/>
+    <w:tmpl w:val="D29670EE"/>
+    <w:lvl w:ilvl="0" w:tplc="0407000F">
+      <w:start w:val="1"/>
+      <w:numFmt w:val="decimal"/>
+      <w:lvlText w:val="%1."/>
+      <w:lvlJc w:val="left"/>
+      <w:pPr>
+        <w:ind w:left="720" w:hanging="360"/>
+      </w:pPr>
+      <w:rPr>
+        <w:rFonts w:hint="default"/>
+      </w:rPr>
+    </w:lvl>
+    <w:lvl w:ilvl="1" w:tplc="04070019" w:tentative="1">
+      <w:start w:val="1"/>
+      <w:numFmt w:val="lowerLetter"/>
+      <w:lvlText w:val="%2."/>
+      <w:lvlJc w:val="left"/>
+      <w:pPr>
+        <w:ind w:left="1440" w:hanging="360"/>
+      </w:pPr>
+    </w:lvl>
+    <w:lvl w:ilvl="2" w:tplc="0407001B" w:tentative="1">
+      <w:start w:val="1"/>
+      <w:numFmt w:val="lowerRoman"/>
+      <w:lvlText w:val="%3."/>
+      <w:lvlJc w:val="right"/>
+      <w:pPr>
+        <w:ind w:left="2160" w:hanging="180"/>
+      </w:pPr>
+    </w:lvl>
+    <w:lvl w:ilvl="3" w:tplc="0407000F" w:tentative="1">
+      <w:start w:val="1"/>
+      <w:numFmt w:val="decimal"/>
+      <w:lvlText w:val="%4."/>
+      <w:lvlJc w:val="left"/>
+      <w:pPr>
+        <w:ind w:left="2880" w:hanging="360"/>
+      </w:pPr>
+    </w:lvl>
+    <w:lvl w:ilvl="4" w:tplc="04070019" w:tentative="1">
+      <w:start w:val="1"/>
+      <w:numFmt w:val="lowerLetter"/>
+      <w:lvlText w:val="%5."/>
+      <w:lvlJc w:val="left"/>
+      <w:pPr>
+        <w:ind w:left="3600" w:hanging="360"/>
+      </w:pPr>
+    </w:lvl>
+    <w:lvl w:ilvl="5" w:tplc="0407001B" w:tentative="1">
+      <w:start w:val="1"/>
+      <w:numFmt w:val="lowerRoman"/>
+      <w:lvlText w:val="%6."/>
+      <w:lvlJc w:val="right"/>
+      <w:pPr>
+        <w:ind w:left="4320" w:hanging="180"/>
+      </w:pPr>
+    </w:lvl>
+    <w:lvl w:ilvl="6" w:tplc="0407000F" w:tentative="1">
+      <w:start w:val="1"/>
+      <w:numFmt w:val="decimal"/>
+      <w:lvlText w:val="%7."/>
+      <w:lvlJc w:val="left"/>
+      <w:pPr>
+        <w:ind w:left="5040" w:hanging="360"/>
+      </w:pPr>
+    </w:lvl>
+    <w:lvl w:ilvl="7" w:tplc="04070019" w:tentative="1">
+      <w:start w:val="1"/>
+      <w:numFmt w:val="lowerLetter"/>
+      <w:lvlText w:val="%8."/>
+      <w:lvlJc w:val="left"/>
+      <w:pPr>
+        <w:ind w:left="5760" w:hanging="360"/>
+      </w:pPr>
+    </w:lvl>
+    <w:lvl w:ilvl="8" w:tplc="0407001B" w:tentative="1">
+      <w:start w:val="1"/>
+      <w:numFmt w:val="lowerRoman"/>
+      <w:lvlText w:val="%9."/>
+      <w:lvlJc w:val="right"/>
+      <w:pPr>
+        <w:ind w:left="6480" w:hanging="180"/>
+      </w:pPr>
+    </w:lvl>
+  </w:abstractNum>
+  <w:abstractNum w:abstractNumId="3" w15:restartNumberingAfterBreak="0">
     <w:nsid w:val="0BF15606"/>
     <w:multiLevelType w:val="hybridMultilevel"/>
     <w:tmpl w:val="E04C7540"/>
@@ -13685,7 +14469,7 @@
       </w:rPr>
     </w:lvl>
   </w:abstractNum>
-  <w:abstractNum w:abstractNumId="3" w15:restartNumberingAfterBreak="0">
+  <w:abstractNum w:abstractNumId="4" w15:restartNumberingAfterBreak="0">
     <w:nsid w:val="0D72007A"/>
     <w:multiLevelType w:val="hybridMultilevel"/>
     <w:tmpl w:val="FD10106C"/>
@@ -13774,7 +14558,7 @@
       </w:pPr>
     </w:lvl>
   </w:abstractNum>
-  <w:abstractNum w:abstractNumId="4" w15:restartNumberingAfterBreak="0">
+  <w:abstractNum w:abstractNumId="5" w15:restartNumberingAfterBreak="0">
     <w:nsid w:val="0DEC514C"/>
     <w:multiLevelType w:val="hybridMultilevel"/>
     <w:tmpl w:val="0D747124"/>
@@ -13887,7 +14671,7 @@
       </w:rPr>
     </w:lvl>
   </w:abstractNum>
-  <w:abstractNum w:abstractNumId="5" w15:restartNumberingAfterBreak="0">
+  <w:abstractNum w:abstractNumId="6" w15:restartNumberingAfterBreak="0">
     <w:nsid w:val="18E246B1"/>
     <w:multiLevelType w:val="hybridMultilevel"/>
     <w:tmpl w:val="7EB0876A"/>
@@ -14000,7 +14784,7 @@
       </w:rPr>
     </w:lvl>
   </w:abstractNum>
-  <w:abstractNum w:abstractNumId="6" w15:restartNumberingAfterBreak="0">
+  <w:abstractNum w:abstractNumId="7" w15:restartNumberingAfterBreak="0">
     <w:nsid w:val="261E16ED"/>
     <w:multiLevelType w:val="hybridMultilevel"/>
     <w:tmpl w:val="16225A8A"/>
@@ -14089,7 +14873,7 @@
       </w:pPr>
     </w:lvl>
   </w:abstractNum>
-  <w:abstractNum w:abstractNumId="7" w15:restartNumberingAfterBreak="0">
+  <w:abstractNum w:abstractNumId="8" w15:restartNumberingAfterBreak="0">
     <w:nsid w:val="478A36AB"/>
     <w:multiLevelType w:val="hybridMultilevel"/>
     <w:tmpl w:val="F1DC2262"/>
@@ -14202,7 +14986,119 @@
       </w:rPr>
     </w:lvl>
   </w:abstractNum>
-  <w:abstractNum w:abstractNumId="8" w15:restartNumberingAfterBreak="0">
+  <w:abstractNum w:abstractNumId="9" w15:restartNumberingAfterBreak="0">
+    <w:nsid w:val="4B45575E"/>
+    <w:multiLevelType w:val="hybridMultilevel"/>
+    <w:tmpl w:val="9964F646"/>
+    <w:lvl w:ilvl="0" w:tplc="9D043B5C">
+      <w:numFmt w:val="bullet"/>
+      <w:lvlText w:val=""/>
+      <w:lvlJc w:val="left"/>
+      <w:pPr>
+        <w:ind w:left="720" w:hanging="360"/>
+      </w:pPr>
+      <w:rPr>
+        <w:rFonts w:ascii="Wingdings" w:eastAsia="Calibri" w:hAnsi="Wingdings" w:cs="Times New Roman" w:hint="default"/>
+      </w:rPr>
+    </w:lvl>
+    <w:lvl w:ilvl="1" w:tplc="04070003" w:tentative="1">
+      <w:start w:val="1"/>
+      <w:numFmt w:val="bullet"/>
+      <w:lvlText w:val="o"/>
+      <w:lvlJc w:val="left"/>
+      <w:pPr>
+        <w:ind w:left="1440" w:hanging="360"/>
+      </w:pPr>
+      <w:rPr>
+        <w:rFonts w:ascii="Courier New" w:hAnsi="Courier New" w:cs="Courier New" w:hint="default"/>
+      </w:rPr>
+    </w:lvl>
+    <w:lvl w:ilvl="2" w:tplc="04070005" w:tentative="1">
+      <w:start w:val="1"/>
+      <w:numFmt w:val="bullet"/>
+      <w:lvlText w:val=""/>
+      <w:lvlJc w:val="left"/>
+      <w:pPr>
+        <w:ind w:left="2160" w:hanging="360"/>
+      </w:pPr>
+      <w:rPr>
+        <w:rFonts w:ascii="Wingdings" w:hAnsi="Wingdings" w:hint="default"/>
+      </w:rPr>
+    </w:lvl>
+    <w:lvl w:ilvl="3" w:tplc="04070001" w:tentative="1">
+      <w:start w:val="1"/>
+      <w:numFmt w:val="bullet"/>
+      <w:lvlText w:val=""/>
+      <w:lvlJc w:val="left"/>
+      <w:pPr>
+        <w:ind w:left="2880" w:hanging="360"/>
+      </w:pPr>
+      <w:rPr>
+        <w:rFonts w:ascii="Symbol" w:hAnsi="Symbol" w:hint="default"/>
+      </w:rPr>
+    </w:lvl>
+    <w:lvl w:ilvl="4" w:tplc="04070003" w:tentative="1">
+      <w:start w:val="1"/>
+      <w:numFmt w:val="bullet"/>
+      <w:lvlText w:val="o"/>
+      <w:lvlJc w:val="left"/>
+      <w:pPr>
+        <w:ind w:left="3600" w:hanging="360"/>
+      </w:pPr>
+      <w:rPr>
+        <w:rFonts w:ascii="Courier New" w:hAnsi="Courier New" w:cs="Courier New" w:hint="default"/>
+      </w:rPr>
+    </w:lvl>
+    <w:lvl w:ilvl="5" w:tplc="04070005" w:tentative="1">
+      <w:start w:val="1"/>
+      <w:numFmt w:val="bullet"/>
+      <w:lvlText w:val=""/>
+      <w:lvlJc w:val="left"/>
+      <w:pPr>
+        <w:ind w:left="4320" w:hanging="360"/>
+      </w:pPr>
+      <w:rPr>
+        <w:rFonts w:ascii="Wingdings" w:hAnsi="Wingdings" w:hint="default"/>
+      </w:rPr>
+    </w:lvl>
+    <w:lvl w:ilvl="6" w:tplc="04070001" w:tentative="1">
+      <w:start w:val="1"/>
+      <w:numFmt w:val="bullet"/>
+      <w:lvlText w:val=""/>
+      <w:lvlJc w:val="left"/>
+      <w:pPr>
+        <w:ind w:left="5040" w:hanging="360"/>
+      </w:pPr>
+      <w:rPr>
+        <w:rFonts w:ascii="Symbol" w:hAnsi="Symbol" w:hint="default"/>
+      </w:rPr>
+    </w:lvl>
+    <w:lvl w:ilvl="7" w:tplc="04070003" w:tentative="1">
+      <w:start w:val="1"/>
+      <w:numFmt w:val="bullet"/>
+      <w:lvlText w:val="o"/>
+      <w:lvlJc w:val="left"/>
+      <w:pPr>
+        <w:ind w:left="5760" w:hanging="360"/>
+      </w:pPr>
+      <w:rPr>
+        <w:rFonts w:ascii="Courier New" w:hAnsi="Courier New" w:cs="Courier New" w:hint="default"/>
+      </w:rPr>
+    </w:lvl>
+    <w:lvl w:ilvl="8" w:tplc="04070005" w:tentative="1">
+      <w:start w:val="1"/>
+      <w:numFmt w:val="bullet"/>
+      <w:lvlText w:val=""/>
+      <w:lvlJc w:val="left"/>
+      <w:pPr>
+        <w:ind w:left="6480" w:hanging="360"/>
+      </w:pPr>
+      <w:rPr>
+        <w:rFonts w:ascii="Wingdings" w:hAnsi="Wingdings" w:hint="default"/>
+      </w:rPr>
+    </w:lvl>
+  </w:abstractNum>
+  <w:abstractNum w:abstractNumId="10" w15:restartNumberingAfterBreak="0">
     <w:nsid w:val="5B2D29C5"/>
     <w:multiLevelType w:val="hybridMultilevel"/>
     <w:tmpl w:val="366AC8A0"/>
@@ -14315,7 +15211,7 @@
       </w:rPr>
     </w:lvl>
   </w:abstractNum>
-  <w:abstractNum w:abstractNumId="9" w15:restartNumberingAfterBreak="0">
+  <w:abstractNum w:abstractNumId="11" w15:restartNumberingAfterBreak="0">
     <w:nsid w:val="5C1B3BB0"/>
     <w:multiLevelType w:val="hybridMultilevel"/>
     <w:tmpl w:val="02748908"/>
@@ -14428,7 +15324,7 @@
       </w:pPr>
     </w:lvl>
   </w:abstractNum>
-  <w:abstractNum w:abstractNumId="10" w15:restartNumberingAfterBreak="0">
+  <w:abstractNum w:abstractNumId="12" w15:restartNumberingAfterBreak="0">
     <w:nsid w:val="633F3FA9"/>
     <w:multiLevelType w:val="hybridMultilevel"/>
     <w:tmpl w:val="E1A8779A"/>
@@ -14541,7 +15437,7 @@
       </w:pPr>
     </w:lvl>
   </w:abstractNum>
-  <w:abstractNum w:abstractNumId="11" w15:restartNumberingAfterBreak="0">
+  <w:abstractNum w:abstractNumId="13" w15:restartNumberingAfterBreak="0">
     <w:nsid w:val="66081B6B"/>
     <w:multiLevelType w:val="multilevel"/>
     <w:tmpl w:val="B2F4B186"/>
@@ -14639,7 +15535,7 @@
       </w:pPr>
     </w:lvl>
   </w:abstractNum>
-  <w:abstractNum w:abstractNumId="12" w15:restartNumberingAfterBreak="0">
+  <w:abstractNum w:abstractNumId="14" w15:restartNumberingAfterBreak="0">
     <w:nsid w:val="6E784470"/>
     <w:multiLevelType w:val="hybridMultilevel"/>
     <w:tmpl w:val="6E5C516A"/>
@@ -14752,7 +15648,7 @@
       </w:rPr>
     </w:lvl>
   </w:abstractNum>
-  <w:abstractNum w:abstractNumId="13" w15:restartNumberingAfterBreak="0">
+  <w:abstractNum w:abstractNumId="15" w15:restartNumberingAfterBreak="0">
     <w:nsid w:val="76875E8F"/>
     <w:multiLevelType w:val="hybridMultilevel"/>
     <w:tmpl w:val="C3C607F0"/>
@@ -14865,7 +15761,7 @@
       </w:rPr>
     </w:lvl>
   </w:abstractNum>
-  <w:abstractNum w:abstractNumId="14" w15:restartNumberingAfterBreak="0">
+  <w:abstractNum w:abstractNumId="16" w15:restartNumberingAfterBreak="0">
     <w:nsid w:val="7C453F70"/>
     <w:multiLevelType w:val="hybridMultilevel"/>
     <w:tmpl w:val="B6B60ABA"/>
@@ -14979,49 +15875,55 @@
     </w:lvl>
   </w:abstractNum>
   <w:num w:numId="1" w16cid:durableId="1443768598">
-    <w:abstractNumId w:val="11"/>
+    <w:abstractNumId w:val="13"/>
   </w:num>
   <w:num w:numId="2" w16cid:durableId="195318310">
+    <w:abstractNumId w:val="12"/>
+  </w:num>
+  <w:num w:numId="3" w16cid:durableId="75709362">
     <w:abstractNumId w:val="10"/>
   </w:num>
-  <w:num w:numId="3" w16cid:durableId="75709362">
-    <w:abstractNumId w:val="8"/>
-  </w:num>
   <w:num w:numId="4" w16cid:durableId="1412193027">
-    <w:abstractNumId w:val="4"/>
+    <w:abstractNumId w:val="5"/>
   </w:num>
   <w:num w:numId="5" w16cid:durableId="2119062054">
-    <w:abstractNumId w:val="5"/>
+    <w:abstractNumId w:val="6"/>
   </w:num>
   <w:num w:numId="6" w16cid:durableId="1203058873">
     <w:abstractNumId w:val="0"/>
   </w:num>
   <w:num w:numId="7" w16cid:durableId="1528715861">
+    <w:abstractNumId w:val="16"/>
+  </w:num>
+  <w:num w:numId="8" w16cid:durableId="1786271970">
     <w:abstractNumId w:val="14"/>
   </w:num>
-  <w:num w:numId="8" w16cid:durableId="1786271970">
-    <w:abstractNumId w:val="12"/>
-  </w:num>
   <w:num w:numId="9" w16cid:durableId="1090932529">
-    <w:abstractNumId w:val="3"/>
+    <w:abstractNumId w:val="4"/>
   </w:num>
   <w:num w:numId="10" w16cid:durableId="1648171149">
-    <w:abstractNumId w:val="7"/>
+    <w:abstractNumId w:val="8"/>
   </w:num>
   <w:num w:numId="11" w16cid:durableId="1417090996">
-    <w:abstractNumId w:val="9"/>
+    <w:abstractNumId w:val="11"/>
   </w:num>
   <w:num w:numId="12" w16cid:durableId="1101990246">
-    <w:abstractNumId w:val="13"/>
+    <w:abstractNumId w:val="15"/>
   </w:num>
   <w:num w:numId="13" w16cid:durableId="1955400416">
-    <w:abstractNumId w:val="2"/>
+    <w:abstractNumId w:val="3"/>
   </w:num>
   <w:num w:numId="14" w16cid:durableId="1348409571">
     <w:abstractNumId w:val="1"/>
   </w:num>
   <w:num w:numId="15" w16cid:durableId="480000185">
-    <w:abstractNumId w:val="6"/>
+    <w:abstractNumId w:val="7"/>
+  </w:num>
+  <w:num w:numId="16" w16cid:durableId="307634463">
+    <w:abstractNumId w:val="9"/>
+  </w:num>
+  <w:num w:numId="17" w16cid:durableId="2052459132">
+    <w:abstractNumId w:val="2"/>
   </w:num>
   <w:numIdMacAtCleanup w:val="5"/>
 </w:numbering>

</xml_diff>

<commit_message>
Neue Hyperparameter gesetzt + Analyse-Dashboard verfeinert + Methodik und Design Teil und Theorieteil verbessert
</commit_message>
<xml_diff>
--- a/BA_Rauschecker_v1.0.docx
+++ b/BA_Rauschecker_v1.0.docx
@@ -11723,6 +11723,12 @@
       </w:r>
     </w:p>
     <w:p>
+      <w:r>
+        <w:lastRenderedPageBreak/>
+        <w:t>- Agenten haben unterschiedliche Hyperparametersets, statt alle das gleiche Set.</w:t>
+      </w:r>
+    </w:p>
+    <w:p>
       <w:pPr>
         <w:pStyle w:val="berschrift1"/>
         <w:spacing w:beforeLines="50" w:before="156" w:afterLines="50" w:after="156"/>
@@ -11732,7 +11738,6 @@
         <w:rPr>
           <w:rFonts w:hint="eastAsia"/>
         </w:rPr>
-        <w:lastRenderedPageBreak/>
         <w:t>A</w:t>
       </w:r>
       <w:r>
@@ -12473,7 +12478,7 @@
         <v:path o:extrusionok="f" gradientshapeok="t" o:connecttype="rect"/>
         <o:lock v:ext="edit" aspectratio="t"/>
       </v:shapetype>
-      <v:shape id="_x0000_i1032" type="#_x0000_t75" style="width:.75pt;height:1.5pt" o:bullet="t">
+      <v:shape id="_x0000_i1087" type="#_x0000_t75" style="width:.75pt;height:1.5pt" o:bullet="t">
         <v:imagedata r:id="rId1" o:title=""/>
       </v:shape>
     </w:pict>

</xml_diff>